<commit_message>
Add report without ex2
</commit_message>
<xml_diff>
--- a/report/report.docx
+++ b/report/report.docx
@@ -4,7 +4,7 @@
   <w:body>
     <w:p>
       <w:pPr>
-        <w:pStyle w:val="Ttulo"/>
+        <w:pStyle w:val="Title"/>
         <w:jc w:val="center"/>
         <w:rPr>
           <w:sz w:val="48"/>
@@ -15,7 +15,7 @@
     </w:p>
     <w:p>
       <w:pPr>
-        <w:pStyle w:val="Ttulo"/>
+        <w:pStyle w:val="Title"/>
         <w:jc w:val="center"/>
         <w:rPr>
           <w:sz w:val="48"/>
@@ -26,7 +26,7 @@
     </w:p>
     <w:p>
       <w:pPr>
-        <w:pStyle w:val="Ttulo"/>
+        <w:pStyle w:val="Title"/>
         <w:jc w:val="center"/>
         <w:rPr>
           <w:sz w:val="48"/>
@@ -37,7 +37,7 @@
     </w:p>
     <w:p>
       <w:pPr>
-        <w:pStyle w:val="Ttulo"/>
+        <w:pStyle w:val="Title"/>
         <w:jc w:val="center"/>
         <w:rPr>
           <w:sz w:val="48"/>
@@ -63,7 +63,7 @@
     </w:p>
     <w:p>
       <w:pPr>
-        <w:pStyle w:val="Ttulo"/>
+        <w:pStyle w:val="Title"/>
         <w:jc w:val="center"/>
         <w:rPr>
           <w:sz w:val="72"/>
@@ -217,7 +217,7 @@
     </w:p>
     <w:p>
       <w:pPr>
-        <w:pStyle w:val="Ttulo1"/>
+        <w:pStyle w:val="Heading1"/>
         <w:rPr>
           <w:lang w:val="es-419"/>
         </w:rPr>
@@ -233,6 +233,352 @@
     <w:p>
       <w:pPr>
         <w:rPr>
+          <w:rFonts w:asciiTheme="majorHAnsi" w:eastAsiaTheme="majorEastAsia" w:hAnsiTheme="majorHAnsi" w:cstheme="majorBidi"/>
+          <w:color w:val="2F5496" w:themeColor="accent1" w:themeShade="BF"/>
+          <w:sz w:val="24"/>
+          <w:szCs w:val="24"/>
+          <w:lang w:val="es-419"/>
+        </w:rPr>
+      </w:pPr>
+      <w:r>
+        <w:rPr>
+          <w:rFonts w:asciiTheme="majorHAnsi" w:eastAsiaTheme="majorEastAsia" w:hAnsiTheme="majorHAnsi" w:cstheme="majorBidi"/>
+          <w:color w:val="2F5496" w:themeColor="accent1" w:themeShade="BF"/>
+          <w:sz w:val="24"/>
+          <w:szCs w:val="24"/>
+          <w:lang w:val="es-419"/>
+        </w:rPr>
+        <w:t>Item b</w:t>
+      </w:r>
+    </w:p>
+    <w:p>
+      <w:pPr>
+        <w:rPr>
+          <w:lang w:val="es-419"/>
+        </w:rPr>
+      </w:pPr>
+      <w:r>
+        <w:rPr>
+          <w:lang w:val="es-419"/>
+        </w:rPr>
+        <w:t>Utilizando el FDATool de Matlab se diseña un filtro FIR pasa banda de orden 20 que cumpla la siguiente plantilla para una frecuencia de muestreo fs=48kHz.</w:t>
+      </w:r>
+      <w:r>
+        <w:rPr>
+          <w:noProof/>
+          <w:lang w:val="es-419"/>
+        </w:rPr>
+        <w:drawing>
+          <wp:inline distT="0" distB="0" distL="0" distR="0" wp14:anchorId="3AE1F4D4" wp14:editId="27C856E9">
+            <wp:extent cx="5400040" cy="2586355"/>
+            <wp:effectExtent l="0" t="0" r="0" b="4445"/>
+            <wp:docPr id="1" name="Picture 1" descr="Graphical user interface, diagram&#10;&#10;Description automatically generated with medium confidence"/>
+            <wp:cNvGraphicFramePr>
+              <a:graphicFrameLocks xmlns:a="http://schemas.openxmlformats.org/drawingml/2006/main" noChangeAspect="1"/>
+            </wp:cNvGraphicFramePr>
+            <a:graphic xmlns:a="http://schemas.openxmlformats.org/drawingml/2006/main">
+              <a:graphicData uri="http://schemas.openxmlformats.org/drawingml/2006/picture">
+                <pic:pic xmlns:pic="http://schemas.openxmlformats.org/drawingml/2006/picture">
+                  <pic:nvPicPr>
+                    <pic:cNvPr id="1" name="Picture 1" descr="Graphical user interface, diagram&#10;&#10;Description automatically generated with medium confidence"/>
+                    <pic:cNvPicPr/>
+                  </pic:nvPicPr>
+                  <pic:blipFill>
+                    <a:blip r:embed="rId5" cstate="print">
+                      <a:extLst>
+                        <a:ext uri="{28A0092B-C50C-407E-A947-70E740481C1C}">
+                          <a14:useLocalDpi xmlns:a14="http://schemas.microsoft.com/office/drawing/2010/main" val="0"/>
+                        </a:ext>
+                      </a:extLst>
+                    </a:blip>
+                    <a:stretch>
+                      <a:fillRect/>
+                    </a:stretch>
+                  </pic:blipFill>
+                  <pic:spPr>
+                    <a:xfrm>
+                      <a:off x="0" y="0"/>
+                      <a:ext cx="5400040" cy="2586355"/>
+                    </a:xfrm>
+                    <a:prstGeom prst="rect">
+                      <a:avLst/>
+                    </a:prstGeom>
+                  </pic:spPr>
+                </pic:pic>
+              </a:graphicData>
+            </a:graphic>
+          </wp:inline>
+        </w:drawing>
+      </w:r>
+    </w:p>
+    <w:p>
+      <w:pPr>
+        <w:rPr>
+          <w:lang w:val="es-419"/>
+        </w:rPr>
+      </w:pPr>
+      <w:r>
+        <w:rPr>
+          <w:lang w:val="es-419"/>
+        </w:rPr>
+        <w:t>Al implementar el filtro en el DSP se obtuvo la siguiente respuesta en frecuencia</w:t>
+      </w:r>
+      <w:r>
+        <w:rPr>
+          <w:lang w:val="es-419"/>
+        </w:rPr>
+        <w:t>:</w:t>
+      </w:r>
+      <w:r>
+        <w:rPr>
+          <w:noProof/>
+          <w:lang w:val="es-419"/>
+        </w:rPr>
+        <w:drawing>
+          <wp:inline distT="0" distB="0" distL="0" distR="0" wp14:anchorId="200BDECC" wp14:editId="3DDFCD7F">
+            <wp:extent cx="5400040" cy="2513330"/>
+            <wp:effectExtent l="0" t="0" r="0" b="1270"/>
+            <wp:docPr id="2" name="Picture 2" descr="Graphical user interface&#10;&#10;Description automatically generated"/>
+            <wp:cNvGraphicFramePr>
+              <a:graphicFrameLocks xmlns:a="http://schemas.openxmlformats.org/drawingml/2006/main" noChangeAspect="1"/>
+            </wp:cNvGraphicFramePr>
+            <a:graphic xmlns:a="http://schemas.openxmlformats.org/drawingml/2006/main">
+              <a:graphicData uri="http://schemas.openxmlformats.org/drawingml/2006/picture">
+                <pic:pic xmlns:pic="http://schemas.openxmlformats.org/drawingml/2006/picture">
+                  <pic:nvPicPr>
+                    <pic:cNvPr id="2" name="Picture 2" descr="Graphical user interface&#10;&#10;Description automatically generated"/>
+                    <pic:cNvPicPr/>
+                  </pic:nvPicPr>
+                  <pic:blipFill>
+                    <a:blip r:embed="rId6" cstate="print">
+                      <a:extLst>
+                        <a:ext uri="{28A0092B-C50C-407E-A947-70E740481C1C}">
+                          <a14:useLocalDpi xmlns:a14="http://schemas.microsoft.com/office/drawing/2010/main" val="0"/>
+                        </a:ext>
+                      </a:extLst>
+                    </a:blip>
+                    <a:stretch>
+                      <a:fillRect/>
+                    </a:stretch>
+                  </pic:blipFill>
+                  <pic:spPr>
+                    <a:xfrm>
+                      <a:off x="0" y="0"/>
+                      <a:ext cx="5400040" cy="2513330"/>
+                    </a:xfrm>
+                    <a:prstGeom prst="rect">
+                      <a:avLst/>
+                    </a:prstGeom>
+                  </pic:spPr>
+                </pic:pic>
+              </a:graphicData>
+            </a:graphic>
+          </wp:inline>
+        </w:drawing>
+      </w:r>
+    </w:p>
+    <w:p>
+      <w:r>
+        <w:rPr>
+          <w:lang w:val="es-419"/>
+        </w:rPr>
+        <w:t xml:space="preserve">En donde como se puede ver la amplitud </w:t>
+      </w:r>
+      <w:r>
+        <w:rPr>
+          <w:lang w:val="es-419"/>
+        </w:rPr>
+        <w:t>de la banda de paso</w:t>
+      </w:r>
+      <w:r>
+        <w:t xml:space="preserve"> está por debajo de los 0dB debido a alguna atenuación presente en el circuito. </w:t>
+      </w:r>
+      <w:r>
+        <w:t xml:space="preserve">Para solucionar esto y poder ver los resultados con mayor claridad se multiplica por un factor de compensación de 2,2 para que la </w:t>
+      </w:r>
+      <w:r>
+        <w:lastRenderedPageBreak/>
+        <w:t>banda de paso esté por encima de los 0dB.</w:t>
+      </w:r>
+      <w:r>
+        <w:rPr>
+          <w:noProof/>
+          <w:lang w:val="es-419"/>
+        </w:rPr>
+        <w:drawing>
+          <wp:inline distT="0" distB="0" distL="0" distR="0" wp14:anchorId="0FDA2382" wp14:editId="4826FDD9">
+            <wp:extent cx="5400040" cy="2766695"/>
+            <wp:effectExtent l="0" t="0" r="0" b="0"/>
+            <wp:docPr id="3" name="Picture 3" descr="A picture containing diagram&#10;&#10;Description automatically generated"/>
+            <wp:cNvGraphicFramePr>
+              <a:graphicFrameLocks xmlns:a="http://schemas.openxmlformats.org/drawingml/2006/main" noChangeAspect="1"/>
+            </wp:cNvGraphicFramePr>
+            <a:graphic xmlns:a="http://schemas.openxmlformats.org/drawingml/2006/main">
+              <a:graphicData uri="http://schemas.openxmlformats.org/drawingml/2006/picture">
+                <pic:pic xmlns:pic="http://schemas.openxmlformats.org/drawingml/2006/picture">
+                  <pic:nvPicPr>
+                    <pic:cNvPr id="3" name="Picture 3" descr="A picture containing diagram&#10;&#10;Description automatically generated"/>
+                    <pic:cNvPicPr/>
+                  </pic:nvPicPr>
+                  <pic:blipFill>
+                    <a:blip r:embed="rId7">
+                      <a:extLst>
+                        <a:ext uri="{28A0092B-C50C-407E-A947-70E740481C1C}">
+                          <a14:useLocalDpi xmlns:a14="http://schemas.microsoft.com/office/drawing/2010/main" val="0"/>
+                        </a:ext>
+                      </a:extLst>
+                    </a:blip>
+                    <a:stretch>
+                      <a:fillRect/>
+                    </a:stretch>
+                  </pic:blipFill>
+                  <pic:spPr>
+                    <a:xfrm>
+                      <a:off x="0" y="0"/>
+                      <a:ext cx="5400040" cy="2766695"/>
+                    </a:xfrm>
+                    <a:prstGeom prst="rect">
+                      <a:avLst/>
+                    </a:prstGeom>
+                  </pic:spPr>
+                </pic:pic>
+              </a:graphicData>
+            </a:graphic>
+          </wp:inline>
+        </w:drawing>
+      </w:r>
+    </w:p>
+    <w:p>
+      <w:r>
+        <w:t>Finalmente, con el filtro ya diseñado y compensado, se procede a medir el tiempo de procesamiento de la interrupción resultando en t</w:t>
+      </w:r>
+      <w:r>
+        <w:rPr>
+          <w:vertAlign w:val="subscript"/>
+        </w:rPr>
+        <w:t>int</w:t>
+      </w:r>
+      <w:r>
+        <w:t>=324.39ns.</w:t>
+      </w:r>
+      <w:r>
+        <w:rPr>
+          <w:noProof/>
+          <w:lang w:val="es-419"/>
+        </w:rPr>
+        <w:drawing>
+          <wp:inline distT="0" distB="0" distL="0" distR="0" wp14:anchorId="20492EE5" wp14:editId="24DFD292">
+            <wp:extent cx="5400040" cy="2377440"/>
+            <wp:effectExtent l="0" t="0" r="0" b="3810"/>
+            <wp:docPr id="5" name="Picture 5" descr="A screenshot of a computer&#10;&#10;Description automatically generated with medium confidence"/>
+            <wp:cNvGraphicFramePr>
+              <a:graphicFrameLocks xmlns:a="http://schemas.openxmlformats.org/drawingml/2006/main" noChangeAspect="1"/>
+            </wp:cNvGraphicFramePr>
+            <a:graphic xmlns:a="http://schemas.openxmlformats.org/drawingml/2006/main">
+              <a:graphicData uri="http://schemas.openxmlformats.org/drawingml/2006/picture">
+                <pic:pic xmlns:pic="http://schemas.openxmlformats.org/drawingml/2006/picture">
+                  <pic:nvPicPr>
+                    <pic:cNvPr id="5" name="Picture 5" descr="A screenshot of a computer&#10;&#10;Description automatically generated with medium confidence"/>
+                    <pic:cNvPicPr/>
+                  </pic:nvPicPr>
+                  <pic:blipFill>
+                    <a:blip r:embed="rId8">
+                      <a:extLst>
+                        <a:ext uri="{28A0092B-C50C-407E-A947-70E740481C1C}">
+                          <a14:useLocalDpi xmlns:a14="http://schemas.microsoft.com/office/drawing/2010/main" val="0"/>
+                        </a:ext>
+                      </a:extLst>
+                    </a:blip>
+                    <a:stretch>
+                      <a:fillRect/>
+                    </a:stretch>
+                  </pic:blipFill>
+                  <pic:spPr>
+                    <a:xfrm>
+                      <a:off x="0" y="0"/>
+                      <a:ext cx="5400040" cy="2377440"/>
+                    </a:xfrm>
+                    <a:prstGeom prst="rect">
+                      <a:avLst/>
+                    </a:prstGeom>
+                  </pic:spPr>
+                </pic:pic>
+              </a:graphicData>
+            </a:graphic>
+          </wp:inline>
+        </w:drawing>
+      </w:r>
+    </w:p>
+    <w:p/>
+    <w:p>
+      <w:pPr>
+        <w:rPr>
+          <w:rFonts w:asciiTheme="majorHAnsi" w:eastAsiaTheme="majorEastAsia" w:hAnsiTheme="majorHAnsi" w:cstheme="majorBidi"/>
+          <w:color w:val="2F5496" w:themeColor="accent1" w:themeShade="BF"/>
+          <w:sz w:val="24"/>
+          <w:szCs w:val="24"/>
+          <w:lang w:val="es-419"/>
+        </w:rPr>
+      </w:pPr>
+      <w:r>
+        <w:rPr>
+          <w:rFonts w:asciiTheme="majorHAnsi" w:eastAsiaTheme="majorEastAsia" w:hAnsiTheme="majorHAnsi" w:cstheme="majorBidi"/>
+          <w:color w:val="2F5496" w:themeColor="accent1" w:themeShade="BF"/>
+          <w:sz w:val="24"/>
+          <w:szCs w:val="24"/>
+          <w:lang w:val="es-419"/>
+        </w:rPr>
+        <w:t xml:space="preserve">Item </w:t>
+      </w:r>
+      <w:r>
+        <w:rPr>
+          <w:rFonts w:asciiTheme="majorHAnsi" w:eastAsiaTheme="majorEastAsia" w:hAnsiTheme="majorHAnsi" w:cstheme="majorBidi"/>
+          <w:color w:val="2F5496" w:themeColor="accent1" w:themeShade="BF"/>
+          <w:sz w:val="24"/>
+          <w:szCs w:val="24"/>
+          <w:lang w:val="es-419"/>
+        </w:rPr>
+        <w:t>c</w:t>
+      </w:r>
+    </w:p>
+    <w:p>
+      <w:pPr>
+        <w:rPr>
+          <w:rFonts w:asciiTheme="majorHAnsi" w:eastAsiaTheme="majorEastAsia" w:hAnsiTheme="majorHAnsi" w:cstheme="majorBidi"/>
+          <w:color w:val="2F5496" w:themeColor="accent1" w:themeShade="BF"/>
+          <w:sz w:val="24"/>
+          <w:szCs w:val="24"/>
+          <w:lang w:val="es-419"/>
+        </w:rPr>
+      </w:pPr>
+      <w:r>
+        <w:t>Se busca diseñar un filtro FIR del tipo sin</w:t>
+      </w:r>
+      <w:r>
+        <w:t>c</w:t>
+      </w:r>
+      <w:r>
+        <w:t xml:space="preserve"> inverso pasa altos del mayor orden posible</w:t>
+      </w:r>
+      <w:r>
+        <w:t xml:space="preserve"> teniendo en cuenta la frecuencia de muestreo y la cantidad de memoria a utilizar.</w:t>
+      </w:r>
+    </w:p>
+    <w:p>
+      <w:pPr>
+        <w:rPr>
+          <w:rFonts w:asciiTheme="majorHAnsi" w:eastAsiaTheme="majorEastAsia" w:hAnsiTheme="majorHAnsi" w:cstheme="majorBidi"/>
+          <w:color w:val="2F5496" w:themeColor="accent1" w:themeShade="BF"/>
+          <w:sz w:val="24"/>
+          <w:szCs w:val="24"/>
+          <w:lang w:val="es-419"/>
+        </w:rPr>
+      </w:pPr>
+    </w:p>
+    <w:p>
+      <w:pPr>
+        <w:rPr>
+          <w:noProof/>
           <w:lang w:val="es-419"/>
         </w:rPr>
       </w:pPr>
@@ -245,7 +591,7 @@
     </w:p>
     <w:p>
       <w:pPr>
-        <w:pStyle w:val="Ttulo1"/>
+        <w:pStyle w:val="Heading1"/>
         <w:rPr>
           <w:lang w:val="es-419"/>
         </w:rPr>
@@ -264,6 +610,72 @@
           <w:lang w:val="es-419"/>
         </w:rPr>
       </w:pPr>
+      <w:r>
+        <w:rPr>
+          <w:lang w:val="es-419"/>
+        </w:rPr>
+        <w:t>Se realizó un reverberador que cumple el esquema de la siguiente imagen:</w:t>
+      </w:r>
+    </w:p>
+    <w:p>
+      <w:pPr>
+        <w:rPr>
+          <w:lang w:val="es-419"/>
+        </w:rPr>
+      </w:pPr>
+      <w:r>
+        <w:rPr>
+          <w:lang w:val="es-419"/>
+        </w:rPr>
+        <w:drawing>
+          <wp:inline distT="0" distB="0" distL="0" distR="0" wp14:anchorId="59885469" wp14:editId="7B5EFC49">
+            <wp:extent cx="5400040" cy="2310765"/>
+            <wp:effectExtent l="0" t="0" r="0" b="0"/>
+            <wp:docPr id="6" name="Picture 6"/>
+            <wp:cNvGraphicFramePr>
+              <a:graphicFrameLocks xmlns:a="http://schemas.openxmlformats.org/drawingml/2006/main" noChangeAspect="1"/>
+            </wp:cNvGraphicFramePr>
+            <a:graphic xmlns:a="http://schemas.openxmlformats.org/drawingml/2006/main">
+              <a:graphicData uri="http://schemas.openxmlformats.org/drawingml/2006/picture">
+                <pic:pic xmlns:pic="http://schemas.openxmlformats.org/drawingml/2006/picture">
+                  <pic:nvPicPr>
+                    <pic:cNvPr id="1" name=""/>
+                    <pic:cNvPicPr/>
+                  </pic:nvPicPr>
+                  <pic:blipFill>
+                    <a:blip r:embed="rId9"/>
+                    <a:stretch>
+                      <a:fillRect/>
+                    </a:stretch>
+                  </pic:blipFill>
+                  <pic:spPr>
+                    <a:xfrm>
+                      <a:off x="0" y="0"/>
+                      <a:ext cx="5400040" cy="2310765"/>
+                    </a:xfrm>
+                    <a:prstGeom prst="rect">
+                      <a:avLst/>
+                    </a:prstGeom>
+                  </pic:spPr>
+                </pic:pic>
+              </a:graphicData>
+            </a:graphic>
+          </wp:inline>
+        </w:drawing>
+      </w:r>
+    </w:p>
+    <w:p>
+      <w:pPr>
+        <w:rPr>
+          <w:lang w:val="en-US"/>
+        </w:rPr>
+      </w:pPr>
+      <w:r>
+        <w:rPr>
+          <w:lang w:val="es-419"/>
+        </w:rPr>
+        <w:t>En donde E1 representa la atenuación de los ecos reflejados y E2 una reflexión de estos ecos.</w:t>
+      </w:r>
     </w:p>
     <w:sectPr>
       <w:pgSz w:w="11906" w:h="16838"/>
@@ -273,6 +685,287 @@
     </w:sectPr>
   </w:body>
 </w:document>
+</file>
+
+<file path=word/numbering.xml><?xml version="1.0" encoding="utf-8"?>
+<w:numbering xmlns:wpc="http://schemas.microsoft.com/office/word/2010/wordprocessingCanvas" xmlns:cx="http://schemas.microsoft.com/office/drawing/2014/chartex" xmlns:cx1="http://schemas.microsoft.com/office/drawing/2015/9/8/chartex" xmlns:cx2="http://schemas.microsoft.com/office/drawing/2015/10/21/chartex" xmlns:cx3="http://schemas.microsoft.com/office/drawing/2016/5/9/chartex" xmlns:cx4="http://schemas.microsoft.com/office/drawing/2016/5/10/chartex" xmlns:cx5="http://schemas.microsoft.com/office/drawing/2016/5/11/chartex" xmlns:cx6="http://schemas.microsoft.com/office/drawing/2016/5/12/chartex" xmlns:cx7="http://schemas.microsoft.com/office/drawing/2016/5/13/chartex" xmlns:cx8="http://schemas.microsoft.com/office/drawing/2016/5/14/chartex" xmlns:mc="http://schemas.openxmlformats.org/markup-compatibility/2006" xmlns:aink="http://schemas.microsoft.com/office/drawing/2016/ink" xmlns:am3d="http://schemas.microsoft.com/office/drawing/2017/model3d" xmlns:o="urn:schemas-microsoft-com:office:office" xmlns:r="http://schemas.openxmlformats.org/officeDocument/2006/relationships" xmlns:m="http://schemas.openxmlformats.org/officeDocument/2006/math" xmlns:v="urn:schemas-microsoft-com:vml" xmlns:wp14="http://schemas.microsoft.com/office/word/2010/wordprocessingDrawing" xmlns:wp="http://schemas.openxmlformats.org/drawingml/2006/wordprocessingDrawing" xmlns:w10="urn:schemas-microsoft-com:office:word" xmlns:w="http://schemas.openxmlformats.org/wordprocessingml/2006/main" xmlns:w14="http://schemas.microsoft.com/office/word/2010/wordml" xmlns:w15="http://schemas.microsoft.com/office/word/2012/wordml" xmlns:w16cex="http://schemas.microsoft.com/office/word/2018/wordml/cex" xmlns:w16cid="http://schemas.microsoft.com/office/word/2016/wordml/cid" xmlns:w16="http://schemas.microsoft.com/office/word/2018/wordml" xmlns:w16sdtdh="http://schemas.microsoft.com/office/word/2020/wordml/sdtdatahash" xmlns:w16se="http://schemas.microsoft.com/office/word/2015/wordml/symex" xmlns:wpg="http://schemas.microsoft.com/office/word/2010/wordprocessingGroup" xmlns:wpi="http://schemas.microsoft.com/office/word/2010/wordprocessingInk" xmlns:wne="http://schemas.microsoft.com/office/word/2006/wordml" xmlns:wps="http://schemas.microsoft.com/office/word/2010/wordprocessingShape" mc:Ignorable="w14 w15 w16se w16cid w16 w16cex w16sdtdh wp14">
+  <w:abstractNum w:abstractNumId="0" w15:restartNumberingAfterBreak="0">
+    <w:nsid w:val="19016434"/>
+    <w:multiLevelType w:val="hybridMultilevel"/>
+    <w:tmpl w:val="FFAAB020"/>
+    <w:lvl w:ilvl="0" w:tplc="04090017">
+      <w:start w:val="1"/>
+      <w:numFmt w:val="lowerLetter"/>
+      <w:lvlText w:val="%1)"/>
+      <w:lvlJc w:val="left"/>
+      <w:pPr>
+        <w:ind w:left="720" w:hanging="360"/>
+      </w:pPr>
+      <w:rPr>
+        <w:rFonts w:hint="default"/>
+      </w:rPr>
+    </w:lvl>
+    <w:lvl w:ilvl="1" w:tplc="04090019" w:tentative="1">
+      <w:start w:val="1"/>
+      <w:numFmt w:val="lowerLetter"/>
+      <w:lvlText w:val="%2."/>
+      <w:lvlJc w:val="left"/>
+      <w:pPr>
+        <w:ind w:left="1440" w:hanging="360"/>
+      </w:pPr>
+    </w:lvl>
+    <w:lvl w:ilvl="2" w:tplc="0409001B" w:tentative="1">
+      <w:start w:val="1"/>
+      <w:numFmt w:val="lowerRoman"/>
+      <w:lvlText w:val="%3."/>
+      <w:lvlJc w:val="right"/>
+      <w:pPr>
+        <w:ind w:left="2160" w:hanging="180"/>
+      </w:pPr>
+    </w:lvl>
+    <w:lvl w:ilvl="3" w:tplc="0409000F" w:tentative="1">
+      <w:start w:val="1"/>
+      <w:numFmt w:val="decimal"/>
+      <w:lvlText w:val="%4."/>
+      <w:lvlJc w:val="left"/>
+      <w:pPr>
+        <w:ind w:left="2880" w:hanging="360"/>
+      </w:pPr>
+    </w:lvl>
+    <w:lvl w:ilvl="4" w:tplc="04090019" w:tentative="1">
+      <w:start w:val="1"/>
+      <w:numFmt w:val="lowerLetter"/>
+      <w:lvlText w:val="%5."/>
+      <w:lvlJc w:val="left"/>
+      <w:pPr>
+        <w:ind w:left="3600" w:hanging="360"/>
+      </w:pPr>
+    </w:lvl>
+    <w:lvl w:ilvl="5" w:tplc="0409001B" w:tentative="1">
+      <w:start w:val="1"/>
+      <w:numFmt w:val="lowerRoman"/>
+      <w:lvlText w:val="%6."/>
+      <w:lvlJc w:val="right"/>
+      <w:pPr>
+        <w:ind w:left="4320" w:hanging="180"/>
+      </w:pPr>
+    </w:lvl>
+    <w:lvl w:ilvl="6" w:tplc="0409000F" w:tentative="1">
+      <w:start w:val="1"/>
+      <w:numFmt w:val="decimal"/>
+      <w:lvlText w:val="%7."/>
+      <w:lvlJc w:val="left"/>
+      <w:pPr>
+        <w:ind w:left="5040" w:hanging="360"/>
+      </w:pPr>
+    </w:lvl>
+    <w:lvl w:ilvl="7" w:tplc="04090019" w:tentative="1">
+      <w:start w:val="1"/>
+      <w:numFmt w:val="lowerLetter"/>
+      <w:lvlText w:val="%8."/>
+      <w:lvlJc w:val="left"/>
+      <w:pPr>
+        <w:ind w:left="5760" w:hanging="360"/>
+      </w:pPr>
+    </w:lvl>
+    <w:lvl w:ilvl="8" w:tplc="0409001B" w:tentative="1">
+      <w:start w:val="1"/>
+      <w:numFmt w:val="lowerRoman"/>
+      <w:lvlText w:val="%9."/>
+      <w:lvlJc w:val="right"/>
+      <w:pPr>
+        <w:ind w:left="6480" w:hanging="180"/>
+      </w:pPr>
+    </w:lvl>
+  </w:abstractNum>
+  <w:abstractNum w:abstractNumId="1" w15:restartNumberingAfterBreak="0">
+    <w:nsid w:val="30F862B7"/>
+    <w:multiLevelType w:val="hybridMultilevel"/>
+    <w:tmpl w:val="3C9C9486"/>
+    <w:lvl w:ilvl="0" w:tplc="04090017">
+      <w:start w:val="1"/>
+      <w:numFmt w:val="lowerLetter"/>
+      <w:lvlText w:val="%1)"/>
+      <w:lvlJc w:val="left"/>
+      <w:pPr>
+        <w:ind w:left="720" w:hanging="360"/>
+      </w:pPr>
+      <w:rPr>
+        <w:rFonts w:hint="default"/>
+      </w:rPr>
+    </w:lvl>
+    <w:lvl w:ilvl="1" w:tplc="04090019" w:tentative="1">
+      <w:start w:val="1"/>
+      <w:numFmt w:val="lowerLetter"/>
+      <w:lvlText w:val="%2."/>
+      <w:lvlJc w:val="left"/>
+      <w:pPr>
+        <w:ind w:left="1440" w:hanging="360"/>
+      </w:pPr>
+    </w:lvl>
+    <w:lvl w:ilvl="2" w:tplc="0409001B" w:tentative="1">
+      <w:start w:val="1"/>
+      <w:numFmt w:val="lowerRoman"/>
+      <w:lvlText w:val="%3."/>
+      <w:lvlJc w:val="right"/>
+      <w:pPr>
+        <w:ind w:left="2160" w:hanging="180"/>
+      </w:pPr>
+    </w:lvl>
+    <w:lvl w:ilvl="3" w:tplc="0409000F" w:tentative="1">
+      <w:start w:val="1"/>
+      <w:numFmt w:val="decimal"/>
+      <w:lvlText w:val="%4."/>
+      <w:lvlJc w:val="left"/>
+      <w:pPr>
+        <w:ind w:left="2880" w:hanging="360"/>
+      </w:pPr>
+    </w:lvl>
+    <w:lvl w:ilvl="4" w:tplc="04090019" w:tentative="1">
+      <w:start w:val="1"/>
+      <w:numFmt w:val="lowerLetter"/>
+      <w:lvlText w:val="%5."/>
+      <w:lvlJc w:val="left"/>
+      <w:pPr>
+        <w:ind w:left="3600" w:hanging="360"/>
+      </w:pPr>
+    </w:lvl>
+    <w:lvl w:ilvl="5" w:tplc="0409001B" w:tentative="1">
+      <w:start w:val="1"/>
+      <w:numFmt w:val="lowerRoman"/>
+      <w:lvlText w:val="%6."/>
+      <w:lvlJc w:val="right"/>
+      <w:pPr>
+        <w:ind w:left="4320" w:hanging="180"/>
+      </w:pPr>
+    </w:lvl>
+    <w:lvl w:ilvl="6" w:tplc="0409000F" w:tentative="1">
+      <w:start w:val="1"/>
+      <w:numFmt w:val="decimal"/>
+      <w:lvlText w:val="%7."/>
+      <w:lvlJc w:val="left"/>
+      <w:pPr>
+        <w:ind w:left="5040" w:hanging="360"/>
+      </w:pPr>
+    </w:lvl>
+    <w:lvl w:ilvl="7" w:tplc="04090019" w:tentative="1">
+      <w:start w:val="1"/>
+      <w:numFmt w:val="lowerLetter"/>
+      <w:lvlText w:val="%8."/>
+      <w:lvlJc w:val="left"/>
+      <w:pPr>
+        <w:ind w:left="5760" w:hanging="360"/>
+      </w:pPr>
+    </w:lvl>
+    <w:lvl w:ilvl="8" w:tplc="0409001B" w:tentative="1">
+      <w:start w:val="1"/>
+      <w:numFmt w:val="lowerRoman"/>
+      <w:lvlText w:val="%9."/>
+      <w:lvlJc w:val="right"/>
+      <w:pPr>
+        <w:ind w:left="6480" w:hanging="180"/>
+      </w:pPr>
+    </w:lvl>
+  </w:abstractNum>
+  <w:abstractNum w:abstractNumId="2" w15:restartNumberingAfterBreak="0">
+    <w:nsid w:val="7B263E4B"/>
+    <w:multiLevelType w:val="hybridMultilevel"/>
+    <w:tmpl w:val="69EE279C"/>
+    <w:lvl w:ilvl="0" w:tplc="04090017">
+      <w:start w:val="1"/>
+      <w:numFmt w:val="lowerLetter"/>
+      <w:lvlText w:val="%1)"/>
+      <w:lvlJc w:val="left"/>
+      <w:pPr>
+        <w:ind w:left="720" w:hanging="360"/>
+      </w:pPr>
+      <w:rPr>
+        <w:rFonts w:hint="default"/>
+      </w:rPr>
+    </w:lvl>
+    <w:lvl w:ilvl="1" w:tplc="04090019" w:tentative="1">
+      <w:start w:val="1"/>
+      <w:numFmt w:val="lowerLetter"/>
+      <w:lvlText w:val="%2."/>
+      <w:lvlJc w:val="left"/>
+      <w:pPr>
+        <w:ind w:left="1440" w:hanging="360"/>
+      </w:pPr>
+    </w:lvl>
+    <w:lvl w:ilvl="2" w:tplc="0409001B" w:tentative="1">
+      <w:start w:val="1"/>
+      <w:numFmt w:val="lowerRoman"/>
+      <w:lvlText w:val="%3."/>
+      <w:lvlJc w:val="right"/>
+      <w:pPr>
+        <w:ind w:left="2160" w:hanging="180"/>
+      </w:pPr>
+    </w:lvl>
+    <w:lvl w:ilvl="3" w:tplc="0409000F" w:tentative="1">
+      <w:start w:val="1"/>
+      <w:numFmt w:val="decimal"/>
+      <w:lvlText w:val="%4."/>
+      <w:lvlJc w:val="left"/>
+      <w:pPr>
+        <w:ind w:left="2880" w:hanging="360"/>
+      </w:pPr>
+    </w:lvl>
+    <w:lvl w:ilvl="4" w:tplc="04090019" w:tentative="1">
+      <w:start w:val="1"/>
+      <w:numFmt w:val="lowerLetter"/>
+      <w:lvlText w:val="%5."/>
+      <w:lvlJc w:val="left"/>
+      <w:pPr>
+        <w:ind w:left="3600" w:hanging="360"/>
+      </w:pPr>
+    </w:lvl>
+    <w:lvl w:ilvl="5" w:tplc="0409001B" w:tentative="1">
+      <w:start w:val="1"/>
+      <w:numFmt w:val="lowerRoman"/>
+      <w:lvlText w:val="%6."/>
+      <w:lvlJc w:val="right"/>
+      <w:pPr>
+        <w:ind w:left="4320" w:hanging="180"/>
+      </w:pPr>
+    </w:lvl>
+    <w:lvl w:ilvl="6" w:tplc="0409000F" w:tentative="1">
+      <w:start w:val="1"/>
+      <w:numFmt w:val="decimal"/>
+      <w:lvlText w:val="%7."/>
+      <w:lvlJc w:val="left"/>
+      <w:pPr>
+        <w:ind w:left="5040" w:hanging="360"/>
+      </w:pPr>
+    </w:lvl>
+    <w:lvl w:ilvl="7" w:tplc="04090019" w:tentative="1">
+      <w:start w:val="1"/>
+      <w:numFmt w:val="lowerLetter"/>
+      <w:lvlText w:val="%8."/>
+      <w:lvlJc w:val="left"/>
+      <w:pPr>
+        <w:ind w:left="5760" w:hanging="360"/>
+      </w:pPr>
+    </w:lvl>
+    <w:lvl w:ilvl="8" w:tplc="0409001B" w:tentative="1">
+      <w:start w:val="1"/>
+      <w:numFmt w:val="lowerRoman"/>
+      <w:lvlText w:val="%9."/>
+      <w:lvlJc w:val="right"/>
+      <w:pPr>
+        <w:ind w:left="6480" w:hanging="180"/>
+      </w:pPr>
+    </w:lvl>
+  </w:abstractNum>
+  <w:num w:numId="1">
+    <w:abstractNumId w:val="1"/>
+  </w:num>
+  <w:num w:numId="2">
+    <w:abstractNumId w:val="2"/>
+  </w:num>
+  <w:num w:numId="3">
+    <w:abstractNumId w:val="0"/>
+  </w:num>
+</w:numbering>
 </file>
 
 <file path=word/styles.xml><?xml version="1.0" encoding="utf-8"?>
@@ -674,11 +1367,11 @@
     <w:name w:val="Normal"/>
     <w:qFormat/>
   </w:style>
-  <w:style w:type="paragraph" w:styleId="Ttulo1">
+  <w:style w:type="paragraph" w:styleId="Heading1">
     <w:name w:val="heading 1"/>
     <w:basedOn w:val="Normal"/>
     <w:next w:val="Normal"/>
-    <w:link w:val="Ttulo1Car"/>
+    <w:link w:val="Heading1Char"/>
     <w:uiPriority w:val="9"/>
     <w:qFormat/>
     <w:rsid w:val="00465A71"/>
@@ -695,13 +1388,13 @@
       <w:szCs w:val="32"/>
     </w:rPr>
   </w:style>
-  <w:style w:type="character" w:default="1" w:styleId="Fuentedeprrafopredeter">
+  <w:style w:type="character" w:default="1" w:styleId="DefaultParagraphFont">
     <w:name w:val="Default Paragraph Font"/>
     <w:uiPriority w:val="1"/>
     <w:semiHidden/>
     <w:unhideWhenUsed/>
   </w:style>
-  <w:style w:type="table" w:default="1" w:styleId="Tablanormal">
+  <w:style w:type="table" w:default="1" w:styleId="TableNormal">
     <w:name w:val="Normal Table"/>
     <w:uiPriority w:val="99"/>
     <w:semiHidden/>
@@ -716,16 +1409,16 @@
       </w:tblCellMar>
     </w:tblPr>
   </w:style>
-  <w:style w:type="numbering" w:default="1" w:styleId="Sinlista">
+  <w:style w:type="numbering" w:default="1" w:styleId="NoList">
     <w:name w:val="No List"/>
     <w:uiPriority w:val="99"/>
     <w:semiHidden/>
     <w:unhideWhenUsed/>
   </w:style>
-  <w:style w:type="character" w:customStyle="1" w:styleId="Ttulo1Car">
-    <w:name w:val="Título 1 Car"/>
-    <w:basedOn w:val="Fuentedeprrafopredeter"/>
-    <w:link w:val="Ttulo1"/>
+  <w:style w:type="character" w:customStyle="1" w:styleId="Heading1Char">
+    <w:name w:val="Heading 1 Char"/>
+    <w:basedOn w:val="DefaultParagraphFont"/>
+    <w:link w:val="Heading1"/>
     <w:uiPriority w:val="9"/>
     <w:rsid w:val="00465A71"/>
     <w:rPr>
@@ -735,11 +1428,11 @@
       <w:szCs w:val="32"/>
     </w:rPr>
   </w:style>
-  <w:style w:type="paragraph" w:styleId="Ttulo">
+  <w:style w:type="paragraph" w:styleId="Title">
     <w:name w:val="Title"/>
     <w:basedOn w:val="Normal"/>
     <w:next w:val="Normal"/>
-    <w:link w:val="TtuloCar"/>
+    <w:link w:val="TitleChar"/>
     <w:uiPriority w:val="10"/>
     <w:qFormat/>
     <w:rsid w:val="00465A71"/>
@@ -755,10 +1448,10 @@
       <w:szCs w:val="56"/>
     </w:rPr>
   </w:style>
-  <w:style w:type="character" w:customStyle="1" w:styleId="TtuloCar">
-    <w:name w:val="Título Car"/>
-    <w:basedOn w:val="Fuentedeprrafopredeter"/>
-    <w:link w:val="Ttulo"/>
+  <w:style w:type="character" w:customStyle="1" w:styleId="TitleChar">
+    <w:name w:val="Title Char"/>
+    <w:basedOn w:val="DefaultParagraphFont"/>
+    <w:link w:val="Title"/>
     <w:uiPriority w:val="10"/>
     <w:rsid w:val="00465A71"/>
     <w:rPr>
@@ -768,6 +1461,17 @@
       <w:sz w:val="56"/>
       <w:szCs w:val="56"/>
     </w:rPr>
+  </w:style>
+  <w:style w:type="paragraph" w:styleId="ListParagraph">
+    <w:name w:val="List Paragraph"/>
+    <w:basedOn w:val="Normal"/>
+    <w:uiPriority w:val="34"/>
+    <w:qFormat/>
+    <w:rsid w:val="00D6395A"/>
+    <w:pPr>
+      <w:ind w:left="720"/>
+      <w:contextualSpacing/>
+    </w:pPr>
   </w:style>
 </w:styles>
 </file>

</xml_diff>

<commit_message>
Add reverb explanation requested by Danizator
</commit_message>
<xml_diff>
--- a/report/report.docx
+++ b/report/report.docx
@@ -77,7 +77,25 @@
           <w:szCs w:val="72"/>
           <w:lang w:val="es-419"/>
         </w:rPr>
-        <w:t>Trabajo Práctico N° 2</w:t>
+        <w:t xml:space="preserve">Trabajo Práctico </w:t>
+      </w:r>
+      <w:proofErr w:type="spellStart"/>
+      <w:r>
+        <w:rPr>
+          <w:sz w:val="72"/>
+          <w:szCs w:val="72"/>
+          <w:lang w:val="es-419"/>
+        </w:rPr>
+        <w:t>N°</w:t>
+      </w:r>
+      <w:proofErr w:type="spellEnd"/>
+      <w:r>
+        <w:rPr>
+          <w:sz w:val="72"/>
+          <w:szCs w:val="72"/>
+          <w:lang w:val="es-419"/>
+        </w:rPr>
+        <w:t xml:space="preserve"> 2</w:t>
       </w:r>
     </w:p>
     <w:p>
@@ -240,6 +258,7 @@
           <w:lang w:val="es-419"/>
         </w:rPr>
       </w:pPr>
+      <w:proofErr w:type="spellStart"/>
       <w:r>
         <w:rPr>
           <w:rFonts w:asciiTheme="majorHAnsi" w:eastAsiaTheme="majorEastAsia" w:hAnsiTheme="majorHAnsi" w:cstheme="majorBidi"/>
@@ -248,7 +267,18 @@
           <w:szCs w:val="24"/>
           <w:lang w:val="es-419"/>
         </w:rPr>
-        <w:t>Item b</w:t>
+        <w:t>Item</w:t>
+      </w:r>
+      <w:proofErr w:type="spellEnd"/>
+      <w:r>
+        <w:rPr>
+          <w:rFonts w:asciiTheme="majorHAnsi" w:eastAsiaTheme="majorEastAsia" w:hAnsiTheme="majorHAnsi" w:cstheme="majorBidi"/>
+          <w:color w:val="2F5496" w:themeColor="accent1" w:themeShade="BF"/>
+          <w:sz w:val="24"/>
+          <w:szCs w:val="24"/>
+          <w:lang w:val="es-419"/>
+        </w:rPr>
+        <w:t xml:space="preserve"> b</w:t>
       </w:r>
     </w:p>
     <w:p>
@@ -269,11 +299,33 @@
         </w:rPr>
         <w:t xml:space="preserve">la herramienta </w:t>
       </w:r>
-      <w:r>
-        <w:rPr>
-          <w:lang w:val="es-419"/>
-        </w:rPr>
-        <w:t>FDATool de Matlab se diseña un filtro FIR pasa banda de orden 20 que cumpla la siguiente plantilla para una frecuencia de muestreo fs=48kHz</w:t>
+      <w:proofErr w:type="spellStart"/>
+      <w:r>
+        <w:rPr>
+          <w:lang w:val="es-419"/>
+        </w:rPr>
+        <w:t>FDATool</w:t>
+      </w:r>
+      <w:proofErr w:type="spellEnd"/>
+      <w:r>
+        <w:rPr>
+          <w:lang w:val="es-419"/>
+        </w:rPr>
+        <w:t xml:space="preserve"> de Matlab se diseña un filtro FIR pasa banda de orden 20 que cumpla la siguiente plantilla para una frecuencia de muestreo </w:t>
+      </w:r>
+      <w:proofErr w:type="spellStart"/>
+      <w:r>
+        <w:rPr>
+          <w:lang w:val="es-419"/>
+        </w:rPr>
+        <w:t>fs</w:t>
+      </w:r>
+      <w:proofErr w:type="spellEnd"/>
+      <w:r>
+        <w:rPr>
+          <w:lang w:val="es-419"/>
+        </w:rPr>
+        <w:t>=48kHz</w:t>
       </w:r>
       <w:r>
         <w:rPr>
@@ -400,7 +452,21 @@
         <w:rPr>
           <w:lang w:val="es-419"/>
         </w:rPr>
-        <w:t xml:space="preserve">En donde como se puede ver la amplitud </w:t>
+        <w:t xml:space="preserve">En donde </w:t>
+      </w:r>
+      <w:proofErr w:type="spellStart"/>
+      <w:r>
+        <w:rPr>
+          <w:lang w:val="es-419"/>
+        </w:rPr>
+        <w:t>como</w:t>
+      </w:r>
+      <w:proofErr w:type="spellEnd"/>
+      <w:r>
+        <w:rPr>
+          <w:lang w:val="es-419"/>
+        </w:rPr>
+        <w:t xml:space="preserve"> se puede ver la amplitud </w:t>
       </w:r>
       <w:r>
         <w:rPr>
@@ -468,7 +534,11 @@
     </w:p>
     <w:p>
       <w:r>
-        <w:t>Finalmente, con el filtro ya diseñado y compensado, se procede a medir el tiempo de procesamiento de la interrupción resultando en t</w:t>
+        <w:t xml:space="preserve">Finalmente, con el filtro ya diseñado y compensado, se procede a medir el tiempo de procesamiento de la interrupción resultando en </w:t>
+      </w:r>
+      <w:proofErr w:type="spellStart"/>
+      <w:r>
+        <w:t>t</w:t>
       </w:r>
       <w:r>
         <w:rPr>
@@ -476,6 +546,7 @@
         </w:rPr>
         <w:t>int</w:t>
       </w:r>
+      <w:proofErr w:type="spellEnd"/>
       <w:r>
         <w:t>=324.39ns.</w:t>
       </w:r>
@@ -538,6 +609,7 @@
           <w:lang w:val="es-419"/>
         </w:rPr>
       </w:pPr>
+      <w:proofErr w:type="spellStart"/>
       <w:r>
         <w:rPr>
           <w:rFonts w:asciiTheme="majorHAnsi" w:eastAsiaTheme="majorEastAsia" w:hAnsiTheme="majorHAnsi" w:cstheme="majorBidi"/>
@@ -546,8 +618,9 @@
           <w:szCs w:val="24"/>
           <w:lang w:val="es-419"/>
         </w:rPr>
-        <w:t xml:space="preserve">Item </w:t>
-      </w:r>
+        <w:t>Item</w:t>
+      </w:r>
+      <w:proofErr w:type="spellEnd"/>
       <w:r>
         <w:rPr>
           <w:rFonts w:asciiTheme="majorHAnsi" w:eastAsiaTheme="majorEastAsia" w:hAnsiTheme="majorHAnsi" w:cstheme="majorBidi"/>
@@ -556,16 +629,31 @@
           <w:szCs w:val="24"/>
           <w:lang w:val="es-419"/>
         </w:rPr>
+        <w:t xml:space="preserve"> </w:t>
+      </w:r>
+      <w:r>
+        <w:rPr>
+          <w:rFonts w:asciiTheme="majorHAnsi" w:eastAsiaTheme="majorEastAsia" w:hAnsiTheme="majorHAnsi" w:cstheme="majorBidi"/>
+          <w:color w:val="2F5496" w:themeColor="accent1" w:themeShade="BF"/>
+          <w:sz w:val="24"/>
+          <w:szCs w:val="24"/>
+          <w:lang w:val="es-419"/>
+        </w:rPr>
         <w:t>c</w:t>
       </w:r>
     </w:p>
     <w:p>
       <w:r>
-        <w:t>Se busca diseñar un filtro FIR del tipo sin</w:t>
+        <w:t xml:space="preserve">Se busca diseñar un filtro FIR del tipo </w:t>
+      </w:r>
+      <w:proofErr w:type="spellStart"/>
+      <w:r>
+        <w:t>sin</w:t>
       </w:r>
       <w:r>
         <w:t>c</w:t>
       </w:r>
+      <w:proofErr w:type="spellEnd"/>
       <w:r>
         <w:t xml:space="preserve"> inverso pasa altos del mayor orden posible</w:t>
       </w:r>
@@ -576,7 +664,11 @@
     <w:p>
       <w:r>
         <w:lastRenderedPageBreak/>
-        <w:t>Se usa una f</w:t>
+        <w:t xml:space="preserve">Se usa una </w:t>
+      </w:r>
+      <w:proofErr w:type="spellStart"/>
+      <w:r>
+        <w:t>f</w:t>
       </w:r>
       <w:r>
         <w:rPr>
@@ -584,8 +676,17 @@
         </w:rPr>
         <w:t>s</w:t>
       </w:r>
-      <w:r>
-        <w:t xml:space="preserve"> = 48kHz. Sabiendo que con el clock a</w:t>
+      <w:proofErr w:type="spellEnd"/>
+      <w:r>
+        <w:t xml:space="preserve"> = 48kHz. Sabiendo que con el </w:t>
+      </w:r>
+      <w:proofErr w:type="spellStart"/>
+      <w:r>
+        <w:t>clock</w:t>
+      </w:r>
+      <w:proofErr w:type="spellEnd"/>
+      <w:r>
+        <w:t xml:space="preserve"> a</w:t>
       </w:r>
       <w:r>
         <w:t xml:space="preserve"> 86</w:t>
@@ -646,8 +747,21 @@
         <w:t>Se obtuvo que el orden máximo implementable en la DSP es 17</w:t>
       </w:r>
       <w:r>
-        <w:t>86 utilizando el 100% del duty cycle</w:t>
-      </w:r>
+        <w:t xml:space="preserve">86 utilizando el 100% del </w:t>
+      </w:r>
+      <w:proofErr w:type="spellStart"/>
+      <w:r>
+        <w:t>duty</w:t>
+      </w:r>
+      <w:proofErr w:type="spellEnd"/>
+      <w:r>
+        <w:t xml:space="preserve"> </w:t>
+      </w:r>
+      <w:proofErr w:type="spellStart"/>
+      <w:r>
+        <w:t>cycle</w:t>
+      </w:r>
+      <w:proofErr w:type="spellEnd"/>
       <w:r>
         <w:t>, teniendo en cuenta cuántos ciclos de máquina toma cada instrucción</w:t>
       </w:r>
@@ -773,15 +887,36 @@
         <w:pStyle w:val="Caption"/>
         <w:jc w:val="center"/>
       </w:pPr>
-      <w:r>
-        <w:t>Duty cycle con filtro de orden 1720.</w:t>
+      <w:proofErr w:type="spellStart"/>
+      <w:r>
+        <w:t>Duty</w:t>
+      </w:r>
+      <w:proofErr w:type="spellEnd"/>
+      <w:r>
+        <w:t xml:space="preserve"> </w:t>
+      </w:r>
+      <w:proofErr w:type="spellStart"/>
+      <w:r>
+        <w:t>cycle</w:t>
+      </w:r>
+      <w:proofErr w:type="spellEnd"/>
+      <w:r>
+        <w:t xml:space="preserve"> con filtro de orden 1720.</w:t>
       </w:r>
     </w:p>
     <w:p/>
     <w:p>
       <w:r>
         <w:lastRenderedPageBreak/>
-        <w:t>Teniendo en cuenta el mapa de memoria a continuación, y sabiendo que los coeficientes en el programa actual comienzan a cargarse desde la posición Y:0, se tiene espacio de memoria interna (con la cual es posible el parallel move) hasta Y:$00FFFF, es decir aproximadamente 65.500 palabras de 24 bits</w:t>
+        <w:t>Teniendo en cuenta el mapa de memoria a continuación, y sabiendo que los coeficientes en el programa actual comienzan a cargarse desde la posición Y:0, se tiene espacio de memoria interna (con la cual es posible el parallel move) hasta </w:t>
+      </w:r>
+      <w:proofErr w:type="gramStart"/>
+      <w:r>
+        <w:t>Y:$</w:t>
+      </w:r>
+      <w:proofErr w:type="gramEnd"/>
+      <w:r>
+        <w:t>00FFFF, es decir aproximadamente 65.500 palabras de 24 bits</w:t>
       </w:r>
       <w:r>
         <w:t xml:space="preserve"> de los cuales solo utilizaremos 1720 espacios</w:t>
@@ -856,7 +991,23 @@
     <w:p/>
     <w:p>
       <w:r>
-        <w:t>Con estos valores en mente se diseñó nuevamente utilizando FDATool en MatLab el siguiente filtro:</w:t>
+        <w:t xml:space="preserve">Con estos valores en mente se diseñó nuevamente utilizando </w:t>
+      </w:r>
+      <w:proofErr w:type="spellStart"/>
+      <w:r>
+        <w:t>FDATool</w:t>
+      </w:r>
+      <w:proofErr w:type="spellEnd"/>
+      <w:r>
+        <w:t xml:space="preserve"> en </w:t>
+      </w:r>
+      <w:proofErr w:type="spellStart"/>
+      <w:r>
+        <w:t>MatLab</w:t>
+      </w:r>
+      <w:proofErr w:type="spellEnd"/>
+      <w:r>
+        <w:t xml:space="preserve"> el siguiente filtro:</w:t>
       </w:r>
     </w:p>
     <w:p>
@@ -930,7 +1081,15 @@
         <w:t>continuación,</w:t>
       </w:r>
       <w:r>
-        <w:t xml:space="preserve"> se puede observar el funcionamiento y la respuesta en frecuencia del mismo al implementarlo en la DSP.</w:t>
+        <w:t xml:space="preserve"> se puede observar el funcionamiento y la respuesta en frecuencia </w:t>
+      </w:r>
+      <w:proofErr w:type="gramStart"/>
+      <w:r>
+        <w:t>del mismo</w:t>
+      </w:r>
+      <w:proofErr w:type="gramEnd"/>
+      <w:r>
+        <w:t xml:space="preserve"> al implementarlo en la DSP.</w:t>
       </w:r>
       <w:r>
         <w:rPr>
@@ -1050,7 +1209,21 @@
         <w:rPr>
           <w:lang w:val="es-419"/>
         </w:rPr>
-        <w:t>Se realizó un reverberador que cumple el esquema de la siguiente imagen:</w:t>
+        <w:t xml:space="preserve">Se realizó un </w:t>
+      </w:r>
+      <w:proofErr w:type="spellStart"/>
+      <w:r>
+        <w:rPr>
+          <w:lang w:val="es-419"/>
+        </w:rPr>
+        <w:t>reverberador</w:t>
+      </w:r>
+      <w:proofErr w:type="spellEnd"/>
+      <w:r>
+        <w:rPr>
+          <w:lang w:val="es-419"/>
+        </w:rPr>
+        <w:t xml:space="preserve"> que cumple el esquema de la siguiente imagen:</w:t>
       </w:r>
     </w:p>
     <w:p>
@@ -1111,25 +1284,556 @@
       <w:r>
         <w:t xml:space="preserve"> </w:t>
       </w:r>
-      <w:r>
-        <w:t xml:space="preserve">Para lograr obtener </w:t>
-      </w:r>
-      <w:r>
-        <w:t xml:space="preserve">una buena percepción de la reverberación, empíricamente se determinó </w:t>
-      </w:r>
-      <w:r>
-        <w:t>un delay de 4096</w:t>
-      </w:r>
-      <w:r>
-        <w:t xml:space="preserve"> taps</w:t>
-      </w:r>
+    </w:p>
+    <w:p>
+      <w:r>
+        <w:t>El programa consiste en implementar la ecuación que se obtiene del diagrama en bloques:</w:t>
+      </w:r>
+    </w:p>
+    <w:p>
+      <w:pPr>
+        <w:keepNext/>
+        <w:rPr>
+          <w:rFonts w:eastAsiaTheme="minorEastAsia"/>
+          <w:i/>
+        </w:rPr>
+      </w:pPr>
+      <m:oMathPara>
+        <m:oMath>
+          <m:r>
+            <w:rPr>
+              <w:rFonts w:ascii="Cambria Math" w:hAnsi="Cambria Math"/>
+            </w:rPr>
+            <m:t>Y</m:t>
+          </m:r>
+          <m:d>
+            <m:dPr>
+              <m:ctrlPr>
+                <w:rPr>
+                  <w:rFonts w:ascii="Cambria Math" w:hAnsi="Cambria Math"/>
+                  <w:i/>
+                </w:rPr>
+              </m:ctrlPr>
+            </m:dPr>
+            <m:e>
+              <m:r>
+                <w:rPr>
+                  <w:rFonts w:ascii="Cambria Math" w:hAnsi="Cambria Math"/>
+                </w:rPr>
+                <m:t>n</m:t>
+              </m:r>
+            </m:e>
+          </m:d>
+          <m:r>
+            <w:rPr>
+              <w:rFonts w:ascii="Cambria Math" w:hAnsi="Cambria Math"/>
+            </w:rPr>
+            <m:t>=</m:t>
+          </m:r>
+          <m:sSub>
+            <m:sSubPr>
+              <m:ctrlPr>
+                <w:rPr>
+                  <w:rFonts w:ascii="Cambria Math" w:hAnsi="Cambria Math"/>
+                  <w:i/>
+                </w:rPr>
+              </m:ctrlPr>
+            </m:sSubPr>
+            <m:e>
+              <m:r>
+                <w:rPr>
+                  <w:rFonts w:ascii="Cambria Math" w:hAnsi="Cambria Math"/>
+                </w:rPr>
+                <m:t>E</m:t>
+              </m:r>
+            </m:e>
+            <m:sub>
+              <m:r>
+                <w:rPr>
+                  <w:rFonts w:ascii="Cambria Math" w:hAnsi="Cambria Math"/>
+                </w:rPr>
+                <m:t>1</m:t>
+              </m:r>
+            </m:sub>
+          </m:sSub>
+          <m:r>
+            <w:rPr>
+              <w:rFonts w:ascii="Cambria Math" w:hAnsi="Cambria Math"/>
+            </w:rPr>
+            <m:t>⋅W(n-N)+X(n)</m:t>
+          </m:r>
+        </m:oMath>
+      </m:oMathPara>
+    </w:p>
+    <w:p>
+      <w:pPr>
+        <w:pStyle w:val="Caption"/>
+        <w:jc w:val="center"/>
+        <w:rPr>
+          <w:rFonts w:eastAsiaTheme="minorEastAsia"/>
+          <w:i w:val="0"/>
+        </w:rPr>
+      </w:pPr>
+      <w:r>
+        <w:t xml:space="preserve">Ecuación </w:t>
+      </w:r>
+      <w:r>
+        <w:fldChar w:fldCharType="begin"/>
+      </w:r>
+      <w:r>
+        <w:instrText xml:space="preserve"> SEQ Ecuación \* ARABIC </w:instrText>
+      </w:r>
+      <w:r>
+        <w:fldChar w:fldCharType="separate"/>
+      </w:r>
+      <w:r>
+        <w:rPr>
+          <w:noProof/>
+        </w:rPr>
+        <w:t>1</w:t>
+      </w:r>
+      <w:r>
+        <w:fldChar w:fldCharType="end"/>
+      </w:r>
+      <w:r>
+        <w:t xml:space="preserve">: Cálculo de la salida del </w:t>
+      </w:r>
+      <w:proofErr w:type="spellStart"/>
+      <w:r>
+        <w:t>reverberador</w:t>
+      </w:r>
+      <w:proofErr w:type="spellEnd"/>
+    </w:p>
+    <w:p>
+      <w:pPr>
+        <w:keepNext/>
+        <w:rPr>
+          <w:rFonts w:eastAsiaTheme="minorEastAsia"/>
+          <w:iCs/>
+        </w:rPr>
+      </w:pPr>
+      <w:r>
+        <w:rPr>
+          <w:rFonts w:eastAsiaTheme="minorEastAsia"/>
+          <w:iCs/>
+        </w:rPr>
+        <w:t>Definiendo:</w:t>
+      </w:r>
+    </w:p>
+    <w:p>
+      <w:pPr>
+        <w:keepNext/>
+        <w:jc w:val="center"/>
+      </w:pPr>
+      <m:oMathPara>
+        <m:oMath>
+          <m:r>
+            <w:rPr>
+              <w:rFonts w:ascii="Cambria Math" w:eastAsiaTheme="minorEastAsia" w:hAnsi="Cambria Math"/>
+            </w:rPr>
+            <m:t>W</m:t>
+          </m:r>
+          <m:d>
+            <m:dPr>
+              <m:ctrlPr>
+                <w:rPr>
+                  <w:rFonts w:ascii="Cambria Math" w:eastAsiaTheme="minorEastAsia" w:hAnsi="Cambria Math"/>
+                  <w:i/>
+                  <w:iCs/>
+                </w:rPr>
+              </m:ctrlPr>
+            </m:dPr>
+            <m:e>
+              <m:r>
+                <w:rPr>
+                  <w:rFonts w:ascii="Cambria Math" w:eastAsiaTheme="minorEastAsia" w:hAnsi="Cambria Math"/>
+                </w:rPr>
+                <m:t>n</m:t>
+              </m:r>
+            </m:e>
+          </m:d>
+          <m:r>
+            <w:rPr>
+              <w:rFonts w:ascii="Cambria Math" w:eastAsiaTheme="minorEastAsia" w:hAnsi="Cambria Math"/>
+            </w:rPr>
+            <m:t>=</m:t>
+          </m:r>
+          <m:sSub>
+            <m:sSubPr>
+              <m:ctrlPr>
+                <w:rPr>
+                  <w:rFonts w:ascii="Cambria Math" w:eastAsiaTheme="minorEastAsia" w:hAnsi="Cambria Math"/>
+                  <w:i/>
+                  <w:iCs/>
+                </w:rPr>
+              </m:ctrlPr>
+            </m:sSubPr>
+            <m:e>
+              <m:r>
+                <w:rPr>
+                  <w:rFonts w:ascii="Cambria Math" w:eastAsiaTheme="minorEastAsia" w:hAnsi="Cambria Math"/>
+                </w:rPr>
+                <m:t>E</m:t>
+              </m:r>
+            </m:e>
+            <m:sub>
+              <m:r>
+                <w:rPr>
+                  <w:rFonts w:ascii="Cambria Math" w:eastAsiaTheme="minorEastAsia" w:hAnsi="Cambria Math"/>
+                </w:rPr>
+                <m:t>2</m:t>
+              </m:r>
+            </m:sub>
+          </m:sSub>
+          <m:r>
+            <w:rPr>
+              <w:rFonts w:ascii="Cambria Math" w:eastAsiaTheme="minorEastAsia" w:hAnsi="Cambria Math"/>
+            </w:rPr>
+            <m:t>⋅</m:t>
+          </m:r>
+          <m:r>
+            <w:rPr>
+              <w:rFonts w:ascii="Cambria Math" w:eastAsiaTheme="minorEastAsia" w:hAnsi="Cambria Math"/>
+            </w:rPr>
+            <m:t>Y</m:t>
+          </m:r>
+          <m:d>
+            <m:dPr>
+              <m:ctrlPr>
+                <w:rPr>
+                  <w:rFonts w:ascii="Cambria Math" w:eastAsiaTheme="minorEastAsia" w:hAnsi="Cambria Math"/>
+                  <w:i/>
+                  <w:iCs/>
+                </w:rPr>
+              </m:ctrlPr>
+            </m:dPr>
+            <m:e>
+              <m:r>
+                <w:rPr>
+                  <w:rFonts w:ascii="Cambria Math" w:eastAsiaTheme="minorEastAsia" w:hAnsi="Cambria Math"/>
+                </w:rPr>
+                <m:t>n</m:t>
+              </m:r>
+            </m:e>
+          </m:d>
+          <m:r>
+            <w:rPr>
+              <w:rFonts w:ascii="Cambria Math" w:eastAsiaTheme="minorEastAsia" w:hAnsi="Cambria Math"/>
+            </w:rPr>
+            <m:t>+</m:t>
+          </m:r>
+          <m:r>
+            <w:rPr>
+              <w:rFonts w:ascii="Cambria Math" w:eastAsiaTheme="minorEastAsia" w:hAnsi="Cambria Math"/>
+            </w:rPr>
+            <m:t>X</m:t>
+          </m:r>
+          <m:r>
+            <w:rPr>
+              <w:rFonts w:ascii="Cambria Math" w:eastAsiaTheme="minorEastAsia" w:hAnsi="Cambria Math"/>
+            </w:rPr>
+            <m:t>(</m:t>
+          </m:r>
+          <m:r>
+            <w:rPr>
+              <w:rFonts w:ascii="Cambria Math" w:eastAsiaTheme="minorEastAsia" w:hAnsi="Cambria Math"/>
+            </w:rPr>
+            <m:t>n</m:t>
+          </m:r>
+          <m:r>
+            <w:rPr>
+              <w:rFonts w:ascii="Cambria Math" w:eastAsiaTheme="minorEastAsia" w:hAnsi="Cambria Math"/>
+            </w:rPr>
+            <m:t>)</m:t>
+          </m:r>
+        </m:oMath>
+      </m:oMathPara>
+    </w:p>
+    <w:p>
+      <w:pPr>
+        <w:pStyle w:val="Caption"/>
+        <w:jc w:val="center"/>
+        <w:rPr>
+          <w:rFonts w:eastAsiaTheme="minorEastAsia"/>
+          <w:iCs w:val="0"/>
+        </w:rPr>
+      </w:pPr>
+      <w:r>
+        <w:t xml:space="preserve">Ecuación </w:t>
+      </w:r>
+      <w:r>
+        <w:fldChar w:fldCharType="begin"/>
+      </w:r>
+      <w:r>
+        <w:instrText xml:space="preserve"> SEQ Ecuación \* ARABIC </w:instrText>
+      </w:r>
+      <w:r>
+        <w:fldChar w:fldCharType="separate"/>
+      </w:r>
+      <w:r>
+        <w:rPr>
+          <w:noProof/>
+        </w:rPr>
+        <w:t>2</w:t>
+      </w:r>
+      <w:r>
+        <w:fldChar w:fldCharType="end"/>
+      </w:r>
+    </w:p>
+    <w:p>
+      <w:pPr>
+        <w:rPr>
+          <w:rFonts w:eastAsiaTheme="minorEastAsia"/>
+          <w:iCs/>
+        </w:rPr>
+      </w:pPr>
+      <w:r>
+        <w:rPr>
+          <w:rFonts w:eastAsiaTheme="minorEastAsia"/>
+          <w:iCs/>
+        </w:rPr>
+        <w:t xml:space="preserve">El bloque de retardo temporal de la señal W es implementado con un buffer en memoria, almacenando las muestras [W(n-1), …, W(n-N)]. El buffer es configurado como un buffer circular al cual se accede por un registro R que siempre apunta al final </w:t>
+      </w:r>
+      <w:proofErr w:type="gramStart"/>
+      <w:r>
+        <w:rPr>
+          <w:rFonts w:eastAsiaTheme="minorEastAsia"/>
+          <w:iCs/>
+        </w:rPr>
+        <w:t>del mismo</w:t>
+      </w:r>
+      <w:proofErr w:type="gramEnd"/>
+      <w:r>
+        <w:rPr>
+          <w:rFonts w:eastAsiaTheme="minorEastAsia"/>
+          <w:iCs/>
+        </w:rPr>
+        <w:t>, es decir, a la muestra más antigua.</w:t>
+      </w:r>
+    </w:p>
+    <w:p>
+      <w:pPr>
+        <w:rPr>
+          <w:rFonts w:eastAsiaTheme="minorEastAsia"/>
+          <w:iCs/>
+        </w:rPr>
+      </w:pPr>
+      <w:r>
+        <w:rPr>
+          <w:rFonts w:eastAsiaTheme="minorEastAsia"/>
+          <w:iCs/>
+        </w:rPr>
+        <w:t xml:space="preserve">Para un instante </w:t>
+      </w:r>
+      <m:oMath>
+        <m:r>
+          <w:rPr>
+            <w:rFonts w:ascii="Cambria Math" w:eastAsiaTheme="minorEastAsia" w:hAnsi="Cambria Math"/>
+          </w:rPr>
+          <m:t>n</m:t>
+        </m:r>
+      </m:oMath>
+      <w:r>
+        <w:rPr>
+          <w:rFonts w:eastAsiaTheme="minorEastAsia"/>
+          <w:iCs/>
+        </w:rPr>
+        <w:t xml:space="preserve">, en primer </w:t>
+      </w:r>
+      <w:proofErr w:type="gramStart"/>
+      <w:r>
+        <w:rPr>
+          <w:rFonts w:eastAsiaTheme="minorEastAsia"/>
+          <w:iCs/>
+        </w:rPr>
+        <w:t>lugar</w:t>
+      </w:r>
+      <w:proofErr w:type="gramEnd"/>
+      <w:r>
+        <w:rPr>
+          <w:rFonts w:eastAsiaTheme="minorEastAsia"/>
+          <w:iCs/>
+        </w:rPr>
+        <w:t xml:space="preserve"> se toma la muestra </w:t>
+      </w:r>
+      <m:oMath>
+        <m:r>
+          <w:rPr>
+            <w:rFonts w:ascii="Cambria Math" w:eastAsiaTheme="minorEastAsia" w:hAnsi="Cambria Math"/>
+          </w:rPr>
+          <m:t>W(n-N)</m:t>
+        </m:r>
+      </m:oMath>
+      <w:r>
+        <w:rPr>
+          <w:rFonts w:eastAsiaTheme="minorEastAsia"/>
+          <w:iCs/>
+        </w:rPr>
+        <w:t xml:space="preserve"> del buffer y se calcula la salida </w:t>
+      </w:r>
+      <m:oMath>
+        <m:r>
+          <w:rPr>
+            <w:rFonts w:ascii="Cambria Math" w:eastAsiaTheme="minorEastAsia" w:hAnsi="Cambria Math"/>
+          </w:rPr>
+          <m:t xml:space="preserve">Y(n) </m:t>
+        </m:r>
+      </m:oMath>
+      <w:r>
+        <w:rPr>
+          <w:rFonts w:eastAsiaTheme="minorEastAsia"/>
+          <w:iCs/>
+        </w:rPr>
+        <w:t xml:space="preserve">mediante la Ecuación 1. Luego se computa el valor de </w:t>
+      </w:r>
+      <m:oMath>
+        <m:r>
+          <w:rPr>
+            <w:rFonts w:ascii="Cambria Math" w:eastAsiaTheme="minorEastAsia" w:hAnsi="Cambria Math"/>
+          </w:rPr>
+          <m:t>W(n)</m:t>
+        </m:r>
+      </m:oMath>
+      <w:r>
+        <w:rPr>
+          <w:rFonts w:eastAsiaTheme="minorEastAsia"/>
+          <w:iCs/>
+        </w:rPr>
+        <w:t xml:space="preserve"> mediante la Ecuación 2 para ser guardado en el buffer, valor que será utilizado N muestras más adelante.</w:t>
+      </w:r>
+    </w:p>
+    <w:p>
+      <w:pPr>
+        <w:rPr>
+          <w:rFonts w:eastAsiaTheme="minorEastAsia"/>
+          <w:iCs/>
+        </w:rPr>
+      </w:pPr>
+      <w:r>
+        <w:rPr>
+          <w:rFonts w:eastAsiaTheme="minorEastAsia"/>
+          <w:iCs/>
+        </w:rPr>
+        <w:t>Vale mencionar que fue necesario agregar instrucciones NOP para evitar problemas de dependencias entre instrucciones dentro del pipeline a la hora de leer y cargar en el acumulador A.</w:t>
+      </w:r>
+    </w:p>
+    <w:p>
+      <w:pPr>
+        <w:rPr>
+          <w:rFonts w:eastAsiaTheme="minorEastAsia"/>
+          <w:iCs/>
+        </w:rPr>
+      </w:pPr>
+    </w:p>
+    <w:p>
+      <w:pPr>
+        <w:rPr>
+          <w:rFonts w:eastAsiaTheme="minorEastAsia"/>
+          <w:iCs/>
+        </w:rPr>
+      </w:pPr>
+      <w:r>
+        <w:rPr>
+          <w:rFonts w:eastAsiaTheme="minorEastAsia"/>
+          <w:iCs/>
+        </w:rPr>
+        <w:t xml:space="preserve">Con respecto al funcionamiento del algoritmo de reverberación, se obtiene el resultado esperado. Variando los coeficientes, que representan </w:t>
+      </w:r>
+      <w:commentRangeStart w:id="0"/>
+      <w:r>
+        <w:rPr>
+          <w:rFonts w:eastAsiaTheme="minorEastAsia"/>
+          <w:iCs/>
+        </w:rPr>
+        <w:t>____</w:t>
+      </w:r>
+      <w:commentRangeEnd w:id="0"/>
+      <w:r>
+        <w:rPr>
+          <w:rStyle w:val="CommentReference"/>
+        </w:rPr>
+        <w:commentReference w:id="0"/>
+      </w:r>
+      <w:r>
+        <w:rPr>
+          <w:rFonts w:eastAsiaTheme="minorEastAsia"/>
+          <w:iCs/>
+        </w:rPr>
+        <w:t xml:space="preserve">, se puede obtener </w:t>
+      </w:r>
+      <w:commentRangeStart w:id="1"/>
+      <w:r>
+        <w:rPr>
+          <w:rFonts w:eastAsiaTheme="minorEastAsia"/>
+          <w:iCs/>
+        </w:rPr>
+        <w:t>más o menos reverberación</w:t>
+      </w:r>
+      <w:commentRangeEnd w:id="1"/>
+      <w:r>
+        <w:rPr>
+          <w:rStyle w:val="CommentReference"/>
+        </w:rPr>
+        <w:commentReference w:id="1"/>
+      </w:r>
+      <w:r>
+        <w:rPr>
+          <w:rFonts w:eastAsiaTheme="minorEastAsia"/>
+          <w:iCs/>
+        </w:rPr>
+        <w:t xml:space="preserve">. Además, se debe ajustar el valor del </w:t>
+      </w:r>
+      <w:proofErr w:type="spellStart"/>
+      <w:r>
+        <w:rPr>
+          <w:rFonts w:eastAsiaTheme="minorEastAsia"/>
+          <w:iCs/>
+        </w:rPr>
+        <w:t>delay</w:t>
+      </w:r>
+      <w:proofErr w:type="spellEnd"/>
+      <w:r>
+        <w:rPr>
+          <w:rFonts w:eastAsiaTheme="minorEastAsia"/>
+          <w:iCs/>
+        </w:rPr>
+        <w:t xml:space="preserve"> N para que la reverberación suene real. Al variar este valor se tiene la sensación de estar cambiando el tamaño de la habitación reverberante. </w:t>
+      </w:r>
+    </w:p>
+    <w:p>
+      <w:r>
+        <w:t xml:space="preserve">Para lograr obtener una buena percepción de la reverberación, empíricamente se determinó un </w:t>
+      </w:r>
+      <w:proofErr w:type="spellStart"/>
+      <w:r>
+        <w:t>delay</w:t>
+      </w:r>
+      <w:proofErr w:type="spellEnd"/>
+      <w:r>
+        <w:t xml:space="preserve"> de 4096 </w:t>
+      </w:r>
+      <w:proofErr w:type="spellStart"/>
+      <w:r>
+        <w:t>taps</w:t>
+      </w:r>
+      <w:proofErr w:type="spellEnd"/>
       <w:r>
         <w:t xml:space="preserve"> y los valores E1=0.7 y E2=0.4.</w:t>
       </w:r>
     </w:p>
-    <w:p>
-      <w:r>
-        <w:t>Se corrió el reverberador en el DSP y se midió la respuesta impulsiva del mismo obteniéndose así el siguiente gráfico:</w:t>
+    <w:p/>
+    <w:p/>
+    <w:p>
+      <w:r>
+        <w:t xml:space="preserve">Se corrió el </w:t>
+      </w:r>
+      <w:proofErr w:type="spellStart"/>
+      <w:r>
+        <w:t>reverberador</w:t>
+      </w:r>
+      <w:proofErr w:type="spellEnd"/>
+      <w:r>
+        <w:t xml:space="preserve"> en el DSP y se midió la respuesta impulsiva del mismo obteniéndose así el siguiente gráfico:</w:t>
       </w:r>
       <w:r>
         <w:rPr>
@@ -1151,7 +1855,7 @@
                     <pic:cNvPicPr/>
                   </pic:nvPicPr>
                   <pic:blipFill>
-                    <a:blip r:embed="rId16" cstate="print">
+                    <a:blip r:embed="rId20" cstate="print">
                       <a:extLst>
                         <a:ext uri="{28A0092B-C50C-407E-A947-70E740481C1C}">
                           <a14:useLocalDpi xmlns:a14="http://schemas.microsoft.com/office/drawing/2010/main" val="0"/>
@@ -1200,6 +1904,96 @@
 </w:document>
 </file>
 
+<file path=word/comments.xml><?xml version="1.0" encoding="utf-8"?>
+<w:comments xmlns:wpc="http://schemas.microsoft.com/office/word/2010/wordprocessingCanvas" xmlns:cx="http://schemas.microsoft.com/office/drawing/2014/chartex" xmlns:cx1="http://schemas.microsoft.com/office/drawing/2015/9/8/chartex" xmlns:cx2="http://schemas.microsoft.com/office/drawing/2015/10/21/chartex" xmlns:cx3="http://schemas.microsoft.com/office/drawing/2016/5/9/chartex" xmlns:cx4="http://schemas.microsoft.com/office/drawing/2016/5/10/chartex" xmlns:cx5="http://schemas.microsoft.com/office/drawing/2016/5/11/chartex" xmlns:cx6="http://schemas.microsoft.com/office/drawing/2016/5/12/chartex" xmlns:cx7="http://schemas.microsoft.com/office/drawing/2016/5/13/chartex" xmlns:cx8="http://schemas.microsoft.com/office/drawing/2016/5/14/chartex" xmlns:mc="http://schemas.openxmlformats.org/markup-compatibility/2006" xmlns:aink="http://schemas.microsoft.com/office/drawing/2016/ink" xmlns:am3d="http://schemas.microsoft.com/office/drawing/2017/model3d" xmlns:o="urn:schemas-microsoft-com:office:office" xmlns:r="http://schemas.openxmlformats.org/officeDocument/2006/relationships" xmlns:m="http://schemas.openxmlformats.org/officeDocument/2006/math" xmlns:v="urn:schemas-microsoft-com:vml" xmlns:wp14="http://schemas.microsoft.com/office/word/2010/wordprocessingDrawing" xmlns:wp="http://schemas.openxmlformats.org/drawingml/2006/wordprocessingDrawing" xmlns:w10="urn:schemas-microsoft-com:office:word" xmlns:w="http://schemas.openxmlformats.org/wordprocessingml/2006/main" xmlns:w14="http://schemas.microsoft.com/office/word/2010/wordml" xmlns:w15="http://schemas.microsoft.com/office/word/2012/wordml" xmlns:w16cex="http://schemas.microsoft.com/office/word/2018/wordml/cex" xmlns:w16cid="http://schemas.microsoft.com/office/word/2016/wordml/cid" xmlns:w16="http://schemas.microsoft.com/office/word/2018/wordml" xmlns:w16sdtdh="http://schemas.microsoft.com/office/word/2020/wordml/sdtdatahash" xmlns:w16se="http://schemas.microsoft.com/office/word/2015/wordml/symex" xmlns:wpg="http://schemas.microsoft.com/office/word/2010/wordprocessingGroup" xmlns:wpi="http://schemas.microsoft.com/office/word/2010/wordprocessingInk" xmlns:wne="http://schemas.microsoft.com/office/word/2006/wordml" xmlns:wps="http://schemas.microsoft.com/office/word/2010/wordprocessingShape" mc:Ignorable="w14 w15 w16se w16cid w16 w16cex w16sdtdh wp14">
+  <w:comment w:id="0" w:author="RAFAEL NICOLAS TROZZO" w:date="2021-09-06T20:19:00Z" w:initials="RNT">
+    <w:p>
+      <w:pPr>
+        <w:pStyle w:val="CommentText"/>
+        <w:rPr>
+          <w:lang w:val="es-AR"/>
+        </w:rPr>
+      </w:pPr>
+      <w:r>
+        <w:rPr>
+          <w:rStyle w:val="CommentReference"/>
+        </w:rPr>
+        <w:annotationRef/>
+      </w:r>
+      <w:r>
+        <w:rPr>
+          <w:lang w:val="es-AR"/>
+        </w:rPr>
+        <w:t>Esto lo sabias je, ni i</w:t>
+      </w:r>
+      <w:r>
+        <w:rPr>
+          <w:lang w:val="es-AR"/>
+        </w:rPr>
+        <w:t>dea</w:t>
+      </w:r>
+    </w:p>
+  </w:comment>
+  <w:comment w:id="1" w:author="RAFAEL NICOLAS TROZZO" w:date="2021-09-06T20:21:00Z" w:initials="RNT">
+    <w:p>
+      <w:pPr>
+        <w:pStyle w:val="CommentText"/>
+        <w:rPr>
+          <w:lang w:val="es-AR"/>
+        </w:rPr>
+      </w:pPr>
+      <w:r>
+        <w:rPr>
+          <w:rStyle w:val="CommentReference"/>
+        </w:rPr>
+        <w:annotationRef/>
+      </w:r>
+      <w:r>
+        <w:rPr>
+          <w:lang w:val="es-AR"/>
+        </w:rPr>
+        <w:t xml:space="preserve">Algo más específico sobre cada </w:t>
+      </w:r>
+      <w:proofErr w:type="spellStart"/>
+      <w:r>
+        <w:rPr>
+          <w:lang w:val="es-AR"/>
+        </w:rPr>
+        <w:t>c</w:t>
+      </w:r>
+      <w:r>
+        <w:rPr>
+          <w:lang w:val="es-AR"/>
+        </w:rPr>
+        <w:t>oef</w:t>
+      </w:r>
+      <w:proofErr w:type="spellEnd"/>
+    </w:p>
+  </w:comment>
+</w:comments>
+</file>
+
+<file path=word/commentsExtended.xml><?xml version="1.0" encoding="utf-8"?>
+<w15:commentsEx xmlns:wpc="http://schemas.microsoft.com/office/word/2010/wordprocessingCanvas" xmlns:cx="http://schemas.microsoft.com/office/drawing/2014/chartex" xmlns:cx1="http://schemas.microsoft.com/office/drawing/2015/9/8/chartex" xmlns:cx2="http://schemas.microsoft.com/office/drawing/2015/10/21/chartex" xmlns:cx3="http://schemas.microsoft.com/office/drawing/2016/5/9/chartex" xmlns:cx4="http://schemas.microsoft.com/office/drawing/2016/5/10/chartex" xmlns:cx5="http://schemas.microsoft.com/office/drawing/2016/5/11/chartex" xmlns:cx6="http://schemas.microsoft.com/office/drawing/2016/5/12/chartex" xmlns:cx7="http://schemas.microsoft.com/office/drawing/2016/5/13/chartex" xmlns:cx8="http://schemas.microsoft.com/office/drawing/2016/5/14/chartex" xmlns:mc="http://schemas.openxmlformats.org/markup-compatibility/2006" xmlns:aink="http://schemas.microsoft.com/office/drawing/2016/ink" xmlns:am3d="http://schemas.microsoft.com/office/drawing/2017/model3d" xmlns:o="urn:schemas-microsoft-com:office:office" xmlns:r="http://schemas.openxmlformats.org/officeDocument/2006/relationships" xmlns:m="http://schemas.openxmlformats.org/officeDocument/2006/math" xmlns:v="urn:schemas-microsoft-com:vml" xmlns:wp14="http://schemas.microsoft.com/office/word/2010/wordprocessingDrawing" xmlns:wp="http://schemas.openxmlformats.org/drawingml/2006/wordprocessingDrawing" xmlns:w10="urn:schemas-microsoft-com:office:word" xmlns:w="http://schemas.openxmlformats.org/wordprocessingml/2006/main" xmlns:w14="http://schemas.microsoft.com/office/word/2010/wordml" xmlns:w15="http://schemas.microsoft.com/office/word/2012/wordml" xmlns:w16cex="http://schemas.microsoft.com/office/word/2018/wordml/cex" xmlns:w16cid="http://schemas.microsoft.com/office/word/2016/wordml/cid" xmlns:w16="http://schemas.microsoft.com/office/word/2018/wordml" xmlns:w16sdtdh="http://schemas.microsoft.com/office/word/2020/wordml/sdtdatahash" xmlns:w16se="http://schemas.microsoft.com/office/word/2015/wordml/symex" xmlns:wpg="http://schemas.microsoft.com/office/word/2010/wordprocessingGroup" xmlns:wpi="http://schemas.microsoft.com/office/word/2010/wordprocessingInk" xmlns:wne="http://schemas.microsoft.com/office/word/2006/wordml" xmlns:wps="http://schemas.microsoft.com/office/word/2010/wordprocessingShape" mc:Ignorable="w14 w15 w16se w16cid w16 w16cex w16sdtdh wp14">
+  <w15:commentEx w15:paraId="77AF7AFE" w15:done="0"/>
+  <w15:commentEx w15:paraId="220E5E35" w15:done="0"/>
+</w15:commentsEx>
+</file>
+
+<file path=word/commentsExtensible.xml><?xml version="1.0" encoding="utf-8"?>
+<w16cex:commentsExtensible xmlns:wpc="http://schemas.microsoft.com/office/word/2010/wordprocessingCanvas" xmlns:cx="http://schemas.microsoft.com/office/drawing/2014/chartex" xmlns:cx1="http://schemas.microsoft.com/office/drawing/2015/9/8/chartex" xmlns:cx2="http://schemas.microsoft.com/office/drawing/2015/10/21/chartex" xmlns:cx3="http://schemas.microsoft.com/office/drawing/2016/5/9/chartex" xmlns:cx4="http://schemas.microsoft.com/office/drawing/2016/5/10/chartex" xmlns:cx5="http://schemas.microsoft.com/office/drawing/2016/5/11/chartex" xmlns:cx6="http://schemas.microsoft.com/office/drawing/2016/5/12/chartex" xmlns:cx7="http://schemas.microsoft.com/office/drawing/2016/5/13/chartex" xmlns:cx8="http://schemas.microsoft.com/office/drawing/2016/5/14/chartex" xmlns:mc="http://schemas.openxmlformats.org/markup-compatibility/2006" xmlns:aink="http://schemas.microsoft.com/office/drawing/2016/ink" xmlns:am3d="http://schemas.microsoft.com/office/drawing/2017/model3d" xmlns:o="urn:schemas-microsoft-com:office:office" xmlns:r="http://schemas.openxmlformats.org/officeDocument/2006/relationships" xmlns:m="http://schemas.openxmlformats.org/officeDocument/2006/math" xmlns:v="urn:schemas-microsoft-com:vml" xmlns:wp14="http://schemas.microsoft.com/office/word/2010/wordprocessingDrawing" xmlns:wp="http://schemas.openxmlformats.org/drawingml/2006/wordprocessingDrawing" xmlns:w10="urn:schemas-microsoft-com:office:word" xmlns:w="http://schemas.openxmlformats.org/wordprocessingml/2006/main" xmlns:w14="http://schemas.microsoft.com/office/word/2010/wordml" xmlns:w15="http://schemas.microsoft.com/office/word/2012/wordml" xmlns:w16cex="http://schemas.microsoft.com/office/word/2018/wordml/cex" xmlns:w16cid="http://schemas.microsoft.com/office/word/2016/wordml/cid" xmlns:w16="http://schemas.microsoft.com/office/word/2018/wordml" xmlns:w16sdtdh="http://schemas.microsoft.com/office/word/2020/wordml/sdtdatahash" xmlns:w16se="http://schemas.microsoft.com/office/word/2015/wordml/symex" xmlns:wpg="http://schemas.microsoft.com/office/word/2010/wordprocessingGroup" xmlns:wpi="http://schemas.microsoft.com/office/word/2010/wordprocessingInk" xmlns:wne="http://schemas.microsoft.com/office/word/2006/wordml" xmlns:wps="http://schemas.microsoft.com/office/word/2010/wordprocessingShape" mc:Ignorable="w14 w15 w16se w16cid w16 w16cex w16sdtdh wp14">
+  <w16cex:commentExtensible w16cex:durableId="24E0F668" w16cex:dateUtc="2021-09-06T23:19:00Z"/>
+  <w16cex:commentExtensible w16cex:durableId="24E0F6E7" w16cex:dateUtc="2021-09-06T23:21:00Z"/>
+</w16cex:commentsExtensible>
+</file>
+
+<file path=word/commentsIds.xml><?xml version="1.0" encoding="utf-8"?>
+<w16cid:commentsIds xmlns:wpc="http://schemas.microsoft.com/office/word/2010/wordprocessingCanvas" xmlns:cx="http://schemas.microsoft.com/office/drawing/2014/chartex" xmlns:cx1="http://schemas.microsoft.com/office/drawing/2015/9/8/chartex" xmlns:cx2="http://schemas.microsoft.com/office/drawing/2015/10/21/chartex" xmlns:cx3="http://schemas.microsoft.com/office/drawing/2016/5/9/chartex" xmlns:cx4="http://schemas.microsoft.com/office/drawing/2016/5/10/chartex" xmlns:cx5="http://schemas.microsoft.com/office/drawing/2016/5/11/chartex" xmlns:cx6="http://schemas.microsoft.com/office/drawing/2016/5/12/chartex" xmlns:cx7="http://schemas.microsoft.com/office/drawing/2016/5/13/chartex" xmlns:cx8="http://schemas.microsoft.com/office/drawing/2016/5/14/chartex" xmlns:mc="http://schemas.openxmlformats.org/markup-compatibility/2006" xmlns:aink="http://schemas.microsoft.com/office/drawing/2016/ink" xmlns:am3d="http://schemas.microsoft.com/office/drawing/2017/model3d" xmlns:o="urn:schemas-microsoft-com:office:office" xmlns:r="http://schemas.openxmlformats.org/officeDocument/2006/relationships" xmlns:m="http://schemas.openxmlformats.org/officeDocument/2006/math" xmlns:v="urn:schemas-microsoft-com:vml" xmlns:wp14="http://schemas.microsoft.com/office/word/2010/wordprocessingDrawing" xmlns:wp="http://schemas.openxmlformats.org/drawingml/2006/wordprocessingDrawing" xmlns:w10="urn:schemas-microsoft-com:office:word" xmlns:w="http://schemas.openxmlformats.org/wordprocessingml/2006/main" xmlns:w14="http://schemas.microsoft.com/office/word/2010/wordml" xmlns:w15="http://schemas.microsoft.com/office/word/2012/wordml" xmlns:w16cex="http://schemas.microsoft.com/office/word/2018/wordml/cex" xmlns:w16cid="http://schemas.microsoft.com/office/word/2016/wordml/cid" xmlns:w16="http://schemas.microsoft.com/office/word/2018/wordml" xmlns:w16sdtdh="http://schemas.microsoft.com/office/word/2020/wordml/sdtdatahash" xmlns:w16se="http://schemas.microsoft.com/office/word/2015/wordml/symex" xmlns:wpg="http://schemas.microsoft.com/office/word/2010/wordprocessingGroup" xmlns:wpi="http://schemas.microsoft.com/office/word/2010/wordprocessingInk" xmlns:wne="http://schemas.microsoft.com/office/word/2006/wordml" xmlns:wps="http://schemas.microsoft.com/office/word/2010/wordprocessingShape" mc:Ignorable="w14 w15 w16se w16cid w16 w16cex w16sdtdh wp14">
+  <w16cid:commentId w16cid:paraId="77AF7AFE" w16cid:durableId="24E0F668"/>
+  <w16cid:commentId w16cid:paraId="220E5E35" w16cid:durableId="24E0F6E7"/>
+</w16cid:commentsIds>
+</file>
+
 <file path=word/numbering.xml><?xml version="1.0" encoding="utf-8"?>
 <w:numbering xmlns:wpc="http://schemas.microsoft.com/office/word/2010/wordprocessingCanvas" xmlns:cx="http://schemas.microsoft.com/office/drawing/2014/chartex" xmlns:cx1="http://schemas.microsoft.com/office/drawing/2015/9/8/chartex" xmlns:cx2="http://schemas.microsoft.com/office/drawing/2015/10/21/chartex" xmlns:cx3="http://schemas.microsoft.com/office/drawing/2016/5/9/chartex" xmlns:cx4="http://schemas.microsoft.com/office/drawing/2016/5/10/chartex" xmlns:cx5="http://schemas.microsoft.com/office/drawing/2016/5/11/chartex" xmlns:cx6="http://schemas.microsoft.com/office/drawing/2016/5/12/chartex" xmlns:cx7="http://schemas.microsoft.com/office/drawing/2016/5/13/chartex" xmlns:cx8="http://schemas.microsoft.com/office/drawing/2016/5/14/chartex" xmlns:mc="http://schemas.openxmlformats.org/markup-compatibility/2006" xmlns:aink="http://schemas.microsoft.com/office/drawing/2016/ink" xmlns:am3d="http://schemas.microsoft.com/office/drawing/2017/model3d" xmlns:o="urn:schemas-microsoft-com:office:office" xmlns:r="http://schemas.openxmlformats.org/officeDocument/2006/relationships" xmlns:m="http://schemas.openxmlformats.org/officeDocument/2006/math" xmlns:v="urn:schemas-microsoft-com:vml" xmlns:wp14="http://schemas.microsoft.com/office/word/2010/wordprocessingDrawing" xmlns:wp="http://schemas.openxmlformats.org/drawingml/2006/wordprocessingDrawing" xmlns:w10="urn:schemas-microsoft-com:office:word" xmlns:w="http://schemas.openxmlformats.org/wordprocessingml/2006/main" xmlns:w14="http://schemas.microsoft.com/office/word/2010/wordml" xmlns:w15="http://schemas.microsoft.com/office/word/2012/wordml" xmlns:w16cex="http://schemas.microsoft.com/office/word/2018/wordml/cex" xmlns:w16cid="http://schemas.microsoft.com/office/word/2016/wordml/cid" xmlns:w16="http://schemas.microsoft.com/office/word/2018/wordml" xmlns:w16sdtdh="http://schemas.microsoft.com/office/word/2020/wordml/sdtdatahash" xmlns:w16se="http://schemas.microsoft.com/office/word/2015/wordml/symex" xmlns:wpg="http://schemas.microsoft.com/office/word/2010/wordprocessingGroup" xmlns:wpi="http://schemas.microsoft.com/office/word/2010/wordprocessingInk" xmlns:wne="http://schemas.microsoft.com/office/word/2006/wordml" xmlns:wps="http://schemas.microsoft.com/office/word/2010/wordprocessingShape" mc:Ignorable="w14 w15 w16se w16cid w16 w16cex w16sdtdh wp14">
   <w:abstractNum w:abstractNumId="0" w15:restartNumberingAfterBreak="0">
@@ -1479,6 +2273,14 @@
     <w:abstractNumId w:val="0"/>
   </w:num>
 </w:numbering>
+</file>
+
+<file path=word/people.xml><?xml version="1.0" encoding="utf-8"?>
+<w15:people xmlns:wpc="http://schemas.microsoft.com/office/word/2010/wordprocessingCanvas" xmlns:cx="http://schemas.microsoft.com/office/drawing/2014/chartex" xmlns:cx1="http://schemas.microsoft.com/office/drawing/2015/9/8/chartex" xmlns:cx2="http://schemas.microsoft.com/office/drawing/2015/10/21/chartex" xmlns:cx3="http://schemas.microsoft.com/office/drawing/2016/5/9/chartex" xmlns:cx4="http://schemas.microsoft.com/office/drawing/2016/5/10/chartex" xmlns:cx5="http://schemas.microsoft.com/office/drawing/2016/5/11/chartex" xmlns:cx6="http://schemas.microsoft.com/office/drawing/2016/5/12/chartex" xmlns:cx7="http://schemas.microsoft.com/office/drawing/2016/5/13/chartex" xmlns:cx8="http://schemas.microsoft.com/office/drawing/2016/5/14/chartex" xmlns:mc="http://schemas.openxmlformats.org/markup-compatibility/2006" xmlns:aink="http://schemas.microsoft.com/office/drawing/2016/ink" xmlns:am3d="http://schemas.microsoft.com/office/drawing/2017/model3d" xmlns:o="urn:schemas-microsoft-com:office:office" xmlns:r="http://schemas.openxmlformats.org/officeDocument/2006/relationships" xmlns:m="http://schemas.openxmlformats.org/officeDocument/2006/math" xmlns:v="urn:schemas-microsoft-com:vml" xmlns:wp14="http://schemas.microsoft.com/office/word/2010/wordprocessingDrawing" xmlns:wp="http://schemas.openxmlformats.org/drawingml/2006/wordprocessingDrawing" xmlns:w10="urn:schemas-microsoft-com:office:word" xmlns:w="http://schemas.openxmlformats.org/wordprocessingml/2006/main" xmlns:w14="http://schemas.microsoft.com/office/word/2010/wordml" xmlns:w15="http://schemas.microsoft.com/office/word/2012/wordml" xmlns:w16cex="http://schemas.microsoft.com/office/word/2018/wordml/cex" xmlns:w16cid="http://schemas.microsoft.com/office/word/2016/wordml/cid" xmlns:w16="http://schemas.microsoft.com/office/word/2018/wordml" xmlns:w16sdtdh="http://schemas.microsoft.com/office/word/2020/wordml/sdtdatahash" xmlns:w16se="http://schemas.microsoft.com/office/word/2015/wordml/symex" xmlns:wpg="http://schemas.microsoft.com/office/word/2010/wordprocessingGroup" xmlns:wpi="http://schemas.microsoft.com/office/word/2010/wordprocessingInk" xmlns:wne="http://schemas.microsoft.com/office/word/2006/wordml" xmlns:wps="http://schemas.microsoft.com/office/word/2010/wordprocessingShape" mc:Ignorable="w14 w15 w16se w16cid w16 w16cex w16sdtdh wp14">
+  <w15:person w15:author="RAFAEL NICOLAS TROZZO">
+    <w15:presenceInfo w15:providerId="None" w15:userId="RAFAEL NICOLAS TROZZO"/>
+  </w15:person>
+</w15:people>
 </file>
 
 <file path=word/styles.xml><?xml version="1.0" encoding="utf-8"?>
@@ -2005,6 +2807,48 @@
       <w:szCs w:val="18"/>
     </w:rPr>
   </w:style>
+  <w:style w:type="character" w:styleId="CommentReference">
+    <w:name w:val="annotation reference"/>
+    <w:basedOn w:val="DefaultParagraphFont"/>
+    <w:uiPriority w:val="99"/>
+    <w:semiHidden/>
+    <w:unhideWhenUsed/>
+    <w:rsid w:val="00D83184"/>
+    <w:rPr>
+      <w:sz w:val="16"/>
+      <w:szCs w:val="16"/>
+    </w:rPr>
+  </w:style>
+  <w:style w:type="paragraph" w:styleId="CommentText">
+    <w:name w:val="annotation text"/>
+    <w:basedOn w:val="Normal"/>
+    <w:link w:val="CommentTextChar"/>
+    <w:uiPriority w:val="99"/>
+    <w:semiHidden/>
+    <w:unhideWhenUsed/>
+    <w:rsid w:val="00D83184"/>
+    <w:pPr>
+      <w:spacing w:line="240" w:lineRule="auto"/>
+    </w:pPr>
+    <w:rPr>
+      <w:sz w:val="20"/>
+      <w:szCs w:val="20"/>
+      <w:lang w:val="en-US"/>
+    </w:rPr>
+  </w:style>
+  <w:style w:type="character" w:customStyle="1" w:styleId="CommentTextChar">
+    <w:name w:val="Comment Text Char"/>
+    <w:basedOn w:val="DefaultParagraphFont"/>
+    <w:link w:val="CommentText"/>
+    <w:uiPriority w:val="99"/>
+    <w:semiHidden/>
+    <w:rsid w:val="00D83184"/>
+    <w:rPr>
+      <w:sz w:val="20"/>
+      <w:szCs w:val="20"/>
+      <w:lang w:val="en-US"/>
+    </w:rPr>
+  </w:style>
 </w:styles>
 </file>
 

</xml_diff>

<commit_message>
Improve exercise 2 report
</commit_message>
<xml_diff>
--- a/report/report.docx
+++ b/report/report.docx
@@ -4,7 +4,7 @@
   <w:body>
     <w:p>
       <w:pPr>
-        <w:pStyle w:val="Title"/>
+        <w:pStyle w:val="Ttulo"/>
         <w:jc w:val="center"/>
         <w:rPr>
           <w:sz w:val="48"/>
@@ -15,7 +15,7 @@
     </w:p>
     <w:p>
       <w:pPr>
-        <w:pStyle w:val="Title"/>
+        <w:pStyle w:val="Ttulo"/>
         <w:jc w:val="center"/>
         <w:rPr>
           <w:sz w:val="48"/>
@@ -26,7 +26,7 @@
     </w:p>
     <w:p>
       <w:pPr>
-        <w:pStyle w:val="Title"/>
+        <w:pStyle w:val="Ttulo"/>
         <w:jc w:val="center"/>
         <w:rPr>
           <w:sz w:val="48"/>
@@ -37,7 +37,7 @@
     </w:p>
     <w:p>
       <w:pPr>
-        <w:pStyle w:val="Title"/>
+        <w:pStyle w:val="Ttulo"/>
         <w:jc w:val="center"/>
         <w:rPr>
           <w:sz w:val="48"/>
@@ -63,7 +63,7 @@
     </w:p>
     <w:p>
       <w:pPr>
-        <w:pStyle w:val="Title"/>
+        <w:pStyle w:val="Ttulo"/>
         <w:jc w:val="center"/>
         <w:rPr>
           <w:sz w:val="72"/>
@@ -77,25 +77,7 @@
           <w:szCs w:val="72"/>
           <w:lang w:val="es-419"/>
         </w:rPr>
-        <w:t xml:space="preserve">Trabajo Práctico </w:t>
-      </w:r>
-      <w:proofErr w:type="spellStart"/>
-      <w:r>
-        <w:rPr>
-          <w:sz w:val="72"/>
-          <w:szCs w:val="72"/>
-          <w:lang w:val="es-419"/>
-        </w:rPr>
-        <w:t>N°</w:t>
-      </w:r>
-      <w:proofErr w:type="spellEnd"/>
-      <w:r>
-        <w:rPr>
-          <w:sz w:val="72"/>
-          <w:szCs w:val="72"/>
-          <w:lang w:val="es-419"/>
-        </w:rPr>
-        <w:t xml:space="preserve"> 2</w:t>
+        <w:t>Trabajo Práctico N° 2</w:t>
       </w:r>
     </w:p>
     <w:p>
@@ -235,7 +217,7 @@
     </w:p>
     <w:p>
       <w:pPr>
-        <w:pStyle w:val="Heading1"/>
+        <w:pStyle w:val="Ttulo1"/>
         <w:rPr>
           <w:lang w:val="es-419"/>
         </w:rPr>
@@ -258,7 +240,6 @@
           <w:lang w:val="es-419"/>
         </w:rPr>
       </w:pPr>
-      <w:proofErr w:type="spellStart"/>
       <w:r>
         <w:rPr>
           <w:rFonts w:asciiTheme="majorHAnsi" w:eastAsiaTheme="majorEastAsia" w:hAnsiTheme="majorHAnsi" w:cstheme="majorBidi"/>
@@ -267,18 +248,7 @@
           <w:szCs w:val="24"/>
           <w:lang w:val="es-419"/>
         </w:rPr>
-        <w:t>Item</w:t>
-      </w:r>
-      <w:proofErr w:type="spellEnd"/>
-      <w:r>
-        <w:rPr>
-          <w:rFonts w:asciiTheme="majorHAnsi" w:eastAsiaTheme="majorEastAsia" w:hAnsiTheme="majorHAnsi" w:cstheme="majorBidi"/>
-          <w:color w:val="2F5496" w:themeColor="accent1" w:themeShade="BF"/>
-          <w:sz w:val="24"/>
-          <w:szCs w:val="24"/>
-          <w:lang w:val="es-419"/>
-        </w:rPr>
-        <w:t xml:space="preserve"> b</w:t>
+        <w:t>Item b</w:t>
       </w:r>
     </w:p>
     <w:p>
@@ -304,7 +274,7 @@
         <w:rPr>
           <w:lang w:val="es-419"/>
         </w:rPr>
-        <w:t>FDATool</w:t>
+        <w:t>FilterDesigner</w:t>
       </w:r>
       <w:proofErr w:type="spellEnd"/>
       <w:r>
@@ -354,7 +324,7 @@
                     <pic:cNvPicPr/>
                   </pic:nvPicPr>
                   <pic:blipFill>
-                    <a:blip r:embed="rId5" cstate="print">
+                    <a:blip r:embed="rId6" cstate="print">
                       <a:extLst>
                         <a:ext uri="{28A0092B-C50C-407E-A947-70E740481C1C}">
                           <a14:useLocalDpi xmlns:a14="http://schemas.microsoft.com/office/drawing/2010/main" val="0"/>
@@ -420,7 +390,7 @@
                     <pic:cNvPicPr/>
                   </pic:nvPicPr>
                   <pic:blipFill>
-                    <a:blip r:embed="rId6" cstate="print">
+                    <a:blip r:embed="rId7" cstate="print">
                       <a:extLst>
                         <a:ext uri="{28A0092B-C50C-407E-A947-70E740481C1C}">
                           <a14:useLocalDpi xmlns:a14="http://schemas.microsoft.com/office/drawing/2010/main" val="0"/>
@@ -505,7 +475,7 @@
                     <pic:cNvPicPr/>
                   </pic:nvPicPr>
                   <pic:blipFill>
-                    <a:blip r:embed="rId7">
+                    <a:blip r:embed="rId8">
                       <a:extLst>
                         <a:ext uri="{28A0092B-C50C-407E-A947-70E740481C1C}">
                           <a14:useLocalDpi xmlns:a14="http://schemas.microsoft.com/office/drawing/2010/main" val="0"/>
@@ -571,7 +541,7 @@
                     <pic:cNvPicPr/>
                   </pic:nvPicPr>
                   <pic:blipFill>
-                    <a:blip r:embed="rId8">
+                    <a:blip r:embed="rId9">
                       <a:extLst>
                         <a:ext uri="{28A0092B-C50C-407E-A947-70E740481C1C}">
                           <a14:useLocalDpi xmlns:a14="http://schemas.microsoft.com/office/drawing/2010/main" val="0"/>
@@ -609,7 +579,6 @@
           <w:lang w:val="es-419"/>
         </w:rPr>
       </w:pPr>
-      <w:proofErr w:type="spellStart"/>
       <w:r>
         <w:rPr>
           <w:rFonts w:asciiTheme="majorHAnsi" w:eastAsiaTheme="majorEastAsia" w:hAnsiTheme="majorHAnsi" w:cstheme="majorBidi"/>
@@ -618,9 +587,8 @@
           <w:szCs w:val="24"/>
           <w:lang w:val="es-419"/>
         </w:rPr>
-        <w:t>Item</w:t>
-      </w:r>
-      <w:proofErr w:type="spellEnd"/>
+        <w:t xml:space="preserve">Item </w:t>
+      </w:r>
       <w:r>
         <w:rPr>
           <w:rFonts w:asciiTheme="majorHAnsi" w:eastAsiaTheme="majorEastAsia" w:hAnsiTheme="majorHAnsi" w:cstheme="majorBidi"/>
@@ -629,31 +597,16 @@
           <w:szCs w:val="24"/>
           <w:lang w:val="es-419"/>
         </w:rPr>
-        <w:t xml:space="preserve"> </w:t>
-      </w:r>
-      <w:r>
-        <w:rPr>
-          <w:rFonts w:asciiTheme="majorHAnsi" w:eastAsiaTheme="majorEastAsia" w:hAnsiTheme="majorHAnsi" w:cstheme="majorBidi"/>
-          <w:color w:val="2F5496" w:themeColor="accent1" w:themeShade="BF"/>
-          <w:sz w:val="24"/>
-          <w:szCs w:val="24"/>
-          <w:lang w:val="es-419"/>
-        </w:rPr>
         <w:t>c</w:t>
       </w:r>
     </w:p>
     <w:p>
       <w:r>
-        <w:t xml:space="preserve">Se busca diseñar un filtro FIR del tipo </w:t>
-      </w:r>
-      <w:proofErr w:type="spellStart"/>
-      <w:r>
-        <w:t>sin</w:t>
+        <w:t>Se busca diseñar un filtro FIR del tipo sin</w:t>
       </w:r>
       <w:r>
         <w:t>c</w:t>
       </w:r>
-      <w:proofErr w:type="spellEnd"/>
       <w:r>
         <w:t xml:space="preserve"> inverso pasa altos del mayor orden posible</w:t>
       </w:r>
@@ -678,15 +631,7 @@
       </w:r>
       <w:proofErr w:type="spellEnd"/>
       <w:r>
-        <w:t xml:space="preserve"> = 48kHz. Sabiendo que con el </w:t>
-      </w:r>
-      <w:proofErr w:type="spellStart"/>
-      <w:r>
-        <w:t>clock</w:t>
-      </w:r>
-      <w:proofErr w:type="spellEnd"/>
-      <w:r>
-        <w:t xml:space="preserve"> a</w:t>
+        <w:t xml:space="preserve"> = 48kHz. Sabiendo que con el clock a</w:t>
       </w:r>
       <w:r>
         <w:t xml:space="preserve"> 86</w:t>
@@ -714,7 +659,7 @@
                     <pic:cNvPicPr/>
                   </pic:nvPicPr>
                   <pic:blipFill>
-                    <a:blip r:embed="rId9">
+                    <a:blip r:embed="rId10">
                       <a:extLst>
                         <a:ext uri="{28A0092B-C50C-407E-A947-70E740481C1C}">
                           <a14:useLocalDpi xmlns:a14="http://schemas.microsoft.com/office/drawing/2010/main" val="0"/>
@@ -747,15 +692,7 @@
         <w:t>Se obtuvo que el orden máximo implementable en la DSP es 17</w:t>
       </w:r>
       <w:r>
-        <w:t xml:space="preserve">86 utilizando el 100% del </w:t>
-      </w:r>
-      <w:proofErr w:type="spellStart"/>
-      <w:r>
-        <w:t>duty</w:t>
-      </w:r>
-      <w:proofErr w:type="spellEnd"/>
-      <w:r>
-        <w:t xml:space="preserve"> </w:t>
+        <w:t xml:space="preserve">86 utilizando el 100% del duty </w:t>
       </w:r>
       <w:proofErr w:type="spellStart"/>
       <w:r>
@@ -793,7 +730,7 @@
                     <pic:cNvPicPr/>
                   </pic:nvPicPr>
                   <pic:blipFill>
-                    <a:blip r:embed="rId10"/>
+                    <a:blip r:embed="rId11"/>
                     <a:stretch>
                       <a:fillRect/>
                     </a:stretch>
@@ -816,7 +753,7 @@
     </w:p>
     <w:p>
       <w:pPr>
-        <w:pStyle w:val="Caption"/>
+        <w:pStyle w:val="Descripcin"/>
         <w:jc w:val="center"/>
       </w:pPr>
       <w:r>
@@ -855,7 +792,7 @@
                     <pic:cNvPicPr/>
                   </pic:nvPicPr>
                   <pic:blipFill>
-                    <a:blip r:embed="rId11">
+                    <a:blip r:embed="rId12">
                       <a:extLst>
                         <a:ext uri="{28A0092B-C50C-407E-A947-70E740481C1C}">
                           <a14:useLocalDpi xmlns:a14="http://schemas.microsoft.com/office/drawing/2010/main" val="0"/>
@@ -884,16 +821,11 @@
     </w:p>
     <w:p>
       <w:pPr>
-        <w:pStyle w:val="Caption"/>
+        <w:pStyle w:val="Descripcin"/>
         <w:jc w:val="center"/>
       </w:pPr>
-      <w:proofErr w:type="spellStart"/>
-      <w:r>
-        <w:t>Duty</w:t>
-      </w:r>
-      <w:proofErr w:type="spellEnd"/>
-      <w:r>
-        <w:t xml:space="preserve"> </w:t>
+      <w:r>
+        <w:t xml:space="preserve">Duty </w:t>
       </w:r>
       <w:proofErr w:type="spellStart"/>
       <w:r>
@@ -961,7 +893,7 @@
                     <pic:cNvPicPr/>
                   </pic:nvPicPr>
                   <pic:blipFill>
-                    <a:blip r:embed="rId12">
+                    <a:blip r:embed="rId13">
                       <a:extLst>
                         <a:ext uri="{28A0092B-C50C-407E-A947-70E740481C1C}">
                           <a14:useLocalDpi xmlns:a14="http://schemas.microsoft.com/office/drawing/2010/main" val="0"/>
@@ -1045,7 +977,7 @@
                     <pic:cNvPicPr/>
                   </pic:nvPicPr>
                   <pic:blipFill>
-                    <a:blip r:embed="rId13" cstate="print">
+                    <a:blip r:embed="rId14" cstate="print">
                       <a:extLst>
                         <a:ext uri="{28A0092B-C50C-407E-A947-70E740481C1C}">
                           <a14:useLocalDpi xmlns:a14="http://schemas.microsoft.com/office/drawing/2010/main" val="0"/>
@@ -1081,15 +1013,7 @@
         <w:t>continuación,</w:t>
       </w:r>
       <w:r>
-        <w:t xml:space="preserve"> se puede observar el funcionamiento y la respuesta en frecuencia </w:t>
-      </w:r>
-      <w:proofErr w:type="gramStart"/>
-      <w:r>
-        <w:t>del mismo</w:t>
-      </w:r>
-      <w:proofErr w:type="gramEnd"/>
-      <w:r>
-        <w:t xml:space="preserve"> al implementarlo en la DSP.</w:t>
+        <w:t xml:space="preserve"> se puede observar el funcionamiento y la respuesta en frecuencia del mismo al implementarlo en la DSP.</w:t>
       </w:r>
       <w:r>
         <w:rPr>
@@ -1122,7 +1046,7 @@
                     <pic:cNvPicPr/>
                   </pic:nvPicPr>
                   <pic:blipFill>
-                    <a:blip r:embed="rId14" cstate="print">
+                    <a:blip r:embed="rId15" cstate="print">
                       <a:extLst>
                         <a:ext uri="{28A0092B-C50C-407E-A947-70E740481C1C}">
                           <a14:useLocalDpi xmlns:a14="http://schemas.microsoft.com/office/drawing/2010/main" val="0"/>
@@ -1186,7 +1110,7 @@
     </w:p>
     <w:p>
       <w:pPr>
-        <w:pStyle w:val="Heading1"/>
+        <w:pStyle w:val="Ttulo1"/>
         <w:rPr>
           <w:lang w:val="es-419"/>
         </w:rPr>
@@ -1201,46 +1125,100 @@
     </w:p>
     <w:p>
       <w:pPr>
-        <w:rPr>
-          <w:lang w:val="es-419"/>
-        </w:rPr>
-      </w:pPr>
-      <w:r>
-        <w:rPr>
-          <w:lang w:val="es-419"/>
-        </w:rPr>
-        <w:t xml:space="preserve">Se realizó un </w:t>
-      </w:r>
-      <w:proofErr w:type="spellStart"/>
-      <w:r>
-        <w:rPr>
-          <w:lang w:val="es-419"/>
-        </w:rPr>
-        <w:t>reverberador</w:t>
-      </w:r>
-      <w:proofErr w:type="spellEnd"/>
-      <w:r>
-        <w:rPr>
-          <w:lang w:val="es-419"/>
-        </w:rPr>
-        <w:t xml:space="preserve"> que cumple el esquema de la siguiente imagen:</w:t>
-      </w:r>
-    </w:p>
-    <w:p>
-      <w:pPr>
-        <w:rPr>
-          <w:lang w:val="es-419"/>
-        </w:rPr>
-      </w:pPr>
-      <w:r>
-        <w:rPr>
+        <w:ind w:firstLine="708"/>
+        <w:jc w:val="both"/>
+        <w:rPr>
+          <w:lang w:val="es-419"/>
+        </w:rPr>
+      </w:pPr>
+      <w:r>
+        <w:rPr>
+          <w:lang w:val="es-419"/>
+        </w:rPr>
+        <w:t xml:space="preserve">El objetivo de este ejercicio es desarrollar el código fuente para ejecutar un sistema reverberador como se ilustra en la </w:t>
+      </w:r>
+      <w:r>
+        <w:rPr>
+          <w:b/>
+          <w:bCs/>
+          <w:lang w:val="es-419"/>
+        </w:rPr>
+        <w:fldChar w:fldCharType="begin"/>
+      </w:r>
+      <w:r>
+        <w:rPr>
+          <w:b/>
+          <w:bCs/>
+          <w:lang w:val="es-419"/>
+        </w:rPr>
+        <w:instrText xml:space="preserve"> REF _Ref81855004 \h  \* MERGEFORMAT </w:instrText>
+      </w:r>
+      <w:r>
+        <w:rPr>
+          <w:b/>
+          <w:bCs/>
+          <w:lang w:val="es-419"/>
+        </w:rPr>
+      </w:r>
+      <w:r>
+        <w:rPr>
+          <w:b/>
+          <w:bCs/>
+          <w:lang w:val="es-419"/>
+        </w:rPr>
+        <w:fldChar w:fldCharType="separate"/>
+      </w:r>
+      <w:r>
+        <w:rPr>
+          <w:b/>
+          <w:bCs/>
+        </w:rPr>
+        <w:t xml:space="preserve">Ilustración </w:t>
+      </w:r>
+      <w:r>
+        <w:rPr>
+          <w:b/>
+          <w:bCs/>
           <w:noProof/>
+        </w:rPr>
+        <w:t>1</w:t>
+      </w:r>
+      <w:r>
+        <w:rPr>
+          <w:b/>
+          <w:bCs/>
+        </w:rPr>
+        <w:t>: Esquema reverberador</w:t>
+      </w:r>
+      <w:r>
+        <w:rPr>
+          <w:b/>
+          <w:bCs/>
+          <w:lang w:val="es-419"/>
+        </w:rPr>
+        <w:fldChar w:fldCharType="end"/>
+      </w:r>
+      <w:r>
+        <w:rPr>
+          <w:lang w:val="es-419"/>
+        </w:rPr>
+        <w:t>, es decir, dada una señal de audio de entrada, el sistema le agrega un efecto de reverberación, simulando la respuesta de una habitación por los reflexiones y ecos producidos en la misma.</w:t>
+      </w:r>
+    </w:p>
+    <w:p>
+      <w:pPr>
+        <w:keepNext/>
+        <w:jc w:val="center"/>
+      </w:pPr>
+      <w:r>
+        <w:rPr>
+          <w:noProof/>
           <w:lang w:val="es-419"/>
         </w:rPr>
         <w:drawing>
-          <wp:inline distT="0" distB="0" distL="0" distR="0" wp14:anchorId="59885469" wp14:editId="7B5EFC49">
-            <wp:extent cx="5400040" cy="2310765"/>
-            <wp:effectExtent l="0" t="0" r="0" b="0"/>
+          <wp:inline distT="0" distB="0" distL="0" distR="0" wp14:anchorId="59885469" wp14:editId="02D5A99B">
+            <wp:extent cx="4718915" cy="2019300"/>
+            <wp:effectExtent l="0" t="0" r="5715" b="0"/>
             <wp:docPr id="6" name="Picture 6"/>
             <wp:cNvGraphicFramePr>
               <a:graphicFrameLocks xmlns:a="http://schemas.openxmlformats.org/drawingml/2006/main" noChangeAspect="1"/>
@@ -1253,7 +1231,7 @@
                     <pic:cNvPicPr/>
                   </pic:nvPicPr>
                   <pic:blipFill>
-                    <a:blip r:embed="rId15"/>
+                    <a:blip r:embed="rId16"/>
                     <a:stretch>
                       <a:fillRect/>
                     </a:stretch>
@@ -1261,7 +1239,7 @@
                   <pic:spPr>
                     <a:xfrm>
                       <a:off x="0" y="0"/>
-                      <a:ext cx="5400040" cy="2310765"/>
+                      <a:ext cx="4736863" cy="2026980"/>
                     </a:xfrm>
                     <a:prstGeom prst="rect">
                       <a:avLst/>
@@ -1275,19 +1253,216 @@
       </w:r>
     </w:p>
     <w:p>
-      <w:r>
-        <w:rPr>
-          <w:lang w:val="es-419"/>
-        </w:rPr>
-        <w:t>En donde E1 representa la atenuación de los ecos reflejados y E2 una reflexión de estos ecos.</w:t>
-      </w:r>
-      <w:r>
-        <w:t xml:space="preserve"> </w:t>
-      </w:r>
-    </w:p>
-    <w:p>
-      <w:r>
-        <w:t>El programa consiste en implementar la ecuación que se obtiene del diagrama en bloques:</w:t>
+      <w:pPr>
+        <w:pStyle w:val="Descripcin"/>
+        <w:jc w:val="center"/>
+        <w:rPr>
+          <w:lang w:val="es-419"/>
+        </w:rPr>
+      </w:pPr>
+      <w:bookmarkStart w:id="0" w:name="_Ref81855004"/>
+      <w:r>
+        <w:t xml:space="preserve">Ilustración </w:t>
+      </w:r>
+      <w:fldSimple w:instr=" SEQ Ilustración \* ARABIC ">
+        <w:r>
+          <w:rPr>
+            <w:noProof/>
+          </w:rPr>
+          <w:t>1</w:t>
+        </w:r>
+      </w:fldSimple>
+      <w:r>
+        <w:t>: Esquema reverberador</w:t>
+      </w:r>
+      <w:bookmarkEnd w:id="0"/>
+    </w:p>
+    <w:p>
+      <w:pPr>
+        <w:ind w:firstLine="708"/>
+        <w:jc w:val="both"/>
+        <w:rPr>
+          <w:lang w:val="es-419"/>
+        </w:rPr>
+      </w:pPr>
+      <w:r>
+        <w:rPr>
+          <w:lang w:val="es-419"/>
+        </w:rPr>
+        <w:t xml:space="preserve">El sistema propuesto por el esquema en bloques busca simular la reverberación. Para esto, la señal de salida siempre tiene una componente de la </w:t>
+      </w:r>
+      <w:r>
+        <w:rPr>
+          <w:b/>
+          <w:bCs/>
+          <w:lang w:val="es-419"/>
+        </w:rPr>
+        <w:t>señal directa</w:t>
+      </w:r>
+      <w:r>
+        <w:rPr>
+          <w:lang w:val="es-419"/>
+        </w:rPr>
+        <w:t xml:space="preserve">, y además las señales que son </w:t>
+      </w:r>
+      <w:r>
+        <w:rPr>
+          <w:b/>
+          <w:bCs/>
+          <w:lang w:val="es-419"/>
+        </w:rPr>
+        <w:t>reflexiones</w:t>
+      </w:r>
+      <w:r>
+        <w:rPr>
+          <w:lang w:val="es-419"/>
+        </w:rPr>
+        <w:t>.</w:t>
+      </w:r>
+      <w:r>
+        <w:rPr>
+          <w:lang w:val="es-419"/>
+        </w:rPr>
+        <w:t xml:space="preserve"> El bloque de retardo temporal busca modelar el tiempo que se tarda la señal en el espacio modelado para reflejar, y los coeficientes modelan la proporción de amplitud reflejada. </w:t>
+      </w:r>
+    </w:p>
+    <w:p>
+      <w:pPr>
+        <w:keepNext/>
+        <w:rPr>
+          <w:rFonts w:eastAsiaTheme="minorEastAsia"/>
+          <w:iCs/>
+        </w:rPr>
+      </w:pPr>
+      <w:r>
+        <w:rPr>
+          <w:lang w:val="es-419"/>
+        </w:rPr>
+        <w:t>Para el diseño del algoritmo, se definió una señal auxiliar</w:t>
+      </w:r>
+    </w:p>
+    <w:p>
+      <w:pPr>
+        <w:keepNext/>
+        <w:jc w:val="center"/>
+      </w:pPr>
+      <m:oMathPara>
+        <m:oMath>
+          <m:r>
+            <w:rPr>
+              <w:rFonts w:ascii="Cambria Math" w:eastAsiaTheme="minorEastAsia" w:hAnsi="Cambria Math"/>
+            </w:rPr>
+            <m:t>W</m:t>
+          </m:r>
+          <m:d>
+            <m:dPr>
+              <m:ctrlPr>
+                <w:rPr>
+                  <w:rFonts w:ascii="Cambria Math" w:eastAsiaTheme="minorEastAsia" w:hAnsi="Cambria Math"/>
+                  <w:i/>
+                  <w:iCs/>
+                </w:rPr>
+              </m:ctrlPr>
+            </m:dPr>
+            <m:e>
+              <m:r>
+                <w:rPr>
+                  <w:rFonts w:ascii="Cambria Math" w:eastAsiaTheme="minorEastAsia" w:hAnsi="Cambria Math"/>
+                </w:rPr>
+                <m:t>n</m:t>
+              </m:r>
+            </m:e>
+          </m:d>
+          <m:r>
+            <w:rPr>
+              <w:rFonts w:ascii="Cambria Math" w:eastAsiaTheme="minorEastAsia" w:hAnsi="Cambria Math"/>
+            </w:rPr>
+            <m:t>=</m:t>
+          </m:r>
+          <m:sSub>
+            <m:sSubPr>
+              <m:ctrlPr>
+                <w:rPr>
+                  <w:rFonts w:ascii="Cambria Math" w:eastAsiaTheme="minorEastAsia" w:hAnsi="Cambria Math"/>
+                  <w:i/>
+                  <w:iCs/>
+                </w:rPr>
+              </m:ctrlPr>
+            </m:sSubPr>
+            <m:e>
+              <m:r>
+                <w:rPr>
+                  <w:rFonts w:ascii="Cambria Math" w:eastAsiaTheme="minorEastAsia" w:hAnsi="Cambria Math"/>
+                </w:rPr>
+                <m:t>E</m:t>
+              </m:r>
+            </m:e>
+            <m:sub>
+              <m:r>
+                <w:rPr>
+                  <w:rFonts w:ascii="Cambria Math" w:eastAsiaTheme="minorEastAsia" w:hAnsi="Cambria Math"/>
+                </w:rPr>
+                <m:t>2</m:t>
+              </m:r>
+            </m:sub>
+          </m:sSub>
+          <m:r>
+            <w:rPr>
+              <w:rFonts w:ascii="Cambria Math" w:eastAsiaTheme="minorEastAsia" w:hAnsi="Cambria Math"/>
+            </w:rPr>
+            <m:t>⋅Y</m:t>
+          </m:r>
+          <m:d>
+            <m:dPr>
+              <m:ctrlPr>
+                <w:rPr>
+                  <w:rFonts w:ascii="Cambria Math" w:eastAsiaTheme="minorEastAsia" w:hAnsi="Cambria Math"/>
+                  <w:i/>
+                  <w:iCs/>
+                </w:rPr>
+              </m:ctrlPr>
+            </m:dPr>
+            <m:e>
+              <m:r>
+                <w:rPr>
+                  <w:rFonts w:ascii="Cambria Math" w:eastAsiaTheme="minorEastAsia" w:hAnsi="Cambria Math"/>
+                </w:rPr>
+                <m:t>n</m:t>
+              </m:r>
+            </m:e>
+          </m:d>
+          <m:r>
+            <w:rPr>
+              <w:rFonts w:ascii="Cambria Math" w:eastAsiaTheme="minorEastAsia" w:hAnsi="Cambria Math"/>
+            </w:rPr>
+            <m:t>+X(n)</m:t>
+          </m:r>
+        </m:oMath>
+      </m:oMathPara>
+    </w:p>
+    <w:p>
+      <w:pPr>
+        <w:pStyle w:val="Descripcin"/>
+        <w:jc w:val="center"/>
+        <w:rPr>
+          <w:b/>
+          <w:bCs/>
+        </w:rPr>
+      </w:pPr>
+      <w:r>
+        <w:t xml:space="preserve">Ecuación 1: Señal auxiliar </w:t>
+      </w:r>
+      <w:r>
+        <w:rPr>
+          <w:b/>
+          <w:bCs/>
+        </w:rPr>
+        <w:t>W(n)</w:t>
+      </w:r>
+    </w:p>
+    <w:p>
+      <w:r>
+        <w:t>De esta forma, la ecuación completa del esquema será</w:t>
       </w:r>
     </w:p>
     <w:p>
@@ -1367,7 +1542,7 @@
     </w:p>
     <w:p>
       <w:pPr>
-        <w:pStyle w:val="Caption"/>
+        <w:pStyle w:val="Descripcin"/>
         <w:jc w:val="center"/>
         <w:rPr>
           <w:rFonts w:eastAsiaTheme="minorEastAsia"/>
@@ -1378,251 +1553,668 @@
         <w:t xml:space="preserve">Ecuación </w:t>
       </w:r>
       <w:r>
-        <w:fldChar w:fldCharType="begin"/>
-      </w:r>
-      <w:r>
-        <w:instrText xml:space="preserve"> SEQ Ecuación \* ARABIC </w:instrText>
-      </w:r>
-      <w:r>
-        <w:fldChar w:fldCharType="separate"/>
-      </w:r>
-      <w:r>
-        <w:rPr>
-          <w:noProof/>
-        </w:rPr>
-        <w:t>1</w:t>
-      </w:r>
-      <w:r>
-        <w:fldChar w:fldCharType="end"/>
-      </w:r>
-      <w:r>
-        <w:t xml:space="preserve">: Cálculo de la salida del </w:t>
-      </w:r>
-      <w:proofErr w:type="spellStart"/>
-      <w:r>
-        <w:t>reverberador</w:t>
-      </w:r>
-      <w:proofErr w:type="spellEnd"/>
-    </w:p>
-    <w:p>
-      <w:pPr>
-        <w:keepNext/>
-        <w:rPr>
-          <w:rFonts w:eastAsiaTheme="minorEastAsia"/>
-          <w:iCs/>
-        </w:rPr>
-      </w:pPr>
-      <w:r>
-        <w:rPr>
-          <w:rFonts w:eastAsiaTheme="minorEastAsia"/>
-          <w:iCs/>
-        </w:rPr>
-        <w:t>Definiendo:</w:t>
-      </w:r>
-    </w:p>
-    <w:p>
-      <w:pPr>
-        <w:keepNext/>
+        <w:t>2</w:t>
+      </w:r>
+      <w:r>
+        <w:t>: Cálculo de la salida del reverberado</w:t>
+      </w:r>
+      <w:r>
+        <w:t>r</w:t>
+      </w:r>
+    </w:p>
+    <w:p>
+      <w:pPr>
+        <w:ind w:firstLine="708"/>
+        <w:jc w:val="both"/>
+        <w:rPr>
+          <w:rFonts w:eastAsiaTheme="minorEastAsia"/>
+          <w:iCs/>
+        </w:rPr>
+        <w:sectPr>
+          <w:pgSz w:w="11906" w:h="16838"/>
+          <w:pgMar w:top="1417" w:right="1701" w:bottom="1417" w:left="1701" w:header="708" w:footer="708" w:gutter="0"/>
+          <w:cols w:space="708"/>
+          <w:docGrid w:linePitch="360"/>
+        </w:sectPr>
+      </w:pPr>
+      <w:r>
+        <w:rPr>
+          <w:rFonts w:eastAsiaTheme="minorEastAsia"/>
+          <w:iCs/>
+        </w:rPr>
+        <w:t>El bloque de retardo temporal de la señal W</w:t>
+      </w:r>
+      <w:r>
+        <w:rPr>
+          <w:rFonts w:eastAsiaTheme="minorEastAsia"/>
+          <w:iCs/>
+        </w:rPr>
+        <w:t>(n)</w:t>
+      </w:r>
+      <w:r>
+        <w:rPr>
+          <w:rFonts w:eastAsiaTheme="minorEastAsia"/>
+          <w:iCs/>
+        </w:rPr>
+        <w:t xml:space="preserve"> es implementado con un buffer en memoria, almacenando las muestras [W(n-1), …, W(n-N)]. El buffer es configurado como un buffer circular al cual se accede por un registro R que siempre apunta al final del mismo, es decir, a la muestra más antigua.</w:t>
+      </w:r>
+      <w:r>
+        <w:rPr>
+          <w:rFonts w:eastAsiaTheme="minorEastAsia"/>
+          <w:iCs/>
+        </w:rPr>
+        <w:t xml:space="preserve"> </w:t>
+      </w:r>
+      <w:r>
+        <w:rPr>
+          <w:rFonts w:eastAsiaTheme="minorEastAsia"/>
+          <w:iCs/>
+        </w:rPr>
+        <w:t xml:space="preserve">En el siguiente esquema se ilustra la tabla de memoria que corresponde al buffer para implementar el bloque de retardo temporal, en el diagrama </w:t>
+      </w:r>
+      <w:r>
+        <w:rPr>
+          <w:rFonts w:eastAsiaTheme="minorEastAsia"/>
+          <w:b/>
+          <w:bCs/>
+          <w:iCs/>
+        </w:rPr>
+        <w:t>izquierdo</w:t>
+      </w:r>
+      <w:r>
+        <w:rPr>
+          <w:rFonts w:eastAsiaTheme="minorEastAsia"/>
+          <w:iCs/>
+        </w:rPr>
+        <w:t xml:space="preserve"> se representa el estado inicial para el ciclo en un instante “n”. El diagrama </w:t>
+      </w:r>
+      <w:r>
+        <w:rPr>
+          <w:rFonts w:eastAsiaTheme="minorEastAsia"/>
+          <w:b/>
+          <w:bCs/>
+          <w:iCs/>
+        </w:rPr>
+        <w:t>derecho</w:t>
+      </w:r>
+      <w:r>
+        <w:rPr>
+          <w:rFonts w:eastAsiaTheme="minorEastAsia"/>
+          <w:iCs/>
+        </w:rPr>
+        <w:t xml:space="preserve"> representa el estado final para el ciclo en un instante “n”.</w:t>
+      </w:r>
+      <w:r>
+        <w:rPr>
+          <w:rFonts w:eastAsiaTheme="minorEastAsia"/>
+          <w:iCs/>
+        </w:rPr>
+        <w:t xml:space="preserve"> Para configurar este modo se cargó el registro modificador M.</w:t>
+      </w:r>
+    </w:p>
+    <w:tbl>
+      <w:tblPr>
+        <w:tblStyle w:val="Tablaconcuadrcula"/>
+        <w:tblpPr w:leftFromText="141" w:rightFromText="141" w:vertAnchor="text" w:tblpXSpec="center" w:tblpY="1"/>
+        <w:tblOverlap w:val="never"/>
+        <w:tblW w:w="0" w:type="auto"/>
         <w:jc w:val="center"/>
-      </w:pPr>
-      <m:oMathPara>
-        <m:oMath>
-          <m:r>
-            <w:rPr>
-              <w:rFonts w:ascii="Cambria Math" w:eastAsiaTheme="minorEastAsia" w:hAnsi="Cambria Math"/>
-            </w:rPr>
-            <m:t>W</m:t>
-          </m:r>
-          <m:d>
-            <m:dPr>
-              <m:ctrlPr>
-                <w:rPr>
-                  <w:rFonts w:ascii="Cambria Math" w:eastAsiaTheme="minorEastAsia" w:hAnsi="Cambria Math"/>
-                  <w:i/>
-                  <w:iCs/>
-                </w:rPr>
-              </m:ctrlPr>
-            </m:dPr>
-            <m:e>
-              <m:r>
-                <w:rPr>
-                  <w:rFonts w:ascii="Cambria Math" w:eastAsiaTheme="minorEastAsia" w:hAnsi="Cambria Math"/>
-                </w:rPr>
-                <m:t>n</m:t>
-              </m:r>
-            </m:e>
-          </m:d>
-          <m:r>
-            <w:rPr>
-              <w:rFonts w:ascii="Cambria Math" w:eastAsiaTheme="minorEastAsia" w:hAnsi="Cambria Math"/>
-            </w:rPr>
-            <m:t>=</m:t>
-          </m:r>
-          <m:sSub>
-            <m:sSubPr>
-              <m:ctrlPr>
-                <w:rPr>
-                  <w:rFonts w:ascii="Cambria Math" w:eastAsiaTheme="minorEastAsia" w:hAnsi="Cambria Math"/>
-                  <w:i/>
-                  <w:iCs/>
-                </w:rPr>
-              </m:ctrlPr>
-            </m:sSubPr>
-            <m:e>
-              <m:r>
-                <w:rPr>
-                  <w:rFonts w:ascii="Cambria Math" w:eastAsiaTheme="minorEastAsia" w:hAnsi="Cambria Math"/>
-                </w:rPr>
-                <m:t>E</m:t>
-              </m:r>
-            </m:e>
-            <m:sub>
-              <m:r>
-                <w:rPr>
-                  <w:rFonts w:ascii="Cambria Math" w:eastAsiaTheme="minorEastAsia" w:hAnsi="Cambria Math"/>
-                </w:rPr>
-                <m:t>2</m:t>
-              </m:r>
-            </m:sub>
-          </m:sSub>
-          <m:r>
-            <w:rPr>
-              <w:rFonts w:ascii="Cambria Math" w:eastAsiaTheme="minorEastAsia" w:hAnsi="Cambria Math"/>
-            </w:rPr>
-            <m:t>⋅</m:t>
-          </m:r>
-          <m:r>
-            <w:rPr>
-              <w:rFonts w:ascii="Cambria Math" w:eastAsiaTheme="minorEastAsia" w:hAnsi="Cambria Math"/>
-            </w:rPr>
-            <m:t>Y</m:t>
-          </m:r>
-          <m:d>
-            <m:dPr>
-              <m:ctrlPr>
-                <w:rPr>
-                  <w:rFonts w:ascii="Cambria Math" w:eastAsiaTheme="minorEastAsia" w:hAnsi="Cambria Math"/>
-                  <w:i/>
-                  <w:iCs/>
-                </w:rPr>
-              </m:ctrlPr>
-            </m:dPr>
-            <m:e>
-              <m:r>
-                <w:rPr>
-                  <w:rFonts w:ascii="Cambria Math" w:eastAsiaTheme="minorEastAsia" w:hAnsi="Cambria Math"/>
-                </w:rPr>
-                <m:t>n</m:t>
-              </m:r>
-            </m:e>
-          </m:d>
-          <m:r>
-            <w:rPr>
-              <w:rFonts w:ascii="Cambria Math" w:eastAsiaTheme="minorEastAsia" w:hAnsi="Cambria Math"/>
-            </w:rPr>
-            <m:t>+</m:t>
-          </m:r>
-          <m:r>
-            <w:rPr>
-              <w:rFonts w:ascii="Cambria Math" w:eastAsiaTheme="minorEastAsia" w:hAnsi="Cambria Math"/>
-            </w:rPr>
-            <m:t>X</m:t>
-          </m:r>
-          <m:r>
-            <w:rPr>
-              <w:rFonts w:ascii="Cambria Math" w:eastAsiaTheme="minorEastAsia" w:hAnsi="Cambria Math"/>
-            </w:rPr>
-            <m:t>(</m:t>
-          </m:r>
-          <m:r>
-            <w:rPr>
-              <w:rFonts w:ascii="Cambria Math" w:eastAsiaTheme="minorEastAsia" w:hAnsi="Cambria Math"/>
-            </w:rPr>
-            <m:t>n</m:t>
-          </m:r>
-          <m:r>
-            <w:rPr>
-              <w:rFonts w:ascii="Cambria Math" w:eastAsiaTheme="minorEastAsia" w:hAnsi="Cambria Math"/>
-            </w:rPr>
-            <m:t>)</m:t>
-          </m:r>
-        </m:oMath>
-      </m:oMathPara>
-    </w:p>
-    <w:p>
-      <w:pPr>
-        <w:pStyle w:val="Caption"/>
+        <w:tblLook w:val="04A0" w:firstRow="1" w:lastRow="0" w:firstColumn="1" w:lastColumn="0" w:noHBand="0" w:noVBand="1"/>
+      </w:tblPr>
+      <w:tblGrid>
+        <w:gridCol w:w="851"/>
+        <w:gridCol w:w="1270"/>
+      </w:tblGrid>
+      <w:tr>
+        <w:trPr>
+          <w:jc w:val="center"/>
+        </w:trPr>
+        <w:tc>
+          <w:tcPr>
+            <w:tcW w:w="851" w:type="dxa"/>
+          </w:tcPr>
+          <w:p>
+            <w:pPr>
+              <w:jc w:val="center"/>
+              <w:rPr>
+                <w:rFonts w:eastAsiaTheme="minorEastAsia"/>
+                <w:b/>
+                <w:bCs/>
+                <w:iCs/>
+              </w:rPr>
+            </w:pPr>
+            <w:r>
+              <w:rPr>
+                <w:rFonts w:eastAsiaTheme="minorEastAsia"/>
+                <w:b/>
+                <w:bCs/>
+                <w:iCs/>
+              </w:rPr>
+              <w:t xml:space="preserve">R0 </w:t>
+            </w:r>
+            <w:r>
+              <w:rPr>
+                <w:rFonts w:eastAsiaTheme="minorEastAsia"/>
+                <w:b/>
+                <w:bCs/>
+                <w:iCs/>
+              </w:rPr>
+              <w:sym w:font="Wingdings" w:char="F0E8"/>
+            </w:r>
+          </w:p>
+        </w:tc>
+        <w:tc>
+          <w:tcPr>
+            <w:tcW w:w="1270" w:type="dxa"/>
+          </w:tcPr>
+          <w:p>
+            <w:pPr>
+              <w:jc w:val="center"/>
+              <w:rPr>
+                <w:rFonts w:eastAsiaTheme="minorEastAsia"/>
+                <w:b/>
+                <w:bCs/>
+                <w:iCs/>
+              </w:rPr>
+            </w:pPr>
+            <w:r>
+              <w:rPr>
+                <w:rFonts w:eastAsiaTheme="minorEastAsia"/>
+                <w:b/>
+                <w:bCs/>
+                <w:iCs/>
+              </w:rPr>
+              <w:t>W(n-N)</w:t>
+            </w:r>
+          </w:p>
+        </w:tc>
+      </w:tr>
+      <w:tr>
+        <w:trPr>
+          <w:jc w:val="center"/>
+        </w:trPr>
+        <w:tc>
+          <w:tcPr>
+            <w:tcW w:w="851" w:type="dxa"/>
+          </w:tcPr>
+          <w:p>
+            <w:pPr>
+              <w:jc w:val="center"/>
+              <w:rPr>
+                <w:rFonts w:eastAsiaTheme="minorEastAsia"/>
+                <w:b/>
+                <w:bCs/>
+                <w:iCs/>
+              </w:rPr>
+            </w:pPr>
+          </w:p>
+        </w:tc>
+        <w:tc>
+          <w:tcPr>
+            <w:tcW w:w="1270" w:type="dxa"/>
+          </w:tcPr>
+          <w:p>
+            <w:pPr>
+              <w:jc w:val="center"/>
+              <w:rPr>
+                <w:rFonts w:eastAsiaTheme="minorEastAsia"/>
+                <w:b/>
+                <w:bCs/>
+                <w:iCs/>
+              </w:rPr>
+            </w:pPr>
+            <w:r>
+              <w:rPr>
+                <w:rFonts w:eastAsiaTheme="minorEastAsia"/>
+                <w:b/>
+                <w:bCs/>
+                <w:iCs/>
+              </w:rPr>
+              <w:t>W(n-N+1)</w:t>
+            </w:r>
+          </w:p>
+        </w:tc>
+      </w:tr>
+      <w:tr>
+        <w:trPr>
+          <w:jc w:val="center"/>
+        </w:trPr>
+        <w:tc>
+          <w:tcPr>
+            <w:tcW w:w="851" w:type="dxa"/>
+          </w:tcPr>
+          <w:p>
+            <w:pPr>
+              <w:jc w:val="center"/>
+              <w:rPr>
+                <w:rFonts w:eastAsiaTheme="minorEastAsia"/>
+                <w:b/>
+                <w:bCs/>
+                <w:iCs/>
+              </w:rPr>
+            </w:pPr>
+          </w:p>
+        </w:tc>
+        <w:tc>
+          <w:tcPr>
+            <w:tcW w:w="1270" w:type="dxa"/>
+          </w:tcPr>
+          <w:p>
+            <w:pPr>
+              <w:jc w:val="center"/>
+              <w:rPr>
+                <w:rFonts w:eastAsiaTheme="minorEastAsia"/>
+                <w:b/>
+                <w:bCs/>
+                <w:iCs/>
+              </w:rPr>
+            </w:pPr>
+            <w:r>
+              <w:rPr>
+                <w:rFonts w:eastAsiaTheme="minorEastAsia"/>
+                <w:b/>
+                <w:bCs/>
+                <w:iCs/>
+              </w:rPr>
+              <w:t>…</w:t>
+            </w:r>
+          </w:p>
+        </w:tc>
+      </w:tr>
+      <w:tr>
+        <w:trPr>
+          <w:jc w:val="center"/>
+        </w:trPr>
+        <w:tc>
+          <w:tcPr>
+            <w:tcW w:w="851" w:type="dxa"/>
+          </w:tcPr>
+          <w:p>
+            <w:pPr>
+              <w:jc w:val="center"/>
+              <w:rPr>
+                <w:rFonts w:eastAsiaTheme="minorEastAsia"/>
+                <w:b/>
+                <w:bCs/>
+                <w:iCs/>
+              </w:rPr>
+            </w:pPr>
+          </w:p>
+        </w:tc>
+        <w:tc>
+          <w:tcPr>
+            <w:tcW w:w="1270" w:type="dxa"/>
+          </w:tcPr>
+          <w:p>
+            <w:pPr>
+              <w:jc w:val="center"/>
+              <w:rPr>
+                <w:rFonts w:eastAsiaTheme="minorEastAsia"/>
+                <w:b/>
+                <w:bCs/>
+                <w:iCs/>
+              </w:rPr>
+            </w:pPr>
+            <w:r>
+              <w:rPr>
+                <w:rFonts w:eastAsiaTheme="minorEastAsia"/>
+                <w:b/>
+                <w:bCs/>
+                <w:iCs/>
+              </w:rPr>
+              <w:t>W(n-2)</w:t>
+            </w:r>
+          </w:p>
+        </w:tc>
+      </w:tr>
+      <w:tr>
+        <w:trPr>
+          <w:jc w:val="center"/>
+        </w:trPr>
+        <w:tc>
+          <w:tcPr>
+            <w:tcW w:w="851" w:type="dxa"/>
+          </w:tcPr>
+          <w:p>
+            <w:pPr>
+              <w:jc w:val="center"/>
+              <w:rPr>
+                <w:rFonts w:eastAsiaTheme="minorEastAsia"/>
+                <w:b/>
+                <w:bCs/>
+                <w:iCs/>
+              </w:rPr>
+            </w:pPr>
+          </w:p>
+        </w:tc>
+        <w:tc>
+          <w:tcPr>
+            <w:tcW w:w="1270" w:type="dxa"/>
+          </w:tcPr>
+          <w:p>
+            <w:pPr>
+              <w:jc w:val="center"/>
+              <w:rPr>
+                <w:rFonts w:eastAsiaTheme="minorEastAsia"/>
+                <w:b/>
+                <w:bCs/>
+                <w:iCs/>
+              </w:rPr>
+            </w:pPr>
+            <w:r>
+              <w:rPr>
+                <w:rFonts w:eastAsiaTheme="minorEastAsia"/>
+                <w:b/>
+                <w:bCs/>
+                <w:iCs/>
+              </w:rPr>
+              <w:t>W(n-1)</w:t>
+            </w:r>
+          </w:p>
+        </w:tc>
+      </w:tr>
+    </w:tbl>
+    <w:p>
+      <w:pPr>
+        <w:ind w:firstLine="708"/>
         <w:jc w:val="center"/>
         <w:rPr>
           <w:rFonts w:eastAsiaTheme="minorEastAsia"/>
-          <w:iCs w:val="0"/>
-        </w:rPr>
-      </w:pPr>
-      <w:r>
-        <w:t xml:space="preserve">Ecuación </w:t>
-      </w:r>
-      <w:r>
-        <w:fldChar w:fldCharType="begin"/>
-      </w:r>
-      <w:r>
-        <w:instrText xml:space="preserve"> SEQ Ecuación \* ARABIC </w:instrText>
-      </w:r>
-      <w:r>
-        <w:fldChar w:fldCharType="separate"/>
-      </w:r>
-      <w:r>
-        <w:rPr>
-          <w:noProof/>
-        </w:rPr>
-        <w:t>2</w:t>
-      </w:r>
-      <w:r>
-        <w:fldChar w:fldCharType="end"/>
-      </w:r>
-    </w:p>
-    <w:p>
-      <w:pPr>
-        <w:rPr>
-          <w:rFonts w:eastAsiaTheme="minorEastAsia"/>
-          <w:iCs/>
-        </w:rPr>
-      </w:pPr>
-      <w:r>
-        <w:rPr>
-          <w:rFonts w:eastAsiaTheme="minorEastAsia"/>
-          <w:iCs/>
-        </w:rPr>
-        <w:t xml:space="preserve">El bloque de retardo temporal de la señal W es implementado con un buffer en memoria, almacenando las muestras [W(n-1), …, W(n-N)]. El buffer es configurado como un buffer circular al cual se accede por un registro R que siempre apunta al final </w:t>
-      </w:r>
-      <w:proofErr w:type="gramStart"/>
-      <w:r>
-        <w:rPr>
-          <w:rFonts w:eastAsiaTheme="minorEastAsia"/>
-          <w:iCs/>
-        </w:rPr>
-        <w:t>del mismo</w:t>
-      </w:r>
-      <w:proofErr w:type="gramEnd"/>
-      <w:r>
-        <w:rPr>
-          <w:rFonts w:eastAsiaTheme="minorEastAsia"/>
-          <w:iCs/>
-        </w:rPr>
-        <w:t>, es decir, a la muestra más antigua.</w:t>
-      </w:r>
-    </w:p>
-    <w:p>
-      <w:pPr>
-        <w:rPr>
-          <w:rFonts w:eastAsiaTheme="minorEastAsia"/>
-          <w:iCs/>
-        </w:rPr>
-      </w:pPr>
-      <w:r>
-        <w:rPr>
-          <w:rFonts w:eastAsiaTheme="minorEastAsia"/>
-          <w:iCs/>
-        </w:rPr>
+          <w:iCs/>
+        </w:rPr>
+      </w:pPr>
+    </w:p>
+    <w:tbl>
+      <w:tblPr>
+        <w:tblStyle w:val="Tablaconcuadrcula"/>
+        <w:tblW w:w="0" w:type="auto"/>
+        <w:jc w:val="center"/>
+        <w:tblLook w:val="04A0" w:firstRow="1" w:lastRow="0" w:firstColumn="1" w:lastColumn="0" w:noHBand="0" w:noVBand="1"/>
+      </w:tblPr>
+      <w:tblGrid>
+        <w:gridCol w:w="851"/>
+        <w:gridCol w:w="1270"/>
+      </w:tblGrid>
+      <w:tr>
+        <w:trPr>
+          <w:jc w:val="center"/>
+        </w:trPr>
+        <w:tc>
+          <w:tcPr>
+            <w:tcW w:w="851" w:type="dxa"/>
+          </w:tcPr>
+          <w:p>
+            <w:pPr>
+              <w:jc w:val="center"/>
+              <w:rPr>
+                <w:rFonts w:eastAsiaTheme="minorEastAsia"/>
+                <w:b/>
+                <w:bCs/>
+                <w:iCs/>
+              </w:rPr>
+            </w:pPr>
+          </w:p>
+        </w:tc>
+        <w:tc>
+          <w:tcPr>
+            <w:tcW w:w="1270" w:type="dxa"/>
+          </w:tcPr>
+          <w:p>
+            <w:pPr>
+              <w:jc w:val="center"/>
+              <w:rPr>
+                <w:rFonts w:eastAsiaTheme="minorEastAsia"/>
+                <w:b/>
+                <w:bCs/>
+                <w:iCs/>
+              </w:rPr>
+            </w:pPr>
+            <w:r>
+              <w:rPr>
+                <w:rFonts w:eastAsiaTheme="minorEastAsia"/>
+                <w:b/>
+                <w:bCs/>
+                <w:iCs/>
+              </w:rPr>
+              <w:t>W(n)</w:t>
+            </w:r>
+          </w:p>
+        </w:tc>
+      </w:tr>
+      <w:tr>
+        <w:trPr>
+          <w:jc w:val="center"/>
+        </w:trPr>
+        <w:tc>
+          <w:tcPr>
+            <w:tcW w:w="851" w:type="dxa"/>
+          </w:tcPr>
+          <w:p>
+            <w:pPr>
+              <w:jc w:val="center"/>
+              <w:rPr>
+                <w:rFonts w:eastAsiaTheme="minorEastAsia"/>
+                <w:b/>
+                <w:bCs/>
+                <w:iCs/>
+              </w:rPr>
+            </w:pPr>
+            <w:r>
+              <w:rPr>
+                <w:rFonts w:eastAsiaTheme="minorEastAsia"/>
+                <w:b/>
+                <w:bCs/>
+                <w:iCs/>
+              </w:rPr>
+              <w:t xml:space="preserve">R0 </w:t>
+            </w:r>
+            <w:r>
+              <w:rPr>
+                <w:rFonts w:eastAsiaTheme="minorEastAsia"/>
+                <w:b/>
+                <w:bCs/>
+                <w:iCs/>
+              </w:rPr>
+              <w:sym w:font="Wingdings" w:char="F0E8"/>
+            </w:r>
+          </w:p>
+        </w:tc>
+        <w:tc>
+          <w:tcPr>
+            <w:tcW w:w="1270" w:type="dxa"/>
+          </w:tcPr>
+          <w:p>
+            <w:pPr>
+              <w:jc w:val="center"/>
+              <w:rPr>
+                <w:rFonts w:eastAsiaTheme="minorEastAsia"/>
+                <w:b/>
+                <w:bCs/>
+                <w:iCs/>
+              </w:rPr>
+            </w:pPr>
+            <w:r>
+              <w:rPr>
+                <w:rFonts w:eastAsiaTheme="minorEastAsia"/>
+                <w:b/>
+                <w:bCs/>
+                <w:iCs/>
+              </w:rPr>
+              <w:t>W(n-N+1)</w:t>
+            </w:r>
+          </w:p>
+        </w:tc>
+      </w:tr>
+      <w:tr>
+        <w:trPr>
+          <w:jc w:val="center"/>
+        </w:trPr>
+        <w:tc>
+          <w:tcPr>
+            <w:tcW w:w="851" w:type="dxa"/>
+          </w:tcPr>
+          <w:p>
+            <w:pPr>
+              <w:jc w:val="center"/>
+              <w:rPr>
+                <w:rFonts w:eastAsiaTheme="minorEastAsia"/>
+                <w:b/>
+                <w:bCs/>
+                <w:iCs/>
+              </w:rPr>
+            </w:pPr>
+          </w:p>
+        </w:tc>
+        <w:tc>
+          <w:tcPr>
+            <w:tcW w:w="1270" w:type="dxa"/>
+          </w:tcPr>
+          <w:p>
+            <w:pPr>
+              <w:jc w:val="center"/>
+              <w:rPr>
+                <w:rFonts w:eastAsiaTheme="minorEastAsia"/>
+                <w:b/>
+                <w:bCs/>
+                <w:iCs/>
+              </w:rPr>
+            </w:pPr>
+            <w:r>
+              <w:rPr>
+                <w:rFonts w:eastAsiaTheme="minorEastAsia"/>
+                <w:b/>
+                <w:bCs/>
+                <w:iCs/>
+              </w:rPr>
+              <w:t>…</w:t>
+            </w:r>
+          </w:p>
+        </w:tc>
+      </w:tr>
+      <w:tr>
+        <w:trPr>
+          <w:jc w:val="center"/>
+        </w:trPr>
+        <w:tc>
+          <w:tcPr>
+            <w:tcW w:w="851" w:type="dxa"/>
+          </w:tcPr>
+          <w:p>
+            <w:pPr>
+              <w:jc w:val="center"/>
+              <w:rPr>
+                <w:rFonts w:eastAsiaTheme="minorEastAsia"/>
+                <w:b/>
+                <w:bCs/>
+                <w:iCs/>
+              </w:rPr>
+            </w:pPr>
+          </w:p>
+        </w:tc>
+        <w:tc>
+          <w:tcPr>
+            <w:tcW w:w="1270" w:type="dxa"/>
+          </w:tcPr>
+          <w:p>
+            <w:pPr>
+              <w:jc w:val="center"/>
+              <w:rPr>
+                <w:rFonts w:eastAsiaTheme="minorEastAsia"/>
+                <w:b/>
+                <w:bCs/>
+                <w:iCs/>
+              </w:rPr>
+            </w:pPr>
+            <w:r>
+              <w:rPr>
+                <w:rFonts w:eastAsiaTheme="minorEastAsia"/>
+                <w:b/>
+                <w:bCs/>
+                <w:iCs/>
+              </w:rPr>
+              <w:t>W(n-2)</w:t>
+            </w:r>
+          </w:p>
+        </w:tc>
+      </w:tr>
+      <w:tr>
+        <w:trPr>
+          <w:jc w:val="center"/>
+        </w:trPr>
+        <w:tc>
+          <w:tcPr>
+            <w:tcW w:w="851" w:type="dxa"/>
+          </w:tcPr>
+          <w:p>
+            <w:pPr>
+              <w:jc w:val="center"/>
+              <w:rPr>
+                <w:rFonts w:eastAsiaTheme="minorEastAsia"/>
+                <w:b/>
+                <w:bCs/>
+                <w:iCs/>
+              </w:rPr>
+            </w:pPr>
+          </w:p>
+        </w:tc>
+        <w:tc>
+          <w:tcPr>
+            <w:tcW w:w="1270" w:type="dxa"/>
+          </w:tcPr>
+          <w:p>
+            <w:pPr>
+              <w:jc w:val="center"/>
+              <w:rPr>
+                <w:rFonts w:eastAsiaTheme="minorEastAsia"/>
+                <w:b/>
+                <w:bCs/>
+                <w:iCs/>
+              </w:rPr>
+            </w:pPr>
+            <w:r>
+              <w:rPr>
+                <w:rFonts w:eastAsiaTheme="minorEastAsia"/>
+                <w:b/>
+                <w:bCs/>
+                <w:iCs/>
+              </w:rPr>
+              <w:t>W(n-1)</w:t>
+            </w:r>
+          </w:p>
+        </w:tc>
+      </w:tr>
+    </w:tbl>
+    <w:p>
+      <w:pPr>
+        <w:jc w:val="both"/>
+        <w:rPr>
+          <w:rFonts w:eastAsiaTheme="minorEastAsia"/>
+          <w:iCs/>
+        </w:rPr>
+        <w:sectPr>
+          <w:type w:val="continuous"/>
+          <w:pgSz w:w="11906" w:h="16838"/>
+          <w:pgMar w:top="1417" w:right="1701" w:bottom="1417" w:left="1701" w:header="708" w:footer="708" w:gutter="0"/>
+          <w:cols w:num="2" w:space="708"/>
+          <w:docGrid w:linePitch="360"/>
+        </w:sectPr>
+      </w:pPr>
+    </w:p>
+    <w:p>
+      <w:pPr>
+        <w:ind w:firstLine="708"/>
+        <w:jc w:val="both"/>
+        <w:rPr>
+          <w:rFonts w:eastAsiaTheme="minorEastAsia"/>
+          <w:iCs/>
+        </w:rPr>
+      </w:pPr>
+      <w:r>
+        <w:rPr>
+          <w:rFonts w:eastAsiaTheme="minorEastAsia"/>
+          <w:iCs/>
+        </w:rPr>
+        <w:lastRenderedPageBreak/>
         <w:t xml:space="preserve">Para un instante </w:t>
       </w:r>
       <m:oMath>
@@ -1638,17 +2230,15 @@
           <w:rFonts w:eastAsiaTheme="minorEastAsia"/>
           <w:iCs/>
         </w:rPr>
-        <w:t xml:space="preserve">, en primer </w:t>
-      </w:r>
-      <w:proofErr w:type="gramStart"/>
-      <w:r>
-        <w:rPr>
-          <w:rFonts w:eastAsiaTheme="minorEastAsia"/>
-          <w:iCs/>
-        </w:rPr>
-        <w:t>lugar</w:t>
-      </w:r>
-      <w:proofErr w:type="gramEnd"/>
+        <w:t>, en primer lugar</w:t>
+      </w:r>
+      <w:r>
+        <w:rPr>
+          <w:rFonts w:eastAsiaTheme="minorEastAsia"/>
+          <w:iCs/>
+        </w:rPr>
+        <w:t>,</w:t>
+      </w:r>
       <w:r>
         <w:rPr>
           <w:rFonts w:eastAsiaTheme="minorEastAsia"/>
@@ -1676,15 +2266,56 @@
           <w:rPr>
             <w:rFonts w:ascii="Cambria Math" w:eastAsiaTheme="minorEastAsia" w:hAnsi="Cambria Math"/>
           </w:rPr>
-          <m:t xml:space="preserve">Y(n) </m:t>
+          <m:t>Y(n)</m:t>
         </m:r>
       </m:oMath>
       <w:r>
         <w:rPr>
           <w:rFonts w:eastAsiaTheme="minorEastAsia"/>
-          <w:iCs/>
-        </w:rPr>
-        <w:t xml:space="preserve">mediante la Ecuación 1. Luego se computa el valor de </w:t>
+        </w:rPr>
+        <w:t xml:space="preserve">, con la </w:t>
+      </w:r>
+      <w:r>
+        <w:rPr>
+          <w:rFonts w:eastAsiaTheme="minorEastAsia"/>
+          <w:b/>
+          <w:bCs/>
+        </w:rPr>
+        <w:t>Ecuación 2: Cálculo de la salida del reverberador</w:t>
+      </w:r>
+      <w:r>
+        <w:rPr>
+          <w:rFonts w:eastAsiaTheme="minorEastAsia"/>
+        </w:rPr>
+        <w:t>.</w:t>
+      </w:r>
+      <w:r>
+        <w:rPr>
+          <w:rFonts w:eastAsiaTheme="minorEastAsia"/>
+          <w:iCs/>
+        </w:rPr>
+        <w:t xml:space="preserve"> </w:t>
+      </w:r>
+      <w:r>
+        <w:rPr>
+          <w:rFonts w:eastAsiaTheme="minorEastAsia"/>
+          <w:iCs/>
+        </w:rPr>
+        <w:t>Luego</w:t>
+      </w:r>
+      <w:r>
+        <w:rPr>
+          <w:rFonts w:eastAsiaTheme="minorEastAsia"/>
+          <w:iCs/>
+        </w:rPr>
+        <w:t xml:space="preserve">, </w:t>
+      </w:r>
+      <w:r>
+        <w:rPr>
+          <w:rFonts w:eastAsiaTheme="minorEastAsia"/>
+          <w:iCs/>
+        </w:rPr>
+        <w:t xml:space="preserve">se computa el valor de </w:t>
       </w:r>
       <m:oMath>
         <m:r>
@@ -1699,150 +2330,478 @@
           <w:rFonts w:eastAsiaTheme="minorEastAsia"/>
           <w:iCs/>
         </w:rPr>
-        <w:t xml:space="preserve"> mediante la Ecuación 2 para ser guardado en el buffer, valor que será utilizado N muestras más adelante.</w:t>
-      </w:r>
-    </w:p>
-    <w:p>
-      <w:pPr>
-        <w:rPr>
-          <w:rFonts w:eastAsiaTheme="minorEastAsia"/>
-          <w:iCs/>
-        </w:rPr>
-      </w:pPr>
-      <w:r>
-        <w:rPr>
-          <w:rFonts w:eastAsiaTheme="minorEastAsia"/>
-          <w:iCs/>
-        </w:rPr>
-        <w:t>Vale mencionar que fue necesario agregar instrucciones NOP para evitar problemas de dependencias entre instrucciones dentro del pipeline a la hora de leer y cargar en el acumulador A.</w:t>
-      </w:r>
-    </w:p>
-    <w:p>
-      <w:pPr>
-        <w:rPr>
-          <w:rFonts w:eastAsiaTheme="minorEastAsia"/>
-          <w:iCs/>
-        </w:rPr>
-      </w:pPr>
-    </w:p>
-    <w:p>
-      <w:pPr>
-        <w:rPr>
-          <w:rFonts w:eastAsiaTheme="minorEastAsia"/>
-          <w:iCs/>
-        </w:rPr>
-      </w:pPr>
-      <w:r>
-        <w:rPr>
-          <w:rFonts w:eastAsiaTheme="minorEastAsia"/>
-          <w:iCs/>
-        </w:rPr>
-        <w:t xml:space="preserve">Con respecto al funcionamiento del algoritmo de reverberación, se obtiene el resultado esperado. Variando los coeficientes, que representan </w:t>
-      </w:r>
-      <w:commentRangeStart w:id="0"/>
-      <w:r>
-        <w:rPr>
-          <w:rFonts w:eastAsiaTheme="minorEastAsia"/>
-          <w:iCs/>
-        </w:rPr>
-        <w:t>____</w:t>
-      </w:r>
-      <w:commentRangeEnd w:id="0"/>
-      <w:r>
-        <w:rPr>
-          <w:rStyle w:val="CommentReference"/>
-        </w:rPr>
-        <w:commentReference w:id="0"/>
-      </w:r>
-      <w:r>
-        <w:rPr>
-          <w:rFonts w:eastAsiaTheme="minorEastAsia"/>
-          <w:iCs/>
-        </w:rPr>
-        <w:t xml:space="preserve">, se puede obtener </w:t>
-      </w:r>
-      <w:commentRangeStart w:id="1"/>
-      <w:r>
-        <w:rPr>
-          <w:rFonts w:eastAsiaTheme="minorEastAsia"/>
-          <w:iCs/>
-        </w:rPr>
-        <w:t>más o menos reverberación</w:t>
-      </w:r>
-      <w:commentRangeEnd w:id="1"/>
-      <w:r>
-        <w:rPr>
-          <w:rStyle w:val="CommentReference"/>
-        </w:rPr>
-        <w:commentReference w:id="1"/>
-      </w:r>
-      <w:r>
-        <w:rPr>
-          <w:rFonts w:eastAsiaTheme="minorEastAsia"/>
-          <w:iCs/>
-        </w:rPr>
-        <w:t xml:space="preserve">. Además, se debe ajustar el valor del </w:t>
+        <w:t xml:space="preserve"> mediante la</w:t>
+      </w:r>
+      <w:r>
+        <w:rPr>
+          <w:rFonts w:eastAsiaTheme="minorEastAsia"/>
+          <w:b/>
+          <w:bCs/>
+          <w:iCs/>
+        </w:rPr>
+        <w:t xml:space="preserve"> Ecuación 2</w:t>
+      </w:r>
+      <w:r>
+        <w:rPr>
+          <w:rFonts w:eastAsiaTheme="minorEastAsia"/>
+          <w:b/>
+          <w:bCs/>
+          <w:iCs/>
+        </w:rPr>
+        <w:t xml:space="preserve">: </w:t>
+      </w:r>
+      <w:r>
+        <w:rPr>
+          <w:rFonts w:eastAsiaTheme="minorEastAsia"/>
+          <w:b/>
+          <w:bCs/>
+        </w:rPr>
+        <w:t>Señal auxiliar W(n)</w:t>
+      </w:r>
+      <w:r>
+        <w:rPr>
+          <w:rFonts w:eastAsiaTheme="minorEastAsia"/>
+          <w:iCs/>
+        </w:rPr>
+        <w:t xml:space="preserve"> para ser guardado en el buffer, valor que será utilizado N muestras más adelante.</w:t>
+      </w:r>
+    </w:p>
+    <w:p>
+      <w:pPr>
+        <w:ind w:firstLine="708"/>
+        <w:jc w:val="both"/>
+        <w:rPr>
+          <w:rFonts w:eastAsiaTheme="minorEastAsia"/>
+          <w:iCs/>
+        </w:rPr>
+      </w:pPr>
+      <w:r>
+        <w:rPr>
+          <w:rFonts w:eastAsiaTheme="minorEastAsia"/>
+          <w:iCs/>
+        </w:rPr>
+        <w:t>En la</w:t>
+      </w:r>
+      <w:r>
+        <w:rPr>
+          <w:rFonts w:eastAsiaTheme="minorEastAsia"/>
+          <w:b/>
+          <w:bCs/>
+          <w:iCs/>
+        </w:rPr>
+        <w:t xml:space="preserve"> </w:t>
+      </w:r>
+      <w:r>
+        <w:rPr>
+          <w:rFonts w:eastAsiaTheme="minorEastAsia"/>
+          <w:b/>
+          <w:bCs/>
+          <w:iCs/>
+        </w:rPr>
+        <w:fldChar w:fldCharType="begin"/>
+      </w:r>
+      <w:r>
+        <w:rPr>
+          <w:rFonts w:eastAsiaTheme="minorEastAsia"/>
+          <w:b/>
+          <w:bCs/>
+          <w:iCs/>
+        </w:rPr>
+        <w:instrText xml:space="preserve"> REF _Ref81856101 \h </w:instrText>
+      </w:r>
+      <w:r>
+        <w:rPr>
+          <w:rFonts w:eastAsiaTheme="minorEastAsia"/>
+          <w:b/>
+          <w:bCs/>
+          <w:iCs/>
+        </w:rPr>
+        <w:instrText xml:space="preserve"> \* MERGEFORMAT </w:instrText>
+      </w:r>
+      <w:r>
+        <w:rPr>
+          <w:rFonts w:eastAsiaTheme="minorEastAsia"/>
+          <w:b/>
+          <w:bCs/>
+          <w:iCs/>
+        </w:rPr>
+      </w:r>
+      <w:r>
+        <w:rPr>
+          <w:rFonts w:eastAsiaTheme="minorEastAsia"/>
+          <w:b/>
+          <w:bCs/>
+          <w:iCs/>
+        </w:rPr>
+        <w:fldChar w:fldCharType="separate"/>
+      </w:r>
+      <w:r>
+        <w:rPr>
+          <w:b/>
+          <w:bCs/>
+        </w:rPr>
+        <w:t xml:space="preserve">Ilustración </w:t>
+      </w:r>
+      <w:r>
+        <w:rPr>
+          <w:b/>
+          <w:bCs/>
+          <w:noProof/>
+        </w:rPr>
+        <w:t>2</w:t>
+      </w:r>
+      <w:r>
+        <w:rPr>
+          <w:b/>
+          <w:bCs/>
+        </w:rPr>
+        <w:t xml:space="preserve">: Subrutina </w:t>
       </w:r>
       <w:proofErr w:type="spellStart"/>
       <w:r>
         <w:rPr>
-          <w:rFonts w:eastAsiaTheme="minorEastAsia"/>
-          <w:iCs/>
-        </w:rPr>
-        <w:t>delay</w:t>
+          <w:b/>
+          <w:bCs/>
+        </w:rPr>
+        <w:t>reverb</w:t>
       </w:r>
       <w:proofErr w:type="spellEnd"/>
       <w:r>
         <w:rPr>
-          <w:rFonts w:eastAsiaTheme="minorEastAsia"/>
-          <w:iCs/>
-        </w:rPr>
-        <w:t xml:space="preserve"> N para que la reverberación suene real. Al variar este valor se tiene la sensación de estar cambiando el tamaño de la habitación reverberante. </w:t>
-      </w:r>
-    </w:p>
-    <w:p>
-      <w:r>
-        <w:t xml:space="preserve">Para lograr obtener una buena percepción de la reverberación, empíricamente se determinó un </w:t>
+          <w:b/>
+          <w:bCs/>
+        </w:rPr>
+        <w:t xml:space="preserve"> implementada</w:t>
+      </w:r>
+      <w:r>
+        <w:rPr>
+          <w:rFonts w:eastAsiaTheme="minorEastAsia"/>
+          <w:b/>
+          <w:bCs/>
+          <w:iCs/>
+        </w:rPr>
+        <w:fldChar w:fldCharType="end"/>
+      </w:r>
+      <w:r>
+        <w:rPr>
+          <w:rFonts w:eastAsiaTheme="minorEastAsia"/>
+          <w:b/>
+          <w:bCs/>
+          <w:iCs/>
+        </w:rPr>
+        <w:t xml:space="preserve"> </w:t>
+      </w:r>
+      <w:r>
+        <w:rPr>
+          <w:rFonts w:eastAsiaTheme="minorEastAsia"/>
+          <w:iCs/>
+        </w:rPr>
+        <w:t xml:space="preserve">se muestra el código fuente desarrollado para implementar la subrutina </w:t>
       </w:r>
       <w:proofErr w:type="spellStart"/>
       <w:r>
-        <w:t>delay</w:t>
+        <w:rPr>
+          <w:rFonts w:eastAsiaTheme="minorEastAsia"/>
+          <w:b/>
+          <w:bCs/>
+          <w:iCs/>
+        </w:rPr>
+        <w:t>reverb</w:t>
       </w:r>
       <w:proofErr w:type="spellEnd"/>
       <w:r>
-        <w:t xml:space="preserve"> de 4096 </w:t>
+        <w:rPr>
+          <w:rFonts w:eastAsiaTheme="minorEastAsia"/>
+          <w:iCs/>
+        </w:rPr>
+        <w:t>, que permite tomar una muestra de entrada y calcular la muestra de salida.</w:t>
+      </w:r>
+    </w:p>
+    <w:p>
+      <w:pPr>
+        <w:keepNext/>
+        <w:ind w:firstLine="708"/>
+        <w:jc w:val="center"/>
+      </w:pPr>
+      <w:r>
+        <w:rPr>
+          <w:rFonts w:eastAsiaTheme="minorEastAsia"/>
+          <w:iCs/>
+          <w:noProof/>
+        </w:rPr>
+        <w:drawing>
+          <wp:inline distT="0" distB="0" distL="0" distR="0" wp14:anchorId="250ED078" wp14:editId="7B8C7DF4">
+            <wp:extent cx="3333750" cy="3407021"/>
+            <wp:effectExtent l="0" t="0" r="0" b="3175"/>
+            <wp:docPr id="4" name="Imagen 4"/>
+            <wp:cNvGraphicFramePr>
+              <a:graphicFrameLocks xmlns:a="http://schemas.openxmlformats.org/drawingml/2006/main" noChangeAspect="1"/>
+            </wp:cNvGraphicFramePr>
+            <a:graphic xmlns:a="http://schemas.openxmlformats.org/drawingml/2006/main">
+              <a:graphicData uri="http://schemas.openxmlformats.org/drawingml/2006/picture">
+                <pic:pic xmlns:pic="http://schemas.openxmlformats.org/drawingml/2006/picture">
+                  <pic:nvPicPr>
+                    <pic:cNvPr id="1" name=""/>
+                    <pic:cNvPicPr/>
+                  </pic:nvPicPr>
+                  <pic:blipFill>
+                    <a:blip r:embed="rId17"/>
+                    <a:stretch>
+                      <a:fillRect/>
+                    </a:stretch>
+                  </pic:blipFill>
+                  <pic:spPr>
+                    <a:xfrm>
+                      <a:off x="0" y="0"/>
+                      <a:ext cx="3344324" cy="3417828"/>
+                    </a:xfrm>
+                    <a:prstGeom prst="rect">
+                      <a:avLst/>
+                    </a:prstGeom>
+                  </pic:spPr>
+                </pic:pic>
+              </a:graphicData>
+            </a:graphic>
+          </wp:inline>
+        </w:drawing>
+      </w:r>
+    </w:p>
+    <w:p>
+      <w:pPr>
+        <w:pStyle w:val="Descripcin"/>
+        <w:jc w:val="center"/>
+        <w:rPr>
+          <w:rFonts w:eastAsiaTheme="minorEastAsia"/>
+          <w:iCs w:val="0"/>
+        </w:rPr>
+      </w:pPr>
+      <w:bookmarkStart w:id="1" w:name="_Ref81856101"/>
+      <w:r>
+        <w:t xml:space="preserve">Ilustración </w:t>
+      </w:r>
+      <w:fldSimple w:instr=" SEQ Ilustración \* ARABIC ">
+        <w:r>
+          <w:rPr>
+            <w:noProof/>
+          </w:rPr>
+          <w:t>2</w:t>
+        </w:r>
+      </w:fldSimple>
+      <w:r>
+        <w:t xml:space="preserve">: Subrutina </w:t>
       </w:r>
       <w:proofErr w:type="spellStart"/>
       <w:r>
-        <w:t>taps</w:t>
+        <w:rPr>
+          <w:b/>
+          <w:bCs/>
+        </w:rPr>
+        <w:t>reverb</w:t>
       </w:r>
       <w:proofErr w:type="spellEnd"/>
       <w:r>
-        <w:t xml:space="preserve"> y los valores E1=0.7 y E2=0.4.</w:t>
-      </w:r>
-    </w:p>
-    <w:p/>
-    <w:p/>
-    <w:p>
-      <w:r>
-        <w:t xml:space="preserve">Se corrió el </w:t>
-      </w:r>
-      <w:proofErr w:type="spellStart"/>
-      <w:r>
-        <w:t>reverberador</w:t>
-      </w:r>
-      <w:proofErr w:type="spellEnd"/>
-      <w:r>
-        <w:t xml:space="preserve"> en el DSP y se midió la respuesta impulsiva del mismo obteniéndose así el siguiente gráfico:</w:t>
-      </w:r>
-      <w:r>
-        <w:rPr>
+        <w:t xml:space="preserve"> implementada</w:t>
+      </w:r>
+      <w:bookmarkEnd w:id="1"/>
+    </w:p>
+    <w:p>
+      <w:pPr>
+        <w:ind w:firstLine="708"/>
+        <w:jc w:val="both"/>
+      </w:pPr>
+      <w:r>
+        <w:rPr>
+          <w:rFonts w:eastAsiaTheme="minorEastAsia"/>
+          <w:iCs/>
+        </w:rPr>
+        <w:t>Es de interés mencionar</w:t>
+      </w:r>
+      <w:r>
+        <w:rPr>
+          <w:rFonts w:eastAsiaTheme="minorEastAsia"/>
+          <w:iCs/>
+        </w:rPr>
+        <w:t xml:space="preserve"> que fue necesario agregar instrucciones NOP para evitar problemas de dependencias entre instrucciones dentro del pipeline a la hora de leer y cargar e</w:t>
+      </w:r>
+      <w:r>
+        <w:rPr>
+          <w:rFonts w:eastAsiaTheme="minorEastAsia"/>
+          <w:iCs/>
+        </w:rPr>
+        <w:t>l contenido de</w:t>
+      </w:r>
+      <w:r>
+        <w:rPr>
+          <w:rFonts w:eastAsiaTheme="minorEastAsia"/>
+          <w:iCs/>
+        </w:rPr>
+        <w:t xml:space="preserve"> los acumuladores</w:t>
+      </w:r>
+      <w:r>
+        <w:rPr>
+          <w:rFonts w:eastAsiaTheme="minorEastAsia"/>
+          <w:iCs/>
+        </w:rPr>
+        <w:t>.</w:t>
+      </w:r>
+      <w:r>
+        <w:rPr>
+          <w:rFonts w:eastAsiaTheme="minorEastAsia"/>
+          <w:iCs/>
+        </w:rPr>
+        <w:t xml:space="preserve"> Además, en el código de inicialización (previo a la llamada de la subrutina), se configuraron los registros para utilizar </w:t>
+      </w:r>
+      <w:r>
+        <w:rPr>
+          <w:rFonts w:eastAsiaTheme="minorEastAsia"/>
+          <w:b/>
+          <w:bCs/>
+          <w:iCs/>
+        </w:rPr>
+        <w:t>4096 taps</w:t>
+      </w:r>
+      <w:r>
+        <w:rPr>
+          <w:rFonts w:eastAsiaTheme="minorEastAsia"/>
+          <w:iCs/>
+        </w:rPr>
+        <w:t xml:space="preserve">, </w:t>
+      </w:r>
+      <w:r>
+        <w:rPr>
+          <w:rFonts w:eastAsiaTheme="minorEastAsia"/>
+          <w:b/>
+          <w:bCs/>
+          <w:iCs/>
+        </w:rPr>
+        <w:t xml:space="preserve">E1=0.7 </w:t>
+      </w:r>
+      <w:r>
+        <w:rPr>
+          <w:rFonts w:eastAsiaTheme="minorEastAsia"/>
+          <w:iCs/>
+        </w:rPr>
+        <w:t xml:space="preserve">y </w:t>
+      </w:r>
+      <w:r>
+        <w:rPr>
+          <w:rFonts w:eastAsiaTheme="minorEastAsia"/>
+          <w:b/>
+          <w:bCs/>
+          <w:iCs/>
+        </w:rPr>
+        <w:t>E2=0.4</w:t>
+      </w:r>
+      <w:r>
+        <w:rPr>
+          <w:rFonts w:eastAsiaTheme="minorEastAsia"/>
+          <w:iCs/>
+        </w:rPr>
+        <w:t>.</w:t>
+      </w:r>
+    </w:p>
+    <w:p>
+      <w:pPr>
+        <w:jc w:val="both"/>
+      </w:pPr>
+      <w:r>
+        <w:tab/>
+        <w:t xml:space="preserve">En la </w:t>
+      </w:r>
+      <w:r>
+        <w:rPr>
+          <w:b/>
+          <w:bCs/>
+        </w:rPr>
+        <w:fldChar w:fldCharType="begin"/>
+      </w:r>
+      <w:r>
+        <w:rPr>
+          <w:b/>
+          <w:bCs/>
+        </w:rPr>
+        <w:instrText xml:space="preserve"> REF _Ref81856390 \h </w:instrText>
+      </w:r>
+      <w:r>
+        <w:rPr>
+          <w:b/>
+          <w:bCs/>
+        </w:rPr>
+        <w:instrText xml:space="preserve"> \* MERGEFORMAT </w:instrText>
+      </w:r>
+      <w:r>
+        <w:rPr>
+          <w:b/>
+          <w:bCs/>
+        </w:rPr>
+      </w:r>
+      <w:r>
+        <w:rPr>
+          <w:b/>
+          <w:bCs/>
+        </w:rPr>
+        <w:fldChar w:fldCharType="separate"/>
+      </w:r>
+      <w:r>
+        <w:rPr>
+          <w:b/>
+          <w:bCs/>
+        </w:rPr>
+        <w:t xml:space="preserve">Ilustración </w:t>
+      </w:r>
+      <w:r>
+        <w:rPr>
+          <w:b/>
+          <w:bCs/>
           <w:noProof/>
         </w:rPr>
+        <w:t>3</w:t>
+      </w:r>
+      <w:r>
+        <w:rPr>
+          <w:b/>
+          <w:bCs/>
+        </w:rPr>
+        <w:t>: Respuesta del reverberador</w:t>
+      </w:r>
+      <w:r>
+        <w:rPr>
+          <w:b/>
+          <w:bCs/>
+        </w:rPr>
+        <w:fldChar w:fldCharType="end"/>
+      </w:r>
+      <w:r>
+        <w:rPr>
+          <w:b/>
+          <w:bCs/>
+        </w:rPr>
+        <w:t xml:space="preserve"> </w:t>
+      </w:r>
+      <w:r>
+        <w:t>se observa la respuesta del reverberador medida a partir de una entrada periódica configurada como un tren de pulsos de muy baja frecuencia y un ciclo de trabajo muy bajo, simulando así un tren de deltas.</w:t>
+      </w:r>
+      <w:r>
+        <w:t xml:space="preserve"> </w:t>
+      </w:r>
+      <w:r>
+        <w:t>Es importante notar que a medida que pasa el tiempo la amplitud va decayendo, logrando el conocido perfil de retardos de la reverberación</w:t>
+      </w:r>
+    </w:p>
+    <w:p>
+      <w:pPr>
+        <w:keepNext/>
+        <w:jc w:val="center"/>
+      </w:pPr>
+      <w:r>
+        <w:rPr>
+          <w:noProof/>
+        </w:rPr>
+        <w:lastRenderedPageBreak/>
         <w:drawing>
-          <wp:inline distT="0" distB="0" distL="0" distR="0" wp14:anchorId="7B7243E1" wp14:editId="1A433B47">
-            <wp:extent cx="5400040" cy="2880360"/>
-            <wp:effectExtent l="0" t="0" r="0" b="0"/>
+          <wp:inline distT="0" distB="0" distL="0" distR="0" wp14:anchorId="7B7243E1" wp14:editId="40FC20EE">
+            <wp:extent cx="5265214" cy="2838202"/>
+            <wp:effectExtent l="0" t="0" r="0" b="635"/>
             <wp:docPr id="7" name="Picture 7" descr="A screenshot of a computer&#10;&#10;Description automatically generated with medium confidence"/>
             <wp:cNvGraphicFramePr>
               <a:graphicFrameLocks xmlns:a="http://schemas.openxmlformats.org/drawingml/2006/main" noChangeAspect="1"/>
@@ -1854,26 +2813,33 @@
                     <pic:cNvPr id="7" name="Picture 7" descr="A screenshot of a computer&#10;&#10;Description automatically generated with medium confidence"/>
                     <pic:cNvPicPr/>
                   </pic:nvPicPr>
-                  <pic:blipFill>
-                    <a:blip r:embed="rId20" cstate="print">
+                  <pic:blipFill rotWithShape="1">
+                    <a:blip r:embed="rId18" cstate="print">
                       <a:extLst>
                         <a:ext uri="{28A0092B-C50C-407E-A947-70E740481C1C}">
                           <a14:useLocalDpi xmlns:a14="http://schemas.microsoft.com/office/drawing/2010/main" val="0"/>
                         </a:ext>
                       </a:extLst>
                     </a:blip>
-                    <a:stretch>
-                      <a:fillRect/>
-                    </a:stretch>
+                    <a:srcRect t="11846" r="12769"/>
+                    <a:stretch/>
                   </pic:blipFill>
-                  <pic:spPr>
+                  <pic:spPr bwMode="auto">
                     <a:xfrm>
                       <a:off x="0" y="0"/>
-                      <a:ext cx="5400040" cy="2880360"/>
+                      <a:ext cx="5269654" cy="2840595"/>
                     </a:xfrm>
                     <a:prstGeom prst="rect">
                       <a:avLst/>
                     </a:prstGeom>
+                    <a:ln>
+                      <a:noFill/>
+                    </a:ln>
+                    <a:extLst>
+                      <a:ext uri="{53640926-AAD7-44D8-BBD7-CCE9431645EC}">
+                        <a14:shadowObscured xmlns:a14="http://schemas.microsoft.com/office/drawing/2010/main"/>
+                      </a:ext>
+                    </a:extLst>
                   </pic:spPr>
                 </pic:pic>
               </a:graphicData>
@@ -1883,18 +2849,36 @@
       </w:r>
     </w:p>
     <w:p>
-      <w:r>
-        <w:t>Se puede observar como a medida que pasa el tiempo la amplitud va decayendo</w:t>
-      </w:r>
-      <w:r>
-        <w:t>, logrando el conocido perfil de retardos de la reverberación</w:t>
-      </w:r>
-      <w:r>
-        <w:t>.</w:t>
-      </w:r>
-    </w:p>
-    <w:p/>
+      <w:pPr>
+        <w:pStyle w:val="Descripcin"/>
+        <w:jc w:val="center"/>
+      </w:pPr>
+      <w:bookmarkStart w:id="2" w:name="_Ref81856390"/>
+      <w:r>
+        <w:t xml:space="preserve">Ilustración </w:t>
+      </w:r>
+      <w:fldSimple w:instr=" SEQ Ilustración \* ARABIC ">
+        <w:r>
+          <w:rPr>
+            <w:noProof/>
+          </w:rPr>
+          <w:t>3</w:t>
+        </w:r>
+      </w:fldSimple>
+      <w:r>
+        <w:t xml:space="preserve">: Respuesta del </w:t>
+      </w:r>
+      <w:r>
+        <w:rPr>
+          <w:b/>
+          <w:bCs/>
+        </w:rPr>
+        <w:t>reverberador</w:t>
+      </w:r>
+      <w:bookmarkEnd w:id="2"/>
+    </w:p>
     <w:sectPr>
+      <w:type w:val="continuous"/>
       <w:pgSz w:w="11906" w:h="16838"/>
       <w:pgMar w:top="1417" w:right="1701" w:bottom="1417" w:left="1701" w:header="708" w:footer="708" w:gutter="0"/>
       <w:cols w:space="708"/>
@@ -1902,96 +2886,6 @@
     </w:sectPr>
   </w:body>
 </w:document>
-</file>
-
-<file path=word/comments.xml><?xml version="1.0" encoding="utf-8"?>
-<w:comments xmlns:wpc="http://schemas.microsoft.com/office/word/2010/wordprocessingCanvas" xmlns:cx="http://schemas.microsoft.com/office/drawing/2014/chartex" xmlns:cx1="http://schemas.microsoft.com/office/drawing/2015/9/8/chartex" xmlns:cx2="http://schemas.microsoft.com/office/drawing/2015/10/21/chartex" xmlns:cx3="http://schemas.microsoft.com/office/drawing/2016/5/9/chartex" xmlns:cx4="http://schemas.microsoft.com/office/drawing/2016/5/10/chartex" xmlns:cx5="http://schemas.microsoft.com/office/drawing/2016/5/11/chartex" xmlns:cx6="http://schemas.microsoft.com/office/drawing/2016/5/12/chartex" xmlns:cx7="http://schemas.microsoft.com/office/drawing/2016/5/13/chartex" xmlns:cx8="http://schemas.microsoft.com/office/drawing/2016/5/14/chartex" xmlns:mc="http://schemas.openxmlformats.org/markup-compatibility/2006" xmlns:aink="http://schemas.microsoft.com/office/drawing/2016/ink" xmlns:am3d="http://schemas.microsoft.com/office/drawing/2017/model3d" xmlns:o="urn:schemas-microsoft-com:office:office" xmlns:r="http://schemas.openxmlformats.org/officeDocument/2006/relationships" xmlns:m="http://schemas.openxmlformats.org/officeDocument/2006/math" xmlns:v="urn:schemas-microsoft-com:vml" xmlns:wp14="http://schemas.microsoft.com/office/word/2010/wordprocessingDrawing" xmlns:wp="http://schemas.openxmlformats.org/drawingml/2006/wordprocessingDrawing" xmlns:w10="urn:schemas-microsoft-com:office:word" xmlns:w="http://schemas.openxmlformats.org/wordprocessingml/2006/main" xmlns:w14="http://schemas.microsoft.com/office/word/2010/wordml" xmlns:w15="http://schemas.microsoft.com/office/word/2012/wordml" xmlns:w16cex="http://schemas.microsoft.com/office/word/2018/wordml/cex" xmlns:w16cid="http://schemas.microsoft.com/office/word/2016/wordml/cid" xmlns:w16="http://schemas.microsoft.com/office/word/2018/wordml" xmlns:w16sdtdh="http://schemas.microsoft.com/office/word/2020/wordml/sdtdatahash" xmlns:w16se="http://schemas.microsoft.com/office/word/2015/wordml/symex" xmlns:wpg="http://schemas.microsoft.com/office/word/2010/wordprocessingGroup" xmlns:wpi="http://schemas.microsoft.com/office/word/2010/wordprocessingInk" xmlns:wne="http://schemas.microsoft.com/office/word/2006/wordml" xmlns:wps="http://schemas.microsoft.com/office/word/2010/wordprocessingShape" mc:Ignorable="w14 w15 w16se w16cid w16 w16cex w16sdtdh wp14">
-  <w:comment w:id="0" w:author="RAFAEL NICOLAS TROZZO" w:date="2021-09-06T20:19:00Z" w:initials="RNT">
-    <w:p>
-      <w:pPr>
-        <w:pStyle w:val="CommentText"/>
-        <w:rPr>
-          <w:lang w:val="es-AR"/>
-        </w:rPr>
-      </w:pPr>
-      <w:r>
-        <w:rPr>
-          <w:rStyle w:val="CommentReference"/>
-        </w:rPr>
-        <w:annotationRef/>
-      </w:r>
-      <w:r>
-        <w:rPr>
-          <w:lang w:val="es-AR"/>
-        </w:rPr>
-        <w:t>Esto lo sabias je, ni i</w:t>
-      </w:r>
-      <w:r>
-        <w:rPr>
-          <w:lang w:val="es-AR"/>
-        </w:rPr>
-        <w:t>dea</w:t>
-      </w:r>
-    </w:p>
-  </w:comment>
-  <w:comment w:id="1" w:author="RAFAEL NICOLAS TROZZO" w:date="2021-09-06T20:21:00Z" w:initials="RNT">
-    <w:p>
-      <w:pPr>
-        <w:pStyle w:val="CommentText"/>
-        <w:rPr>
-          <w:lang w:val="es-AR"/>
-        </w:rPr>
-      </w:pPr>
-      <w:r>
-        <w:rPr>
-          <w:rStyle w:val="CommentReference"/>
-        </w:rPr>
-        <w:annotationRef/>
-      </w:r>
-      <w:r>
-        <w:rPr>
-          <w:lang w:val="es-AR"/>
-        </w:rPr>
-        <w:t xml:space="preserve">Algo más específico sobre cada </w:t>
-      </w:r>
-      <w:proofErr w:type="spellStart"/>
-      <w:r>
-        <w:rPr>
-          <w:lang w:val="es-AR"/>
-        </w:rPr>
-        <w:t>c</w:t>
-      </w:r>
-      <w:r>
-        <w:rPr>
-          <w:lang w:val="es-AR"/>
-        </w:rPr>
-        <w:t>oef</w:t>
-      </w:r>
-      <w:proofErr w:type="spellEnd"/>
-    </w:p>
-  </w:comment>
-</w:comments>
-</file>
-
-<file path=word/commentsExtended.xml><?xml version="1.0" encoding="utf-8"?>
-<w15:commentsEx xmlns:wpc="http://schemas.microsoft.com/office/word/2010/wordprocessingCanvas" xmlns:cx="http://schemas.microsoft.com/office/drawing/2014/chartex" xmlns:cx1="http://schemas.microsoft.com/office/drawing/2015/9/8/chartex" xmlns:cx2="http://schemas.microsoft.com/office/drawing/2015/10/21/chartex" xmlns:cx3="http://schemas.microsoft.com/office/drawing/2016/5/9/chartex" xmlns:cx4="http://schemas.microsoft.com/office/drawing/2016/5/10/chartex" xmlns:cx5="http://schemas.microsoft.com/office/drawing/2016/5/11/chartex" xmlns:cx6="http://schemas.microsoft.com/office/drawing/2016/5/12/chartex" xmlns:cx7="http://schemas.microsoft.com/office/drawing/2016/5/13/chartex" xmlns:cx8="http://schemas.microsoft.com/office/drawing/2016/5/14/chartex" xmlns:mc="http://schemas.openxmlformats.org/markup-compatibility/2006" xmlns:aink="http://schemas.microsoft.com/office/drawing/2016/ink" xmlns:am3d="http://schemas.microsoft.com/office/drawing/2017/model3d" xmlns:o="urn:schemas-microsoft-com:office:office" xmlns:r="http://schemas.openxmlformats.org/officeDocument/2006/relationships" xmlns:m="http://schemas.openxmlformats.org/officeDocument/2006/math" xmlns:v="urn:schemas-microsoft-com:vml" xmlns:wp14="http://schemas.microsoft.com/office/word/2010/wordprocessingDrawing" xmlns:wp="http://schemas.openxmlformats.org/drawingml/2006/wordprocessingDrawing" xmlns:w10="urn:schemas-microsoft-com:office:word" xmlns:w="http://schemas.openxmlformats.org/wordprocessingml/2006/main" xmlns:w14="http://schemas.microsoft.com/office/word/2010/wordml" xmlns:w15="http://schemas.microsoft.com/office/word/2012/wordml" xmlns:w16cex="http://schemas.microsoft.com/office/word/2018/wordml/cex" xmlns:w16cid="http://schemas.microsoft.com/office/word/2016/wordml/cid" xmlns:w16="http://schemas.microsoft.com/office/word/2018/wordml" xmlns:w16sdtdh="http://schemas.microsoft.com/office/word/2020/wordml/sdtdatahash" xmlns:w16se="http://schemas.microsoft.com/office/word/2015/wordml/symex" xmlns:wpg="http://schemas.microsoft.com/office/word/2010/wordprocessingGroup" xmlns:wpi="http://schemas.microsoft.com/office/word/2010/wordprocessingInk" xmlns:wne="http://schemas.microsoft.com/office/word/2006/wordml" xmlns:wps="http://schemas.microsoft.com/office/word/2010/wordprocessingShape" mc:Ignorable="w14 w15 w16se w16cid w16 w16cex w16sdtdh wp14">
-  <w15:commentEx w15:paraId="77AF7AFE" w15:done="0"/>
-  <w15:commentEx w15:paraId="220E5E35" w15:done="0"/>
-</w15:commentsEx>
-</file>
-
-<file path=word/commentsExtensible.xml><?xml version="1.0" encoding="utf-8"?>
-<w16cex:commentsExtensible xmlns:wpc="http://schemas.microsoft.com/office/word/2010/wordprocessingCanvas" xmlns:cx="http://schemas.microsoft.com/office/drawing/2014/chartex" xmlns:cx1="http://schemas.microsoft.com/office/drawing/2015/9/8/chartex" xmlns:cx2="http://schemas.microsoft.com/office/drawing/2015/10/21/chartex" xmlns:cx3="http://schemas.microsoft.com/office/drawing/2016/5/9/chartex" xmlns:cx4="http://schemas.microsoft.com/office/drawing/2016/5/10/chartex" xmlns:cx5="http://schemas.microsoft.com/office/drawing/2016/5/11/chartex" xmlns:cx6="http://schemas.microsoft.com/office/drawing/2016/5/12/chartex" xmlns:cx7="http://schemas.microsoft.com/office/drawing/2016/5/13/chartex" xmlns:cx8="http://schemas.microsoft.com/office/drawing/2016/5/14/chartex" xmlns:mc="http://schemas.openxmlformats.org/markup-compatibility/2006" xmlns:aink="http://schemas.microsoft.com/office/drawing/2016/ink" xmlns:am3d="http://schemas.microsoft.com/office/drawing/2017/model3d" xmlns:o="urn:schemas-microsoft-com:office:office" xmlns:r="http://schemas.openxmlformats.org/officeDocument/2006/relationships" xmlns:m="http://schemas.openxmlformats.org/officeDocument/2006/math" xmlns:v="urn:schemas-microsoft-com:vml" xmlns:wp14="http://schemas.microsoft.com/office/word/2010/wordprocessingDrawing" xmlns:wp="http://schemas.openxmlformats.org/drawingml/2006/wordprocessingDrawing" xmlns:w10="urn:schemas-microsoft-com:office:word" xmlns:w="http://schemas.openxmlformats.org/wordprocessingml/2006/main" xmlns:w14="http://schemas.microsoft.com/office/word/2010/wordml" xmlns:w15="http://schemas.microsoft.com/office/word/2012/wordml" xmlns:w16cex="http://schemas.microsoft.com/office/word/2018/wordml/cex" xmlns:w16cid="http://schemas.microsoft.com/office/word/2016/wordml/cid" xmlns:w16="http://schemas.microsoft.com/office/word/2018/wordml" xmlns:w16sdtdh="http://schemas.microsoft.com/office/word/2020/wordml/sdtdatahash" xmlns:w16se="http://schemas.microsoft.com/office/word/2015/wordml/symex" xmlns:wpg="http://schemas.microsoft.com/office/word/2010/wordprocessingGroup" xmlns:wpi="http://schemas.microsoft.com/office/word/2010/wordprocessingInk" xmlns:wne="http://schemas.microsoft.com/office/word/2006/wordml" xmlns:wps="http://schemas.microsoft.com/office/word/2010/wordprocessingShape" mc:Ignorable="w14 w15 w16se w16cid w16 w16cex w16sdtdh wp14">
-  <w16cex:commentExtensible w16cex:durableId="24E0F668" w16cex:dateUtc="2021-09-06T23:19:00Z"/>
-  <w16cex:commentExtensible w16cex:durableId="24E0F6E7" w16cex:dateUtc="2021-09-06T23:21:00Z"/>
-</w16cex:commentsExtensible>
-</file>
-
-<file path=word/commentsIds.xml><?xml version="1.0" encoding="utf-8"?>
-<w16cid:commentsIds xmlns:wpc="http://schemas.microsoft.com/office/word/2010/wordprocessingCanvas" xmlns:cx="http://schemas.microsoft.com/office/drawing/2014/chartex" xmlns:cx1="http://schemas.microsoft.com/office/drawing/2015/9/8/chartex" xmlns:cx2="http://schemas.microsoft.com/office/drawing/2015/10/21/chartex" xmlns:cx3="http://schemas.microsoft.com/office/drawing/2016/5/9/chartex" xmlns:cx4="http://schemas.microsoft.com/office/drawing/2016/5/10/chartex" xmlns:cx5="http://schemas.microsoft.com/office/drawing/2016/5/11/chartex" xmlns:cx6="http://schemas.microsoft.com/office/drawing/2016/5/12/chartex" xmlns:cx7="http://schemas.microsoft.com/office/drawing/2016/5/13/chartex" xmlns:cx8="http://schemas.microsoft.com/office/drawing/2016/5/14/chartex" xmlns:mc="http://schemas.openxmlformats.org/markup-compatibility/2006" xmlns:aink="http://schemas.microsoft.com/office/drawing/2016/ink" xmlns:am3d="http://schemas.microsoft.com/office/drawing/2017/model3d" xmlns:o="urn:schemas-microsoft-com:office:office" xmlns:r="http://schemas.openxmlformats.org/officeDocument/2006/relationships" xmlns:m="http://schemas.openxmlformats.org/officeDocument/2006/math" xmlns:v="urn:schemas-microsoft-com:vml" xmlns:wp14="http://schemas.microsoft.com/office/word/2010/wordprocessingDrawing" xmlns:wp="http://schemas.openxmlformats.org/drawingml/2006/wordprocessingDrawing" xmlns:w10="urn:schemas-microsoft-com:office:word" xmlns:w="http://schemas.openxmlformats.org/wordprocessingml/2006/main" xmlns:w14="http://schemas.microsoft.com/office/word/2010/wordml" xmlns:w15="http://schemas.microsoft.com/office/word/2012/wordml" xmlns:w16cex="http://schemas.microsoft.com/office/word/2018/wordml/cex" xmlns:w16cid="http://schemas.microsoft.com/office/word/2016/wordml/cid" xmlns:w16="http://schemas.microsoft.com/office/word/2018/wordml" xmlns:w16sdtdh="http://schemas.microsoft.com/office/word/2020/wordml/sdtdatahash" xmlns:w16se="http://schemas.microsoft.com/office/word/2015/wordml/symex" xmlns:wpg="http://schemas.microsoft.com/office/word/2010/wordprocessingGroup" xmlns:wpi="http://schemas.microsoft.com/office/word/2010/wordprocessingInk" xmlns:wne="http://schemas.microsoft.com/office/word/2006/wordml" xmlns:wps="http://schemas.microsoft.com/office/word/2010/wordprocessingShape" mc:Ignorable="w14 w15 w16se w16cid w16 w16cex w16sdtdh wp14">
-  <w16cid:commentId w16cid:paraId="77AF7AFE" w16cid:durableId="24E0F668"/>
-  <w16cid:commentId w16cid:paraId="220E5E35" w16cid:durableId="24E0F6E7"/>
-</w16cid:commentsIds>
 </file>
 
 <file path=word/numbering.xml><?xml version="1.0" encoding="utf-8"?>
@@ -2273,14 +3167,6 @@
     <w:abstractNumId w:val="0"/>
   </w:num>
 </w:numbering>
-</file>
-
-<file path=word/people.xml><?xml version="1.0" encoding="utf-8"?>
-<w15:people xmlns:wpc="http://schemas.microsoft.com/office/word/2010/wordprocessingCanvas" xmlns:cx="http://schemas.microsoft.com/office/drawing/2014/chartex" xmlns:cx1="http://schemas.microsoft.com/office/drawing/2015/9/8/chartex" xmlns:cx2="http://schemas.microsoft.com/office/drawing/2015/10/21/chartex" xmlns:cx3="http://schemas.microsoft.com/office/drawing/2016/5/9/chartex" xmlns:cx4="http://schemas.microsoft.com/office/drawing/2016/5/10/chartex" xmlns:cx5="http://schemas.microsoft.com/office/drawing/2016/5/11/chartex" xmlns:cx6="http://schemas.microsoft.com/office/drawing/2016/5/12/chartex" xmlns:cx7="http://schemas.microsoft.com/office/drawing/2016/5/13/chartex" xmlns:cx8="http://schemas.microsoft.com/office/drawing/2016/5/14/chartex" xmlns:mc="http://schemas.openxmlformats.org/markup-compatibility/2006" xmlns:aink="http://schemas.microsoft.com/office/drawing/2016/ink" xmlns:am3d="http://schemas.microsoft.com/office/drawing/2017/model3d" xmlns:o="urn:schemas-microsoft-com:office:office" xmlns:r="http://schemas.openxmlformats.org/officeDocument/2006/relationships" xmlns:m="http://schemas.openxmlformats.org/officeDocument/2006/math" xmlns:v="urn:schemas-microsoft-com:vml" xmlns:wp14="http://schemas.microsoft.com/office/word/2010/wordprocessingDrawing" xmlns:wp="http://schemas.openxmlformats.org/drawingml/2006/wordprocessingDrawing" xmlns:w10="urn:schemas-microsoft-com:office:word" xmlns:w="http://schemas.openxmlformats.org/wordprocessingml/2006/main" xmlns:w14="http://schemas.microsoft.com/office/word/2010/wordml" xmlns:w15="http://schemas.microsoft.com/office/word/2012/wordml" xmlns:w16cex="http://schemas.microsoft.com/office/word/2018/wordml/cex" xmlns:w16cid="http://schemas.microsoft.com/office/word/2016/wordml/cid" xmlns:w16="http://schemas.microsoft.com/office/word/2018/wordml" xmlns:w16sdtdh="http://schemas.microsoft.com/office/word/2020/wordml/sdtdatahash" xmlns:w16se="http://schemas.microsoft.com/office/word/2015/wordml/symex" xmlns:wpg="http://schemas.microsoft.com/office/word/2010/wordprocessingGroup" xmlns:wpi="http://schemas.microsoft.com/office/word/2010/wordprocessingInk" xmlns:wne="http://schemas.microsoft.com/office/word/2006/wordml" xmlns:wps="http://schemas.microsoft.com/office/word/2010/wordprocessingShape" mc:Ignorable="w14 w15 w16se w16cid w16 w16cex w16sdtdh wp14">
-  <w15:person w15:author="RAFAEL NICOLAS TROZZO">
-    <w15:presenceInfo w15:providerId="None" w15:userId="RAFAEL NICOLAS TROZZO"/>
-  </w15:person>
-</w15:people>
 </file>
 
 <file path=word/styles.xml><?xml version="1.0" encoding="utf-8"?>
@@ -2682,11 +3568,11 @@
     <w:name w:val="Normal"/>
     <w:qFormat/>
   </w:style>
-  <w:style w:type="paragraph" w:styleId="Heading1">
+  <w:style w:type="paragraph" w:styleId="Ttulo1">
     <w:name w:val="heading 1"/>
     <w:basedOn w:val="Normal"/>
     <w:next w:val="Normal"/>
-    <w:link w:val="Heading1Char"/>
+    <w:link w:val="Ttulo1Car"/>
     <w:uiPriority w:val="9"/>
     <w:qFormat/>
     <w:rsid w:val="00465A71"/>
@@ -2703,13 +3589,13 @@
       <w:szCs w:val="32"/>
     </w:rPr>
   </w:style>
-  <w:style w:type="character" w:default="1" w:styleId="DefaultParagraphFont">
+  <w:style w:type="character" w:default="1" w:styleId="Fuentedeprrafopredeter">
     <w:name w:val="Default Paragraph Font"/>
     <w:uiPriority w:val="1"/>
     <w:semiHidden/>
     <w:unhideWhenUsed/>
   </w:style>
-  <w:style w:type="table" w:default="1" w:styleId="TableNormal">
+  <w:style w:type="table" w:default="1" w:styleId="Tablanormal">
     <w:name w:val="Normal Table"/>
     <w:uiPriority w:val="99"/>
     <w:semiHidden/>
@@ -2724,16 +3610,16 @@
       </w:tblCellMar>
     </w:tblPr>
   </w:style>
-  <w:style w:type="numbering" w:default="1" w:styleId="NoList">
+  <w:style w:type="numbering" w:default="1" w:styleId="Sinlista">
     <w:name w:val="No List"/>
     <w:uiPriority w:val="99"/>
     <w:semiHidden/>
     <w:unhideWhenUsed/>
   </w:style>
-  <w:style w:type="character" w:customStyle="1" w:styleId="Heading1Char">
-    <w:name w:val="Heading 1 Char"/>
-    <w:basedOn w:val="DefaultParagraphFont"/>
-    <w:link w:val="Heading1"/>
+  <w:style w:type="character" w:customStyle="1" w:styleId="Ttulo1Car">
+    <w:name w:val="Título 1 Car"/>
+    <w:basedOn w:val="Fuentedeprrafopredeter"/>
+    <w:link w:val="Ttulo1"/>
     <w:uiPriority w:val="9"/>
     <w:rsid w:val="00465A71"/>
     <w:rPr>
@@ -2743,11 +3629,11 @@
       <w:szCs w:val="32"/>
     </w:rPr>
   </w:style>
-  <w:style w:type="paragraph" w:styleId="Title">
+  <w:style w:type="paragraph" w:styleId="Ttulo">
     <w:name w:val="Title"/>
     <w:basedOn w:val="Normal"/>
     <w:next w:val="Normal"/>
-    <w:link w:val="TitleChar"/>
+    <w:link w:val="TtuloCar"/>
     <w:uiPriority w:val="10"/>
     <w:qFormat/>
     <w:rsid w:val="00465A71"/>
@@ -2763,10 +3649,10 @@
       <w:szCs w:val="56"/>
     </w:rPr>
   </w:style>
-  <w:style w:type="character" w:customStyle="1" w:styleId="TitleChar">
-    <w:name w:val="Title Char"/>
-    <w:basedOn w:val="DefaultParagraphFont"/>
-    <w:link w:val="Title"/>
+  <w:style w:type="character" w:customStyle="1" w:styleId="TtuloCar">
+    <w:name w:val="Título Car"/>
+    <w:basedOn w:val="Fuentedeprrafopredeter"/>
+    <w:link w:val="Ttulo"/>
     <w:uiPriority w:val="10"/>
     <w:rsid w:val="00465A71"/>
     <w:rPr>
@@ -2777,7 +3663,7 @@
       <w:szCs w:val="56"/>
     </w:rPr>
   </w:style>
-  <w:style w:type="paragraph" w:styleId="ListParagraph">
+  <w:style w:type="paragraph" w:styleId="Prrafodelista">
     <w:name w:val="List Paragraph"/>
     <w:basedOn w:val="Normal"/>
     <w:uiPriority w:val="34"/>
@@ -2788,7 +3674,7 @@
       <w:contextualSpacing/>
     </w:pPr>
   </w:style>
-  <w:style w:type="paragraph" w:styleId="Caption">
+  <w:style w:type="paragraph" w:styleId="Descripcin">
     <w:name w:val="caption"/>
     <w:basedOn w:val="Normal"/>
     <w:next w:val="Normal"/>
@@ -2807,9 +3693,9 @@
       <w:szCs w:val="18"/>
     </w:rPr>
   </w:style>
-  <w:style w:type="character" w:styleId="CommentReference">
+  <w:style w:type="character" w:styleId="Refdecomentario">
     <w:name w:val="annotation reference"/>
-    <w:basedOn w:val="DefaultParagraphFont"/>
+    <w:basedOn w:val="Fuentedeprrafopredeter"/>
     <w:uiPriority w:val="99"/>
     <w:semiHidden/>
     <w:unhideWhenUsed/>
@@ -2819,10 +3705,10 @@
       <w:szCs w:val="16"/>
     </w:rPr>
   </w:style>
-  <w:style w:type="paragraph" w:styleId="CommentText">
+  <w:style w:type="paragraph" w:styleId="Textocomentario">
     <w:name w:val="annotation text"/>
     <w:basedOn w:val="Normal"/>
-    <w:link w:val="CommentTextChar"/>
+    <w:link w:val="TextocomentarioCar"/>
     <w:uiPriority w:val="99"/>
     <w:semiHidden/>
     <w:unhideWhenUsed/>
@@ -2836,10 +3722,10 @@
       <w:lang w:val="en-US"/>
     </w:rPr>
   </w:style>
-  <w:style w:type="character" w:customStyle="1" w:styleId="CommentTextChar">
-    <w:name w:val="Comment Text Char"/>
-    <w:basedOn w:val="DefaultParagraphFont"/>
-    <w:link w:val="CommentText"/>
+  <w:style w:type="character" w:customStyle="1" w:styleId="TextocomentarioCar">
+    <w:name w:val="Texto comentario Car"/>
+    <w:basedOn w:val="Fuentedeprrafopredeter"/>
+    <w:link w:val="Textocomentario"/>
     <w:uiPriority w:val="99"/>
     <w:semiHidden/>
     <w:rsid w:val="00D83184"/>
@@ -2848,6 +3734,25 @@
       <w:szCs w:val="20"/>
       <w:lang w:val="en-US"/>
     </w:rPr>
+  </w:style>
+  <w:style w:type="table" w:styleId="Tablaconcuadrcula">
+    <w:name w:val="Table Grid"/>
+    <w:basedOn w:val="Tablanormal"/>
+    <w:uiPriority w:val="39"/>
+    <w:rsid w:val="00D56B99"/>
+    <w:pPr>
+      <w:spacing w:after="0" w:line="240" w:lineRule="auto"/>
+    </w:pPr>
+    <w:tblPr>
+      <w:tblBorders>
+        <w:top w:val="single" w:sz="4" w:space="0" w:color="auto"/>
+        <w:left w:val="single" w:sz="4" w:space="0" w:color="auto"/>
+        <w:bottom w:val="single" w:sz="4" w:space="0" w:color="auto"/>
+        <w:right w:val="single" w:sz="4" w:space="0" w:color="auto"/>
+        <w:insideH w:val="single" w:sz="4" w:space="0" w:color="auto"/>
+        <w:insideV w:val="single" w:sz="4" w:space="0" w:color="auto"/>
+      </w:tblBorders>
+    </w:tblPr>
   </w:style>
 </w:styles>
 </file>
@@ -3145,4 +4050,16 @@
     </a:ext>
   </a:extLst>
 </a:theme>
+</file>
+
+<file path=customXml/item1.xml><?xml version="1.0" encoding="utf-8"?>
+<b:Sources xmlns:b="http://schemas.openxmlformats.org/officeDocument/2006/bibliography" xmlns="http://schemas.openxmlformats.org/officeDocument/2006/bibliography" SelectedStyle="\APASixthEditionOfficeOnline.xsl" StyleName="APA" Version="6"/>
+</file>
+
+<file path=customXml/itemProps1.xml><?xml version="1.0" encoding="utf-8"?>
+<ds:datastoreItem xmlns:ds="http://schemas.openxmlformats.org/officeDocument/2006/customXml" ds:itemID="{890086FB-40F1-4EF4-87E2-22F34B659B70}">
+  <ds:schemaRefs>
+    <ds:schemaRef ds:uri="http://schemas.openxmlformats.org/officeDocument/2006/bibliography"/>
+  </ds:schemaRefs>
+</ds:datastoreItem>
 </file>
</xml_diff>